<commit_message>
Adds v1.4 of TA form with version captured in footer
</commit_message>
<xml_diff>
--- a/support-access/ta/ARCHER2-TA-form.docx
+++ b/support-access/ta/ARCHER2-TA-form.docx
@@ -109,7 +109,7 @@
                         <a:effectLst/>
                         <a:extLst>
                           <a:ext uri="{C572A759-6A51-4108-AA02-DFA0A04FC94B}">
-                            <ma14:wrappingTextBoxFlag xmlns="" xmlns:mo="http://schemas.microsoft.com/office/mac/office/2008/main" xmlns:mv="urn:schemas-microsoft-com:mac:vml" xmlns:o="urn:schemas-microsoft-com:office:office" xmlns:v="urn:schemas-microsoft-com:vml" xmlns:w10="urn:schemas-microsoft-com:office:word" xmlns:w="http://schemas.openxmlformats.org/wordprocessingml/2006/main" xmlns:ma14="http://schemas.microsoft.com/office/mac/drawingml/2011/main"/>
+                            <ma14:wrappingTextBoxFlag xmlns:ma14="http://schemas.microsoft.com/office/mac/drawingml/2011/main" xmlns:w="http://schemas.openxmlformats.org/wordprocessingml/2006/main" xmlns:w10="urn:schemas-microsoft-com:office:word" xmlns:v="urn:schemas-microsoft-com:vml" xmlns:o="urn:schemas-microsoft-com:office:office" xmlns:mv="urn:schemas-microsoft-com:mac:vml" xmlns:mo="http://schemas.microsoft.com/office/mac/office/2008/main" xmlns=""/>
                           </a:ext>
                         </a:extLst>
                       </wps:spPr>
@@ -6833,13 +6833,7 @@
         <w:rPr>
           <w:rFonts w:asciiTheme="minorHAnsi" w:hAnsiTheme="minorHAnsi" w:cs="Arial"/>
         </w:rPr>
-        <w:t xml:space="preserve">. </w:t>
-      </w:r>
-      <w:r>
-        <w:rPr>
-          <w:rFonts w:asciiTheme="minorHAnsi" w:hAnsiTheme="minorHAnsi" w:cs="Arial"/>
-        </w:rPr>
-        <w:t xml:space="preserve">This should </w:t>
+        <w:t xml:space="preserve">. This should </w:t>
       </w:r>
       <w:r>
         <w:rPr>
@@ -8791,10 +8785,8 @@
     <w:sectPr>
       <w:headerReference w:type="even" r:id="rId22"/>
       <w:headerReference w:type="default" r:id="rId23"/>
-      <w:footerReference w:type="even" r:id="rId24"/>
-      <w:footerReference w:type="default" r:id="rId25"/>
-      <w:headerReference w:type="first" r:id="rId26"/>
-      <w:footerReference w:type="first" r:id="rId27"/>
+      <w:footerReference w:type="default" r:id="rId24"/>
+      <w:headerReference w:type="first" r:id="rId25"/>
       <w:footnotePr>
         <w:pos w:val="beneathText"/>
       </w:footnotePr>
@@ -8827,16 +8819,6 @@
 </file>
 
 <file path=word/footer1.xml><?xml version="1.0" encoding="utf-8"?>
-<w:ftr xmlns:wpc="http://schemas.microsoft.com/office/word/2010/wordprocessingCanvas" xmlns:cx="http://schemas.microsoft.com/office/drawing/2014/chartex" xmlns:cx1="http://schemas.microsoft.com/office/drawing/2015/9/8/chartex" xmlns:cx2="http://schemas.microsoft.com/office/drawing/2015/10/21/chartex" xmlns:cx3="http://schemas.microsoft.com/office/drawing/2016/5/9/chartex" xmlns:cx4="http://schemas.microsoft.com/office/drawing/2016/5/10/chartex" xmlns:cx5="http://schemas.microsoft.com/office/drawing/2016/5/11/chartex" xmlns:cx6="http://schemas.microsoft.com/office/drawing/2016/5/12/chartex" xmlns:cx7="http://schemas.microsoft.com/office/drawing/2016/5/13/chartex" xmlns:cx8="http://schemas.microsoft.com/office/drawing/2016/5/14/chartex" xmlns:mc="http://schemas.openxmlformats.org/markup-compatibility/2006" xmlns:aink="http://schemas.microsoft.com/office/drawing/2016/ink" xmlns:am3d="http://schemas.microsoft.com/office/drawing/2017/model3d" xmlns:o="urn:schemas-microsoft-com:office:office" xmlns:r="http://schemas.openxmlformats.org/officeDocument/2006/relationships" xmlns:m="http://schemas.openxmlformats.org/officeDocument/2006/math" xmlns:v="urn:schemas-microsoft-com:vml" xmlns:wp14="http://schemas.microsoft.com/office/word/2010/wordprocessingDrawing" xmlns:wp="http://schemas.openxmlformats.org/drawingml/2006/wordprocessingDrawing" xmlns:w10="urn:schemas-microsoft-com:office:word" xmlns:w="http://schemas.openxmlformats.org/wordprocessingml/2006/main" xmlns:w14="http://schemas.microsoft.com/office/word/2010/wordml" xmlns:w15="http://schemas.microsoft.com/office/word/2012/wordml" xmlns:w16cex="http://schemas.microsoft.com/office/word/2018/wordml/cex" xmlns:w16cid="http://schemas.microsoft.com/office/word/2016/wordml/cid" xmlns:w16="http://schemas.microsoft.com/office/word/2018/wordml" xmlns:w16se="http://schemas.microsoft.com/office/word/2015/wordml/symex" xmlns:wpg="http://schemas.microsoft.com/office/word/2010/wordprocessingGroup" xmlns:wpi="http://schemas.microsoft.com/office/word/2010/wordprocessingInk" xmlns:wne="http://schemas.microsoft.com/office/word/2006/wordml" xmlns:wps="http://schemas.microsoft.com/office/word/2010/wordprocessingShape" mc:Ignorable="w14 w15 w16se w16cid w16 w16cex wp14">
-  <w:p>
-    <w:pPr>
-      <w:pStyle w:val="Footer"/>
-    </w:pPr>
-  </w:p>
-</w:ftr>
-</file>
-
-<file path=word/footer2.xml><?xml version="1.0" encoding="utf-8"?>
 <w:ftr xmlns:wpc="http://schemas.microsoft.com/office/word/2010/wordprocessingCanvas" xmlns:cx="http://schemas.microsoft.com/office/drawing/2014/chartex" xmlns:cx1="http://schemas.microsoft.com/office/drawing/2015/9/8/chartex" xmlns:cx2="http://schemas.microsoft.com/office/drawing/2015/10/21/chartex" xmlns:cx3="http://schemas.microsoft.com/office/drawing/2016/5/9/chartex" xmlns:cx4="http://schemas.microsoft.com/office/drawing/2016/5/10/chartex" xmlns:cx5="http://schemas.microsoft.com/office/drawing/2016/5/11/chartex" xmlns:cx6="http://schemas.microsoft.com/office/drawing/2016/5/12/chartex" xmlns:cx7="http://schemas.microsoft.com/office/drawing/2016/5/13/chartex" xmlns:cx8="http://schemas.microsoft.com/office/drawing/2016/5/14/chartex" xmlns:mc="http://schemas.openxmlformats.org/markup-compatibility/2006" xmlns:aink="http://schemas.microsoft.com/office/drawing/2016/ink" xmlns:am3d="http://schemas.microsoft.com/office/drawing/2017/model3d" xmlns:o="urn:schemas-microsoft-com:office:office" xmlns:r="http://schemas.openxmlformats.org/officeDocument/2006/relationships" xmlns:m="http://schemas.openxmlformats.org/officeDocument/2006/math" xmlns:v="urn:schemas-microsoft-com:vml" xmlns:wp14="http://schemas.microsoft.com/office/word/2010/wordprocessingDrawing" xmlns:wp="http://schemas.openxmlformats.org/drawingml/2006/wordprocessingDrawing" xmlns:w10="urn:schemas-microsoft-com:office:word" xmlns:w="http://schemas.openxmlformats.org/wordprocessingml/2006/main" xmlns:w14="http://schemas.microsoft.com/office/word/2010/wordml" xmlns:w15="http://schemas.microsoft.com/office/word/2012/wordml" xmlns:w16cex="http://schemas.microsoft.com/office/word/2018/wordml/cex" xmlns:w16cid="http://schemas.microsoft.com/office/word/2016/wordml/cid" xmlns:w16="http://schemas.microsoft.com/office/word/2018/wordml" xmlns:w16se="http://schemas.microsoft.com/office/word/2015/wordml/symex" xmlns:wpg="http://schemas.microsoft.com/office/word/2010/wordprocessingGroup" xmlns:wpi="http://schemas.microsoft.com/office/word/2010/wordprocessingInk" xmlns:wne="http://schemas.microsoft.com/office/word/2006/wordml" xmlns:wps="http://schemas.microsoft.com/office/word/2010/wordprocessingShape" mc:Ignorable="w14 w15 w16se w16cid w16 w16cex wp14">
   <w:p>
     <w:pPr>
@@ -8871,7 +8853,7 @@
         <w:sz w:val="20"/>
         <w:szCs w:val="20"/>
       </w:rPr>
-      <w:t xml:space="preserve"> Application Form | </w:t>
+      <w:t xml:space="preserve"> </w:t>
     </w:r>
     <w:r>
       <w:rPr>
@@ -8879,8 +8861,43 @@
         <w:sz w:val="20"/>
         <w:szCs w:val="20"/>
       </w:rPr>
-      <w:t>https://www.archer2.ac.uk</w:t>
+      <w:t>TA</w:t>
     </w:r>
+    <w:r>
+      <w:rPr>
+        <w:rFonts w:asciiTheme="minorHAnsi" w:hAnsiTheme="minorHAnsi"/>
+        <w:sz w:val="20"/>
+        <w:szCs w:val="20"/>
+      </w:rPr>
+      <w:t xml:space="preserve"> Form |</w:t>
+    </w:r>
+    <w:r>
+      <w:rPr>
+        <w:rFonts w:asciiTheme="minorHAnsi" w:hAnsiTheme="minorHAnsi"/>
+        <w:sz w:val="20"/>
+        <w:szCs w:val="20"/>
+      </w:rPr>
+      <w:t xml:space="preserve"> v1.4 |</w:t>
+    </w:r>
+    <w:r>
+      <w:rPr>
+        <w:rFonts w:asciiTheme="minorHAnsi" w:hAnsiTheme="minorHAnsi"/>
+        <w:sz w:val="20"/>
+        <w:szCs w:val="20"/>
+      </w:rPr>
+      <w:t xml:space="preserve"> </w:t>
+    </w:r>
+    <w:hyperlink r:id="rId1" w:history="1">
+      <w:r>
+        <w:rPr>
+          <w:rStyle w:val="Hyperlink"/>
+          <w:rFonts w:asciiTheme="minorHAnsi" w:hAnsiTheme="minorHAnsi"/>
+          <w:sz w:val="20"/>
+          <w:szCs w:val="20"/>
+        </w:rPr>
+        <w:t>https://www.archer2.ac.uk</w:t>
+      </w:r>
+    </w:hyperlink>
     <w:r>
       <w:rPr>
         <w:rStyle w:val="PageNumber"/>
@@ -9023,16 +9040,6 @@
       </w:rPr>
       <w:fldChar w:fldCharType="end"/>
     </w:r>
-  </w:p>
-</w:ftr>
-</file>
-
-<file path=word/footer3.xml><?xml version="1.0" encoding="utf-8"?>
-<w:ftr xmlns:wpc="http://schemas.microsoft.com/office/word/2010/wordprocessingCanvas" xmlns:cx="http://schemas.microsoft.com/office/drawing/2014/chartex" xmlns:cx1="http://schemas.microsoft.com/office/drawing/2015/9/8/chartex" xmlns:cx2="http://schemas.microsoft.com/office/drawing/2015/10/21/chartex" xmlns:cx3="http://schemas.microsoft.com/office/drawing/2016/5/9/chartex" xmlns:cx4="http://schemas.microsoft.com/office/drawing/2016/5/10/chartex" xmlns:cx5="http://schemas.microsoft.com/office/drawing/2016/5/11/chartex" xmlns:cx6="http://schemas.microsoft.com/office/drawing/2016/5/12/chartex" xmlns:cx7="http://schemas.microsoft.com/office/drawing/2016/5/13/chartex" xmlns:cx8="http://schemas.microsoft.com/office/drawing/2016/5/14/chartex" xmlns:mc="http://schemas.openxmlformats.org/markup-compatibility/2006" xmlns:aink="http://schemas.microsoft.com/office/drawing/2016/ink" xmlns:am3d="http://schemas.microsoft.com/office/drawing/2017/model3d" xmlns:o="urn:schemas-microsoft-com:office:office" xmlns:r="http://schemas.openxmlformats.org/officeDocument/2006/relationships" xmlns:m="http://schemas.openxmlformats.org/officeDocument/2006/math" xmlns:v="urn:schemas-microsoft-com:vml" xmlns:wp14="http://schemas.microsoft.com/office/word/2010/wordprocessingDrawing" xmlns:wp="http://schemas.openxmlformats.org/drawingml/2006/wordprocessingDrawing" xmlns:w10="urn:schemas-microsoft-com:office:word" xmlns:w="http://schemas.openxmlformats.org/wordprocessingml/2006/main" xmlns:w14="http://schemas.microsoft.com/office/word/2010/wordml" xmlns:w15="http://schemas.microsoft.com/office/word/2012/wordml" xmlns:w16cex="http://schemas.microsoft.com/office/word/2018/wordml/cex" xmlns:w16cid="http://schemas.microsoft.com/office/word/2016/wordml/cid" xmlns:w16="http://schemas.microsoft.com/office/word/2018/wordml" xmlns:w16se="http://schemas.microsoft.com/office/word/2015/wordml/symex" xmlns:wpg="http://schemas.microsoft.com/office/word/2010/wordprocessingGroup" xmlns:wpi="http://schemas.microsoft.com/office/word/2010/wordprocessingInk" xmlns:wne="http://schemas.microsoft.com/office/word/2006/wordml" xmlns:wps="http://schemas.microsoft.com/office/word/2010/wordprocessingShape" mc:Ignorable="w14 w15 w16se w16cid w16 w16cex wp14">
-  <w:p>
-    <w:pPr>
-      <w:pStyle w:val="Footer"/>
-    </w:pPr>
   </w:p>
 </w:ftr>
 </file>
@@ -12968,10 +12975,77 @@
 </file>
 
 <file path=customXml/item1.xml><?xml version="1.0" encoding="utf-8"?>
-<b:Sources xmlns:b="http://schemas.openxmlformats.org/officeDocument/2006/bibliography" xmlns="http://schemas.openxmlformats.org/officeDocument/2006/bibliography" SelectedStyle="\APA.XSL" StyleName="APA"/>
+<?mso-contentType ?>
+<spe:Receivers xmlns:spe="http://schemas.microsoft.com/sharepoint/events">
+  <Receiver>
+    <Name>Document ID Generator</Name>
+    <Synchronization>Synchronous</Synchronization>
+    <Type>10001</Type>
+    <SequenceNumber>1000</SequenceNumber>
+    <Url/>
+    <Assembly>Microsoft.Office.DocumentManagement, Version=15.0.0.0, Culture=neutral, PublicKeyToken=71e9bce111e9429c</Assembly>
+    <Class>Microsoft.Office.DocumentManagement.Internal.DocIdHandler</Class>
+    <Data/>
+    <Filter/>
+  </Receiver>
+  <Receiver>
+    <Name>Document ID Generator</Name>
+    <Synchronization>Synchronous</Synchronization>
+    <Type>10002</Type>
+    <SequenceNumber>1001</SequenceNumber>
+    <Url/>
+    <Assembly>Microsoft.Office.DocumentManagement, Version=15.0.0.0, Culture=neutral, PublicKeyToken=71e9bce111e9429c</Assembly>
+    <Class>Microsoft.Office.DocumentManagement.Internal.DocIdHandler</Class>
+    <Data/>
+    <Filter/>
+  </Receiver>
+  <Receiver>
+    <Name>Document ID Generator</Name>
+    <Synchronization>Synchronous</Synchronization>
+    <Type>10004</Type>
+    <SequenceNumber>1002</SequenceNumber>
+    <Url/>
+    <Assembly>Microsoft.Office.DocumentManagement, Version=15.0.0.0, Culture=neutral, PublicKeyToken=71e9bce111e9429c</Assembly>
+    <Class>Microsoft.Office.DocumentManagement.Internal.DocIdHandler</Class>
+    <Data/>
+    <Filter/>
+  </Receiver>
+  <Receiver>
+    <Name>Document ID Generator</Name>
+    <Synchronization>Synchronous</Synchronization>
+    <Type>10006</Type>
+    <SequenceNumber>1003</SequenceNumber>
+    <Url/>
+    <Assembly>Microsoft.Office.DocumentManagement, Version=15.0.0.0, Culture=neutral, PublicKeyToken=71e9bce111e9429c</Assembly>
+    <Class>Microsoft.Office.DocumentManagement.Internal.DocIdHandler</Class>
+    <Data/>
+    <Filter/>
+  </Receiver>
+</spe:Receivers>
 </file>
 
 <file path=customXml/item2.xml><?xml version="1.0" encoding="utf-8"?>
+<?mso-contentType ?>
+<FormTemplates xmlns="http://schemas.microsoft.com/sharepoint/v3/contenttype/forms">
+  <Display>DocumentLibraryForm</Display>
+  <Edit>DocumentLibraryForm</Edit>
+  <New>DocumentLibraryForm</New>
+</FormTemplates>
+</file>
+
+<file path=customXml/item3.xml><?xml version="1.0" encoding="utf-8"?>
+<p:properties xmlns:p="http://schemas.microsoft.com/office/2006/metadata/properties" xmlns:xsi="http://www.w3.org/2001/XMLSchema-instance" xmlns:pc="http://schemas.microsoft.com/office/infopath/2007/PartnerControls">
+  <documentManagement>
+    <_dlc_DocId xmlns="1592e4ae-ebca-45d1-99bb-f3c4aa0ca0ea">ESPACEWZONES-1448097408-35010</_dlc_DocId>
+    <_dlc_DocIdUrl xmlns="1592e4ae-ebca-45d1-99bb-f3c4aa0ca0ea">
+      <Url>https://psuportal.ahrc.ac.uk/espace/wzones/capt/ri/_layouts/15/DocIdRedir.aspx?ID=ESPACEWZONES-1448097408-35010</Url>
+      <Description>ESPACEWZONES-1448097408-35010</Description>
+    </_dlc_DocIdUrl>
+  </documentManagement>
+</p:properties>
+</file>
+
+<file path=customXml/item4.xml><?xml version="1.0" encoding="utf-8"?>
 <ct:contentTypeSchema xmlns:ct="http://schemas.microsoft.com/office/2006/metadata/contentType" xmlns:ma="http://schemas.microsoft.com/office/2006/metadata/properties/metaAttributes" ct:_="" ma:_="" ma:contentTypeName="Document" ma:contentTypeID="0x0101006779DCF4E332264BBFDC48123C78ADC7" ma:contentTypeVersion="17" ma:contentTypeDescription="Create a new document." ma:contentTypeScope="" ma:versionID="12b2657a6498e0248b5f660b65bd46d0">
   <xsd:schema xmlns:xsd="http://www.w3.org/2001/XMLSchema" xmlns:xs="http://www.w3.org/2001/XMLSchema" xmlns:p="http://schemas.microsoft.com/office/2006/metadata/properties" xmlns:ns2="1592e4ae-ebca-45d1-99bb-f3c4aa0ca0ea" targetNamespace="http://schemas.microsoft.com/office/2006/metadata/properties" ma:root="true" ma:fieldsID="cdc85d881ea5f458a7acb0952a61058e" ns2:_="">
     <xsd:import namespace="1592e4ae-ebca-45d1-99bb-f3c4aa0ca0ea"/>
@@ -13116,86 +13190,37 @@
 </ct:contentTypeSchema>
 </file>
 
-<file path=customXml/item3.xml><?xml version="1.0" encoding="utf-8"?>
-<p:properties xmlns:p="http://schemas.microsoft.com/office/2006/metadata/properties" xmlns:xsi="http://www.w3.org/2001/XMLSchema-instance" xmlns:pc="http://schemas.microsoft.com/office/infopath/2007/PartnerControls">
-  <documentManagement>
-    <_dlc_DocId xmlns="1592e4ae-ebca-45d1-99bb-f3c4aa0ca0ea">ESPACEWZONES-1448097408-35010</_dlc_DocId>
-    <_dlc_DocIdUrl xmlns="1592e4ae-ebca-45d1-99bb-f3c4aa0ca0ea">
-      <Url>https://psuportal.ahrc.ac.uk/espace/wzones/capt/ri/_layouts/15/DocIdRedir.aspx?ID=ESPACEWZONES-1448097408-35010</Url>
-      <Description>ESPACEWZONES-1448097408-35010</Description>
-    </_dlc_DocIdUrl>
-  </documentManagement>
-</p:properties>
-</file>
-
-<file path=customXml/item4.xml><?xml version="1.0" encoding="utf-8"?>
-<?mso-contentType ?>
-<FormTemplates xmlns="http://schemas.microsoft.com/sharepoint/v3/contenttype/forms">
-  <Display>DocumentLibraryForm</Display>
-  <Edit>DocumentLibraryForm</Edit>
-  <New>DocumentLibraryForm</New>
-</FormTemplates>
-</file>
-
 <file path=customXml/item5.xml><?xml version="1.0" encoding="utf-8"?>
-<?mso-contentType ?>
-<spe:Receivers xmlns:spe="http://schemas.microsoft.com/sharepoint/events">
-  <Receiver>
-    <Name>Document ID Generator</Name>
-    <Synchronization>Synchronous</Synchronization>
-    <Type>10001</Type>
-    <SequenceNumber>1000</SequenceNumber>
-    <Url/>
-    <Assembly>Microsoft.Office.DocumentManagement, Version=15.0.0.0, Culture=neutral, PublicKeyToken=71e9bce111e9429c</Assembly>
-    <Class>Microsoft.Office.DocumentManagement.Internal.DocIdHandler</Class>
-    <Data/>
-    <Filter/>
-  </Receiver>
-  <Receiver>
-    <Name>Document ID Generator</Name>
-    <Synchronization>Synchronous</Synchronization>
-    <Type>10002</Type>
-    <SequenceNumber>1001</SequenceNumber>
-    <Url/>
-    <Assembly>Microsoft.Office.DocumentManagement, Version=15.0.0.0, Culture=neutral, PublicKeyToken=71e9bce111e9429c</Assembly>
-    <Class>Microsoft.Office.DocumentManagement.Internal.DocIdHandler</Class>
-    <Data/>
-    <Filter/>
-  </Receiver>
-  <Receiver>
-    <Name>Document ID Generator</Name>
-    <Synchronization>Synchronous</Synchronization>
-    <Type>10004</Type>
-    <SequenceNumber>1002</SequenceNumber>
-    <Url/>
-    <Assembly>Microsoft.Office.DocumentManagement, Version=15.0.0.0, Culture=neutral, PublicKeyToken=71e9bce111e9429c</Assembly>
-    <Class>Microsoft.Office.DocumentManagement.Internal.DocIdHandler</Class>
-    <Data/>
-    <Filter/>
-  </Receiver>
-  <Receiver>
-    <Name>Document ID Generator</Name>
-    <Synchronization>Synchronous</Synchronization>
-    <Type>10006</Type>
-    <SequenceNumber>1003</SequenceNumber>
-    <Url/>
-    <Assembly>Microsoft.Office.DocumentManagement, Version=15.0.0.0, Culture=neutral, PublicKeyToken=71e9bce111e9429c</Assembly>
-    <Class>Microsoft.Office.DocumentManagement.Internal.DocIdHandler</Class>
-    <Data/>
-    <Filter/>
-  </Receiver>
-</spe:Receivers>
+<b:Sources xmlns:b="http://schemas.openxmlformats.org/officeDocument/2006/bibliography" xmlns="http://schemas.openxmlformats.org/officeDocument/2006/bibliography" SelectedStyle="\APA.XSL" StyleName="APA"/>
 </file>
 
 <file path=customXml/itemProps1.xml><?xml version="1.0" encoding="utf-8"?>
-<ds:datastoreItem xmlns:ds="http://schemas.openxmlformats.org/officeDocument/2006/customXml" ds:itemID="{004370E5-9EA9-46CB-ACEB-820D602992B7}">
+<ds:datastoreItem xmlns:ds="http://schemas.openxmlformats.org/officeDocument/2006/customXml" ds:itemID="{EE4CB299-94FB-4653-915F-018F34FB93B9}">
   <ds:schemaRefs>
-    <ds:schemaRef ds:uri="http://schemas.openxmlformats.org/officeDocument/2006/bibliography"/>
+    <ds:schemaRef ds:uri="http://schemas.microsoft.com/sharepoint/events"/>
   </ds:schemaRefs>
 </ds:datastoreItem>
 </file>
 
 <file path=customXml/itemProps2.xml><?xml version="1.0" encoding="utf-8"?>
+<ds:datastoreItem xmlns:ds="http://schemas.openxmlformats.org/officeDocument/2006/customXml" ds:itemID="{7ABE5B7F-247D-4548-B501-992938939BBE}">
+  <ds:schemaRefs>
+    <ds:schemaRef ds:uri="http://schemas.microsoft.com/sharepoint/v3/contenttype/forms"/>
+  </ds:schemaRefs>
+</ds:datastoreItem>
+</file>
+
+<file path=customXml/itemProps3.xml><?xml version="1.0" encoding="utf-8"?>
+<ds:datastoreItem xmlns:ds="http://schemas.openxmlformats.org/officeDocument/2006/customXml" ds:itemID="{7484D67B-CA8E-4064-89CC-C0E421A68857}">
+  <ds:schemaRefs>
+    <ds:schemaRef ds:uri="http://schemas.microsoft.com/office/2006/metadata/properties"/>
+    <ds:schemaRef ds:uri="http://schemas.microsoft.com/office/infopath/2007/PartnerControls"/>
+    <ds:schemaRef ds:uri="1592e4ae-ebca-45d1-99bb-f3c4aa0ca0ea"/>
+  </ds:schemaRefs>
+</ds:datastoreItem>
+</file>
+
+<file path=customXml/itemProps4.xml><?xml version="1.0" encoding="utf-8"?>
 <ds:datastoreItem xmlns:ds="http://schemas.openxmlformats.org/officeDocument/2006/customXml" ds:itemID="{59D0B949-F775-422D-9B15-644D8DFFA048}">
   <ds:schemaRefs>
     <ds:schemaRef ds:uri="http://schemas.microsoft.com/office/2006/metadata/contentType"/>
@@ -13213,28 +13238,10 @@
 </ds:datastoreItem>
 </file>
 
-<file path=customXml/itemProps3.xml><?xml version="1.0" encoding="utf-8"?>
-<ds:datastoreItem xmlns:ds="http://schemas.openxmlformats.org/officeDocument/2006/customXml" ds:itemID="{7484D67B-CA8E-4064-89CC-C0E421A68857}">
+<file path=customXml/itemProps5.xml><?xml version="1.0" encoding="utf-8"?>
+<ds:datastoreItem xmlns:ds="http://schemas.openxmlformats.org/officeDocument/2006/customXml" ds:itemID="{004370E5-9EA9-46CB-ACEB-820D602992B7}">
   <ds:schemaRefs>
-    <ds:schemaRef ds:uri="http://schemas.microsoft.com/office/2006/metadata/properties"/>
-    <ds:schemaRef ds:uri="http://schemas.microsoft.com/office/infopath/2007/PartnerControls"/>
-    <ds:schemaRef ds:uri="1592e4ae-ebca-45d1-99bb-f3c4aa0ca0ea"/>
-  </ds:schemaRefs>
-</ds:datastoreItem>
-</file>
-
-<file path=customXml/itemProps4.xml><?xml version="1.0" encoding="utf-8"?>
-<ds:datastoreItem xmlns:ds="http://schemas.openxmlformats.org/officeDocument/2006/customXml" ds:itemID="{7ABE5B7F-247D-4548-B501-992938939BBE}">
-  <ds:schemaRefs>
-    <ds:schemaRef ds:uri="http://schemas.microsoft.com/sharepoint/v3/contenttype/forms"/>
-  </ds:schemaRefs>
-</ds:datastoreItem>
-</file>
-
-<file path=customXml/itemProps5.xml><?xml version="1.0" encoding="utf-8"?>
-<ds:datastoreItem xmlns:ds="http://schemas.openxmlformats.org/officeDocument/2006/customXml" ds:itemID="{EE4CB299-94FB-4653-915F-018F34FB93B9}">
-  <ds:schemaRefs>
-    <ds:schemaRef ds:uri="http://schemas.microsoft.com/sharepoint/events"/>
+    <ds:schemaRef ds:uri="http://schemas.openxmlformats.org/officeDocument/2006/bibliography"/>
   </ds:schemaRefs>
 </ds:datastoreItem>
 </file>
</xml_diff>

<commit_message>
Rolls back to v1.3 of TA form
</commit_message>
<xml_diff>
--- a/support-access/ta/ARCHER2-TA-form.docx
+++ b/support-access/ta/ARCHER2-TA-form.docx
@@ -109,7 +109,7 @@
                         <a:effectLst/>
                         <a:extLst>
                           <a:ext uri="{C572A759-6A51-4108-AA02-DFA0A04FC94B}">
-                            <ma14:wrappingTextBoxFlag xmlns:ma14="http://schemas.microsoft.com/office/mac/drawingml/2011/main" xmlns:w="http://schemas.openxmlformats.org/wordprocessingml/2006/main" xmlns:w10="urn:schemas-microsoft-com:office:word" xmlns:v="urn:schemas-microsoft-com:vml" xmlns:o="urn:schemas-microsoft-com:office:office" xmlns:mv="urn:schemas-microsoft-com:mac:vml" xmlns:mo="http://schemas.microsoft.com/office/mac/office/2008/main" xmlns=""/>
+                            <ma14:wrappingTextBoxFlag xmlns="" xmlns:mo="http://schemas.microsoft.com/office/mac/office/2008/main" xmlns:mv="urn:schemas-microsoft-com:mac:vml" xmlns:o="urn:schemas-microsoft-com:office:office" xmlns:v="urn:schemas-microsoft-com:vml" xmlns:w10="urn:schemas-microsoft-com:office:word" xmlns:w="http://schemas.openxmlformats.org/wordprocessingml/2006/main" xmlns:ma14="http://schemas.microsoft.com/office/mac/drawingml/2011/main"/>
                           </a:ext>
                         </a:extLst>
                       </wps:spPr>
@@ -6809,31 +6809,7 @@
         <w:rPr>
           <w:rFonts w:asciiTheme="minorHAnsi" w:hAnsiTheme="minorHAnsi" w:cs="Arial"/>
         </w:rPr>
-        <w:t xml:space="preserve">(Required) </w:t>
-      </w:r>
-      <w:r>
-        <w:rPr>
-          <w:rFonts w:asciiTheme="minorHAnsi" w:hAnsiTheme="minorHAnsi" w:cs="Arial"/>
-        </w:rPr>
-        <w:t>Table of r</w:t>
-      </w:r>
-      <w:r>
-        <w:rPr>
-          <w:rFonts w:asciiTheme="minorHAnsi" w:hAnsiTheme="minorHAnsi" w:cs="Arial"/>
-        </w:rPr>
-        <w:t xml:space="preserve">untime (or performance) </w:t>
-      </w:r>
-      <w:r>
-        <w:rPr>
-          <w:rFonts w:asciiTheme="minorHAnsi" w:hAnsiTheme="minorHAnsi" w:cs="Arial"/>
-        </w:rPr>
-        <w:t>against number of nodes</w:t>
-      </w:r>
-      <w:r>
-        <w:rPr>
-          <w:rFonts w:asciiTheme="minorHAnsi" w:hAnsiTheme="minorHAnsi" w:cs="Arial"/>
-        </w:rPr>
-        <w:t xml:space="preserve">. This should </w:t>
+        <w:t xml:space="preserve">Table of runtime (or performance) against number of nodes or a plot of the performance against number of nodes (a plot of runtime is not acceptable). This should </w:t>
       </w:r>
       <w:r>
         <w:rPr>
@@ -6851,7 +6827,19 @@
         <w:rPr>
           <w:rFonts w:asciiTheme="minorHAnsi" w:hAnsiTheme="minorHAnsi" w:cs="Arial"/>
         </w:rPr>
-        <w:t xml:space="preserve"> the code on ARCHER2 or another HPC system.</w:t>
+        <w:t xml:space="preserve"> the code on ARCHER2 or another HPC system. </w:t>
+      </w:r>
+      <w:r>
+        <w:rPr>
+          <w:rFonts w:asciiTheme="minorHAnsi" w:hAnsiTheme="minorHAnsi" w:cs="Arial"/>
+        </w:rPr>
+        <w:t>The performance axis should be plotted on a linear scale, not a log scale</w:t>
+      </w:r>
+      <w:r>
+        <w:rPr>
+          <w:rFonts w:asciiTheme="minorHAnsi" w:hAnsiTheme="minorHAnsi" w:cs="Arial"/>
+        </w:rPr>
+        <w:t>.</w:t>
       </w:r>
     </w:p>
     <w:p>
@@ -6870,61 +6858,7 @@
         <w:rPr>
           <w:rFonts w:asciiTheme="minorHAnsi" w:hAnsiTheme="minorHAnsi" w:cs="Arial"/>
         </w:rPr>
-        <w:t>(Optional)</w:t>
-      </w:r>
-      <w:r>
-        <w:rPr>
-          <w:rFonts w:asciiTheme="minorHAnsi" w:hAnsiTheme="minorHAnsi" w:cs="Arial"/>
-        </w:rPr>
-        <w:t xml:space="preserve"> </w:t>
-      </w:r>
-      <w:r>
-        <w:rPr>
-          <w:rFonts w:asciiTheme="minorHAnsi" w:hAnsiTheme="minorHAnsi" w:cs="Arial"/>
-        </w:rPr>
-        <w:t>P</w:t>
-      </w:r>
-      <w:r>
-        <w:rPr>
-          <w:rFonts w:asciiTheme="minorHAnsi" w:hAnsiTheme="minorHAnsi" w:cs="Arial"/>
-        </w:rPr>
-        <w:t xml:space="preserve">lot of the </w:t>
-      </w:r>
-      <w:r>
-        <w:rPr>
-          <w:rFonts w:asciiTheme="minorHAnsi" w:hAnsiTheme="minorHAnsi" w:cs="Arial"/>
-        </w:rPr>
-        <w:t xml:space="preserve">runtime or </w:t>
-      </w:r>
-      <w:r>
-        <w:rPr>
-          <w:rFonts w:asciiTheme="minorHAnsi" w:hAnsiTheme="minorHAnsi" w:cs="Arial"/>
-        </w:rPr>
-        <w:t>performance against number of nodes</w:t>
-      </w:r>
-      <w:r>
-        <w:rPr>
-          <w:rFonts w:asciiTheme="minorHAnsi" w:hAnsiTheme="minorHAnsi" w:cs="Arial"/>
-        </w:rPr>
-        <w:t xml:space="preserve"> using the data provided in the required table to aid interpretation of the code performance and scaling.</w:t>
-      </w:r>
-      <w:r>
-        <w:rPr>
-          <w:rFonts w:asciiTheme="minorHAnsi" w:hAnsiTheme="minorHAnsi" w:cs="Arial"/>
-        </w:rPr>
-        <w:t xml:space="preserve"> </w:t>
-      </w:r>
-      <w:r>
-        <w:rPr>
-          <w:rFonts w:asciiTheme="minorHAnsi" w:hAnsiTheme="minorHAnsi" w:cs="Arial"/>
-        </w:rPr>
-        <w:t>The performance axis should be plotted on a linear scale, not a log scale</w:t>
-      </w:r>
-      <w:r>
-        <w:rPr>
-          <w:rFonts w:asciiTheme="minorHAnsi" w:hAnsiTheme="minorHAnsi" w:cs="Arial"/>
-        </w:rPr>
-        <w:t>.</w:t>
+        <w:t xml:space="preserve">Parallel efficiency against number of nodes, again using the code on ARCHER2 or another HPC system. The parallel efficiency axis should be plotted on a linear scale, not a log scale. </w:t>
       </w:r>
     </w:p>
     <w:p>
@@ -6943,68 +6877,7 @@
         <w:rPr>
           <w:rFonts w:asciiTheme="minorHAnsi" w:hAnsiTheme="minorHAnsi" w:cs="Arial"/>
         </w:rPr>
-        <w:t xml:space="preserve">(Optional) </w:t>
-      </w:r>
-      <w:r>
-        <w:rPr>
-          <w:rFonts w:asciiTheme="minorHAnsi" w:hAnsiTheme="minorHAnsi" w:cs="Arial"/>
-        </w:rPr>
-        <w:t>P</w:t>
-      </w:r>
-      <w:r>
-        <w:rPr>
-          <w:rFonts w:asciiTheme="minorHAnsi" w:hAnsiTheme="minorHAnsi" w:cs="Arial"/>
-        </w:rPr>
-        <w:t>arallel efficiency</w:t>
-      </w:r>
-      <w:r>
-        <w:rPr>
-          <w:rFonts w:asciiTheme="minorHAnsi" w:hAnsiTheme="minorHAnsi" w:cs="Arial"/>
-        </w:rPr>
-        <w:t xml:space="preserve"> against number of nodes</w:t>
-      </w:r>
-      <w:r>
-        <w:rPr>
-          <w:rFonts w:asciiTheme="minorHAnsi" w:hAnsiTheme="minorHAnsi" w:cs="Arial"/>
-        </w:rPr>
-        <w:t>, again using the code on ARCHER2 or another HPC system</w:t>
-      </w:r>
-      <w:r>
-        <w:rPr>
-          <w:rFonts w:asciiTheme="minorHAnsi" w:hAnsiTheme="minorHAnsi" w:cs="Arial"/>
-        </w:rPr>
-        <w:t>. Th</w:t>
-      </w:r>
-      <w:r>
-        <w:rPr>
-          <w:rFonts w:asciiTheme="minorHAnsi" w:hAnsiTheme="minorHAnsi" w:cs="Arial"/>
-        </w:rPr>
-        <w:t>e parallel efficiency axis</w:t>
-      </w:r>
-      <w:r>
-        <w:rPr>
-          <w:rFonts w:asciiTheme="minorHAnsi" w:hAnsiTheme="minorHAnsi" w:cs="Arial"/>
-        </w:rPr>
-        <w:t xml:space="preserve"> should be plotted on a linear scale, not a log scale. </w:t>
-      </w:r>
-    </w:p>
-    <w:p>
-      <w:pPr>
-        <w:pStyle w:val="ListParagraph"/>
-        <w:numPr>
-          <w:ilvl w:val="0"/>
-          <w:numId w:val="23"/>
-        </w:numPr>
-        <w:spacing w:before="120" w:after="120"/>
-        <w:rPr>
-          <w:rFonts w:asciiTheme="minorHAnsi" w:hAnsiTheme="minorHAnsi" w:cs="Arial"/>
-        </w:rPr>
-      </w:pPr>
-      <w:r>
-        <w:rPr>
-          <w:rFonts w:asciiTheme="minorHAnsi" w:hAnsiTheme="minorHAnsi" w:cs="Arial"/>
-        </w:rPr>
-        <w:t xml:space="preserve">For projects planning to make use of a single node (or less) only, please supply a description of the single node performance, rather than the points above. </w:t>
+        <w:t xml:space="preserve">For projects planning to make use of a single node (or less) only, please supply a description of the single node performance, rather than the two points above. </w:t>
       </w:r>
     </w:p>
     <w:p>
@@ -7450,6 +7323,7 @@
           <w:rFonts w:asciiTheme="minorHAnsi" w:hAnsiTheme="minorHAnsi"/>
           <w:b/>
         </w:rPr>
+        <w:lastRenderedPageBreak/>
         <w:t xml:space="preserve"> Justification for the technical capabilities of ARCHER2</w:t>
       </w:r>
     </w:p>
@@ -8877,7 +8751,23 @@
         <w:sz w:val="20"/>
         <w:szCs w:val="20"/>
       </w:rPr>
-      <w:t xml:space="preserve"> v1.4 |</w:t>
+      <w:t xml:space="preserve"> v1.</w:t>
+    </w:r>
+    <w:r>
+      <w:rPr>
+        <w:rFonts w:asciiTheme="minorHAnsi" w:hAnsiTheme="minorHAnsi"/>
+        <w:sz w:val="20"/>
+        <w:szCs w:val="20"/>
+      </w:rPr>
+      <w:t>3</w:t>
+    </w:r>
+    <w:r>
+      <w:rPr>
+        <w:rFonts w:asciiTheme="minorHAnsi" w:hAnsiTheme="minorHAnsi"/>
+        <w:sz w:val="20"/>
+        <w:szCs w:val="20"/>
+      </w:rPr>
+      <w:t xml:space="preserve"> |</w:t>
     </w:r>
     <w:r>
       <w:rPr>
@@ -12976,6 +12866,15 @@
 
 <file path=customXml/item1.xml><?xml version="1.0" encoding="utf-8"?>
 <?mso-contentType ?>
+<FormTemplates xmlns="http://schemas.microsoft.com/sharepoint/v3/contenttype/forms">
+  <Display>DocumentLibraryForm</Display>
+  <Edit>DocumentLibraryForm</Edit>
+  <New>DocumentLibraryForm</New>
+</FormTemplates>
+</file>
+
+<file path=customXml/item2.xml><?xml version="1.0" encoding="utf-8"?>
+<?mso-contentType ?>
 <spe:Receivers xmlns:spe="http://schemas.microsoft.com/sharepoint/events">
   <Receiver>
     <Name>Document ID Generator</Name>
@@ -13024,25 +12923,8 @@
 </spe:Receivers>
 </file>
 
-<file path=customXml/item2.xml><?xml version="1.0" encoding="utf-8"?>
-<?mso-contentType ?>
-<FormTemplates xmlns="http://schemas.microsoft.com/sharepoint/v3/contenttype/forms">
-  <Display>DocumentLibraryForm</Display>
-  <Edit>DocumentLibraryForm</Edit>
-  <New>DocumentLibraryForm</New>
-</FormTemplates>
-</file>
-
 <file path=customXml/item3.xml><?xml version="1.0" encoding="utf-8"?>
-<p:properties xmlns:p="http://schemas.microsoft.com/office/2006/metadata/properties" xmlns:xsi="http://www.w3.org/2001/XMLSchema-instance" xmlns:pc="http://schemas.microsoft.com/office/infopath/2007/PartnerControls">
-  <documentManagement>
-    <_dlc_DocId xmlns="1592e4ae-ebca-45d1-99bb-f3c4aa0ca0ea">ESPACEWZONES-1448097408-35010</_dlc_DocId>
-    <_dlc_DocIdUrl xmlns="1592e4ae-ebca-45d1-99bb-f3c4aa0ca0ea">
-      <Url>https://psuportal.ahrc.ac.uk/espace/wzones/capt/ri/_layouts/15/DocIdRedir.aspx?ID=ESPACEWZONES-1448097408-35010</Url>
-      <Description>ESPACEWZONES-1448097408-35010</Description>
-    </_dlc_DocIdUrl>
-  </documentManagement>
-</p:properties>
+<b:Sources xmlns:b="http://schemas.openxmlformats.org/officeDocument/2006/bibliography" xmlns="http://schemas.openxmlformats.org/officeDocument/2006/bibliography" SelectedStyle="\APA.XSL" StyleName="APA"/>
 </file>
 
 <file path=customXml/item4.xml><?xml version="1.0" encoding="utf-8"?>
@@ -13191,10 +13073,26 @@
 </file>
 
 <file path=customXml/item5.xml><?xml version="1.0" encoding="utf-8"?>
-<b:Sources xmlns:b="http://schemas.openxmlformats.org/officeDocument/2006/bibliography" xmlns="http://schemas.openxmlformats.org/officeDocument/2006/bibliography" SelectedStyle="\APA.XSL" StyleName="APA"/>
+<p:properties xmlns:p="http://schemas.microsoft.com/office/2006/metadata/properties" xmlns:xsi="http://www.w3.org/2001/XMLSchema-instance" xmlns:pc="http://schemas.microsoft.com/office/infopath/2007/PartnerControls">
+  <documentManagement>
+    <_dlc_DocId xmlns="1592e4ae-ebca-45d1-99bb-f3c4aa0ca0ea">ESPACEWZONES-1448097408-35010</_dlc_DocId>
+    <_dlc_DocIdUrl xmlns="1592e4ae-ebca-45d1-99bb-f3c4aa0ca0ea">
+      <Url>https://psuportal.ahrc.ac.uk/espace/wzones/capt/ri/_layouts/15/DocIdRedir.aspx?ID=ESPACEWZONES-1448097408-35010</Url>
+      <Description>ESPACEWZONES-1448097408-35010</Description>
+    </_dlc_DocIdUrl>
+  </documentManagement>
+</p:properties>
 </file>
 
 <file path=customXml/itemProps1.xml><?xml version="1.0" encoding="utf-8"?>
+<ds:datastoreItem xmlns:ds="http://schemas.openxmlformats.org/officeDocument/2006/customXml" ds:itemID="{7ABE5B7F-247D-4548-B501-992938939BBE}">
+  <ds:schemaRefs>
+    <ds:schemaRef ds:uri="http://schemas.microsoft.com/sharepoint/v3/contenttype/forms"/>
+  </ds:schemaRefs>
+</ds:datastoreItem>
+</file>
+
+<file path=customXml/itemProps2.xml><?xml version="1.0" encoding="utf-8"?>
 <ds:datastoreItem xmlns:ds="http://schemas.openxmlformats.org/officeDocument/2006/customXml" ds:itemID="{EE4CB299-94FB-4653-915F-018F34FB93B9}">
   <ds:schemaRefs>
     <ds:schemaRef ds:uri="http://schemas.microsoft.com/sharepoint/events"/>
@@ -13202,20 +13100,10 @@
 </ds:datastoreItem>
 </file>
 
-<file path=customXml/itemProps2.xml><?xml version="1.0" encoding="utf-8"?>
-<ds:datastoreItem xmlns:ds="http://schemas.openxmlformats.org/officeDocument/2006/customXml" ds:itemID="{7ABE5B7F-247D-4548-B501-992938939BBE}">
+<file path=customXml/itemProps3.xml><?xml version="1.0" encoding="utf-8"?>
+<ds:datastoreItem xmlns:ds="http://schemas.openxmlformats.org/officeDocument/2006/customXml" ds:itemID="{004370E5-9EA9-46CB-ACEB-820D602992B7}">
   <ds:schemaRefs>
-    <ds:schemaRef ds:uri="http://schemas.microsoft.com/sharepoint/v3/contenttype/forms"/>
-  </ds:schemaRefs>
-</ds:datastoreItem>
-</file>
-
-<file path=customXml/itemProps3.xml><?xml version="1.0" encoding="utf-8"?>
-<ds:datastoreItem xmlns:ds="http://schemas.openxmlformats.org/officeDocument/2006/customXml" ds:itemID="{7484D67B-CA8E-4064-89CC-C0E421A68857}">
-  <ds:schemaRefs>
-    <ds:schemaRef ds:uri="http://schemas.microsoft.com/office/2006/metadata/properties"/>
-    <ds:schemaRef ds:uri="http://schemas.microsoft.com/office/infopath/2007/PartnerControls"/>
-    <ds:schemaRef ds:uri="1592e4ae-ebca-45d1-99bb-f3c4aa0ca0ea"/>
+    <ds:schemaRef ds:uri="http://schemas.openxmlformats.org/officeDocument/2006/bibliography"/>
   </ds:schemaRefs>
 </ds:datastoreItem>
 </file>
@@ -13239,9 +13127,11 @@
 </file>
 
 <file path=customXml/itemProps5.xml><?xml version="1.0" encoding="utf-8"?>
-<ds:datastoreItem xmlns:ds="http://schemas.openxmlformats.org/officeDocument/2006/customXml" ds:itemID="{004370E5-9EA9-46CB-ACEB-820D602992B7}">
+<ds:datastoreItem xmlns:ds="http://schemas.openxmlformats.org/officeDocument/2006/customXml" ds:itemID="{7484D67B-CA8E-4064-89CC-C0E421A68857}">
   <ds:schemaRefs>
-    <ds:schemaRef ds:uri="http://schemas.openxmlformats.org/officeDocument/2006/bibliography"/>
+    <ds:schemaRef ds:uri="http://schemas.microsoft.com/office/2006/metadata/properties"/>
+    <ds:schemaRef ds:uri="http://schemas.microsoft.com/office/infopath/2007/PartnerControls"/>
+    <ds:schemaRef ds:uri="1592e4ae-ebca-45d1-99bb-f3c4aa0ca0ea"/>
   </ds:schemaRefs>
 </ds:datastoreItem>
 </file>
</xml_diff>

<commit_message>
Updates TA form to 1.4
</commit_message>
<xml_diff>
--- a/support-access/ta/ARCHER2-TA-form.docx
+++ b/support-access/ta/ARCHER2-TA-form.docx
@@ -75,16 +75,16 @@
         <mc:AlternateContent>
           <mc:Choice Requires="wps">
             <w:drawing>
-              <wp:anchor distT="0" distB="0" distL="114300" distR="114300" simplePos="0" relativeHeight="251659264" behindDoc="0" locked="0" layoutInCell="1" allowOverlap="1" wp14:anchorId="0268AE57" wp14:editId="34B8E669">
+              <wp:anchor distT="0" distB="0" distL="114300" distR="114300" simplePos="0" relativeHeight="251659264" behindDoc="0" locked="0" layoutInCell="1" allowOverlap="1" wp14:anchorId="0268AE57" wp14:editId="3C35661E">
                 <wp:simplePos x="0" y="0"/>
                 <wp:positionH relativeFrom="column">
-                  <wp:posOffset>2540</wp:posOffset>
+                  <wp:posOffset>-2540</wp:posOffset>
                 </wp:positionH>
                 <wp:positionV relativeFrom="paragraph">
-                  <wp:posOffset>233680</wp:posOffset>
+                  <wp:posOffset>228600</wp:posOffset>
                 </wp:positionV>
-                <wp:extent cx="5867400" cy="891540"/>
-                <wp:effectExtent l="19050" t="19050" r="19050" b="22860"/>
+                <wp:extent cx="5867400" cy="714375"/>
+                <wp:effectExtent l="12700" t="12700" r="25400" b="22225"/>
                 <wp:wrapSquare wrapText="bothSides"/>
                 <wp:docPr id="2" name="Text Box 2"/>
                 <wp:cNvGraphicFramePr/>
@@ -95,7 +95,7 @@
                       <wps:spPr>
                         <a:xfrm>
                           <a:off x="0" y="0"/>
-                          <a:ext cx="5867400" cy="891540"/>
+                          <a:ext cx="5867400" cy="714375"/>
                         </a:xfrm>
                         <a:prstGeom prst="rect">
                           <a:avLst/>
@@ -109,7 +109,7 @@
                         <a:effectLst/>
                         <a:extLst>
                           <a:ext uri="{C572A759-6A51-4108-AA02-DFA0A04FC94B}">
-                            <ma14:wrappingTextBoxFlag xmlns="" xmlns:mo="http://schemas.microsoft.com/office/mac/office/2008/main" xmlns:mv="urn:schemas-microsoft-com:mac:vml" xmlns:o="urn:schemas-microsoft-com:office:office" xmlns:v="urn:schemas-microsoft-com:vml" xmlns:w10="urn:schemas-microsoft-com:office:word" xmlns:w="http://schemas.openxmlformats.org/wordprocessingml/2006/main" xmlns:ma14="http://schemas.microsoft.com/office/mac/drawingml/2011/main"/>
+                            <ma14:wrappingTextBoxFlag xmlns:ma14="http://schemas.microsoft.com/office/mac/drawingml/2011/main" xmlns:w="http://schemas.openxmlformats.org/wordprocessingml/2006/main" xmlns:w10="urn:schemas-microsoft-com:office:word" xmlns:v="urn:schemas-microsoft-com:vml" xmlns:o="urn:schemas-microsoft-com:office:office" xmlns:mv="urn:schemas-microsoft-com:mac:vml" xmlns:mo="http://schemas.microsoft.com/office/mac/office/2008/main" xmlns=""/>
                           </a:ext>
                         </a:extLst>
                       </wps:spPr>
@@ -289,7 +289,7 @@
                 <v:stroke joinstyle="miter"/>
                 <v:path gradientshapeok="t" o:connecttype="rect"/>
               </v:shapetype>
-              <v:shape id="Text Box 2" o:spid="_x0000_s1026" type="#_x0000_t202" style="position:absolute;margin-left:.2pt;margin-top:18.4pt;width:462pt;height:70.2pt;z-index:251659264;visibility:visible;mso-wrap-style:square;mso-width-percent:0;mso-height-percent:0;mso-wrap-distance-left:9pt;mso-wrap-distance-top:0;mso-wrap-distance-right:9pt;mso-wrap-distance-bottom:0;mso-position-horizontal:absolute;mso-position-horizontal-relative:text;mso-position-vertical:absolute;mso-position-vertical-relative:text;mso-width-percent:0;mso-height-percent:0;mso-width-relative:margin;mso-height-relative:margin;v-text-anchor:top" o:gfxdata="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" filled="f" strokecolor="#0c9" strokeweight="3pt">
+              <v:shape id="Text Box 2" o:spid="_x0000_s1026" type="#_x0000_t202" style="position:absolute;margin-left:-.2pt;margin-top:18pt;width:462pt;height:56.25pt;z-index:251659264;visibility:visible;mso-wrap-style:square;mso-width-percent:0;mso-height-percent:0;mso-wrap-distance-left:9pt;mso-wrap-distance-top:0;mso-wrap-distance-right:9pt;mso-wrap-distance-bottom:0;mso-position-horizontal:absolute;mso-position-horizontal-relative:text;mso-position-vertical:absolute;mso-position-vertical-relative:text;mso-width-percent:0;mso-height-percent:0;mso-width-relative:margin;mso-height-relative:margin;v-text-anchor:top" o:gfxdata="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" filled="f" strokecolor="#0c9" strokeweight="3pt">
                 <v:textbox>
                   <w:txbxContent>
                     <w:p>
@@ -1342,6 +1342,7 @@
           <w:b/>
           <w:color w:val="000000" w:themeColor="text1"/>
         </w:rPr>
+        <w:lastRenderedPageBreak/>
         <w:t xml:space="preserve">Notes for </w:t>
       </w:r>
       <w:r>
@@ -4186,7 +4187,25 @@
           <w:i w:val="0"/>
           <w:sz w:val="24"/>
         </w:rPr>
-        <w:t xml:space="preserve"> to port and optimize your code on </w:t>
+        <w:t xml:space="preserve"> to port and optimize your code</w:t>
+      </w:r>
+      <w:r>
+        <w:rPr>
+          <w:rFonts w:asciiTheme="minorHAnsi" w:hAnsiTheme="minorHAnsi"/>
+          <w:b w:val="0"/>
+          <w:i w:val="0"/>
+          <w:sz w:val="24"/>
+        </w:rPr>
+        <w:t>s</w:t>
+      </w:r>
+      <w:r>
+        <w:rPr>
+          <w:rFonts w:asciiTheme="minorHAnsi" w:hAnsiTheme="minorHAnsi"/>
+          <w:b w:val="0"/>
+          <w:i w:val="0"/>
+          <w:sz w:val="24"/>
+        </w:rPr>
+        <w:t xml:space="preserve"> on </w:t>
       </w:r>
       <w:r>
         <w:rPr>
@@ -4437,6 +4456,25 @@
           <w:rFonts w:asciiTheme="minorHAnsi" w:hAnsiTheme="minorHAnsi" w:cs="Arial"/>
         </w:rPr>
         <w:t xml:space="preserve">You may find it easier to complete this section after completing section 6 below. </w:t>
+      </w:r>
+    </w:p>
+    <w:p>
+      <w:pPr>
+        <w:tabs>
+          <w:tab w:val="left" w:pos="360"/>
+          <w:tab w:val="left" w:pos="792"/>
+        </w:tabs>
+        <w:spacing w:before="120" w:after="120"/>
+        <w:ind w:left="360"/>
+        <w:rPr>
+          <w:rFonts w:asciiTheme="minorHAnsi" w:hAnsiTheme="minorHAnsi" w:cs="Arial"/>
+        </w:rPr>
+      </w:pPr>
+      <w:r>
+        <w:rPr>
+          <w:rFonts w:asciiTheme="minorHAnsi" w:hAnsiTheme="minorHAnsi" w:cs="Arial"/>
+        </w:rPr>
+        <w:t>If it makes more sense for your project, you may provide multiple copies of the table below for each different code or use case. You may also adapt the number of job size columns to match your project (for example, if you are only planning to run one size of job then you may need only one column). If you have multiple tables, you should sum the CU requirement from all tables to produce the final Total CU request.</w:t>
       </w:r>
     </w:p>
     <w:p>
@@ -6766,13 +6804,25 @@
         <w:rPr>
           <w:rFonts w:asciiTheme="minorHAnsi" w:hAnsiTheme="minorHAnsi" w:cs="Arial"/>
         </w:rPr>
-        <w:t xml:space="preserve">that the code </w:t>
-      </w:r>
-      <w:r>
-        <w:rPr>
-          <w:rFonts w:asciiTheme="minorHAnsi" w:hAnsiTheme="minorHAnsi" w:cs="Arial"/>
-        </w:rPr>
-        <w:t xml:space="preserve">achieves good performance to the </w:t>
+        <w:t>that the code</w:t>
+      </w:r>
+      <w:r>
+        <w:rPr>
+          <w:rFonts w:asciiTheme="minorHAnsi" w:hAnsiTheme="minorHAnsi" w:cs="Arial"/>
+        </w:rPr>
+        <w:t>s</w:t>
+      </w:r>
+      <w:r>
+        <w:rPr>
+          <w:rFonts w:asciiTheme="minorHAnsi" w:hAnsiTheme="minorHAnsi" w:cs="Arial"/>
+        </w:rPr>
+        <w:t xml:space="preserve"> </w:t>
+      </w:r>
+      <w:r>
+        <w:rPr>
+          <w:rFonts w:asciiTheme="minorHAnsi" w:hAnsiTheme="minorHAnsi" w:cs="Arial"/>
+        </w:rPr>
+        <w:t xml:space="preserve">achieve good performance to the </w:t>
       </w:r>
       <w:r>
         <w:rPr>
@@ -6809,7 +6859,43 @@
         <w:rPr>
           <w:rFonts w:asciiTheme="minorHAnsi" w:hAnsiTheme="minorHAnsi" w:cs="Arial"/>
         </w:rPr>
-        <w:t xml:space="preserve">Table of runtime (or performance) against number of nodes or a plot of the performance against number of nodes (a plot of runtime is not acceptable). This should </w:t>
+        <w:t xml:space="preserve">(Required) </w:t>
+      </w:r>
+      <w:r>
+        <w:rPr>
+          <w:rFonts w:asciiTheme="minorHAnsi" w:hAnsiTheme="minorHAnsi" w:cs="Arial"/>
+        </w:rPr>
+        <w:t>Table</w:t>
+      </w:r>
+      <w:r>
+        <w:rPr>
+          <w:rFonts w:asciiTheme="minorHAnsi" w:hAnsiTheme="minorHAnsi" w:cs="Arial"/>
+        </w:rPr>
+        <w:t>s</w:t>
+      </w:r>
+      <w:r>
+        <w:rPr>
+          <w:rFonts w:asciiTheme="minorHAnsi" w:hAnsiTheme="minorHAnsi" w:cs="Arial"/>
+        </w:rPr>
+        <w:t xml:space="preserve"> of r</w:t>
+      </w:r>
+      <w:r>
+        <w:rPr>
+          <w:rFonts w:asciiTheme="minorHAnsi" w:hAnsiTheme="minorHAnsi" w:cs="Arial"/>
+        </w:rPr>
+        <w:t xml:space="preserve">untime (or performance) </w:t>
+      </w:r>
+      <w:r>
+        <w:rPr>
+          <w:rFonts w:asciiTheme="minorHAnsi" w:hAnsiTheme="minorHAnsi" w:cs="Arial"/>
+        </w:rPr>
+        <w:t>against number of nodes</w:t>
+      </w:r>
+      <w:r>
+        <w:rPr>
+          <w:rFonts w:asciiTheme="minorHAnsi" w:hAnsiTheme="minorHAnsi" w:cs="Arial"/>
+        </w:rPr>
+        <w:t xml:space="preserve">. This should </w:t>
       </w:r>
       <w:r>
         <w:rPr>
@@ -6827,19 +6913,7 @@
         <w:rPr>
           <w:rFonts w:asciiTheme="minorHAnsi" w:hAnsiTheme="minorHAnsi" w:cs="Arial"/>
         </w:rPr>
-        <w:t xml:space="preserve"> the code on ARCHER2 or another HPC system. </w:t>
-      </w:r>
-      <w:r>
-        <w:rPr>
-          <w:rFonts w:asciiTheme="minorHAnsi" w:hAnsiTheme="minorHAnsi" w:cs="Arial"/>
-        </w:rPr>
-        <w:t>The performance axis should be plotted on a linear scale, not a log scale</w:t>
-      </w:r>
-      <w:r>
-        <w:rPr>
-          <w:rFonts w:asciiTheme="minorHAnsi" w:hAnsiTheme="minorHAnsi" w:cs="Arial"/>
-        </w:rPr>
-        <w:t>.</w:t>
+        <w:t xml:space="preserve"> the code on ARCHER2 or another HPC system.</w:t>
       </w:r>
     </w:p>
     <w:p>
@@ -6858,7 +6932,85 @@
         <w:rPr>
           <w:rFonts w:asciiTheme="minorHAnsi" w:hAnsiTheme="minorHAnsi" w:cs="Arial"/>
         </w:rPr>
-        <w:t xml:space="preserve">Parallel efficiency against number of nodes, again using the code on ARCHER2 or another HPC system. The parallel efficiency axis should be plotted on a linear scale, not a log scale. </w:t>
+        <w:t>(Optional)</w:t>
+      </w:r>
+      <w:r>
+        <w:rPr>
+          <w:rFonts w:asciiTheme="minorHAnsi" w:hAnsiTheme="minorHAnsi" w:cs="Arial"/>
+        </w:rPr>
+        <w:t xml:space="preserve"> </w:t>
+      </w:r>
+      <w:r>
+        <w:rPr>
+          <w:rFonts w:asciiTheme="minorHAnsi" w:hAnsiTheme="minorHAnsi" w:cs="Arial"/>
+        </w:rPr>
+        <w:t>P</w:t>
+      </w:r>
+      <w:r>
+        <w:rPr>
+          <w:rFonts w:asciiTheme="minorHAnsi" w:hAnsiTheme="minorHAnsi" w:cs="Arial"/>
+        </w:rPr>
+        <w:t>lot</w:t>
+      </w:r>
+      <w:r>
+        <w:rPr>
+          <w:rFonts w:asciiTheme="minorHAnsi" w:hAnsiTheme="minorHAnsi" w:cs="Arial"/>
+        </w:rPr>
+        <w:t>s</w:t>
+      </w:r>
+      <w:r>
+        <w:rPr>
+          <w:rFonts w:asciiTheme="minorHAnsi" w:hAnsiTheme="minorHAnsi" w:cs="Arial"/>
+        </w:rPr>
+        <w:t xml:space="preserve"> of the </w:t>
+      </w:r>
+      <w:r>
+        <w:rPr>
+          <w:rFonts w:asciiTheme="minorHAnsi" w:hAnsiTheme="minorHAnsi" w:cs="Arial"/>
+        </w:rPr>
+        <w:t xml:space="preserve">runtime or </w:t>
+      </w:r>
+      <w:r>
+        <w:rPr>
+          <w:rFonts w:asciiTheme="minorHAnsi" w:hAnsiTheme="minorHAnsi" w:cs="Arial"/>
+        </w:rPr>
+        <w:t>performance against number of nodes</w:t>
+      </w:r>
+      <w:r>
+        <w:rPr>
+          <w:rFonts w:asciiTheme="minorHAnsi" w:hAnsiTheme="minorHAnsi" w:cs="Arial"/>
+        </w:rPr>
+        <w:t xml:space="preserve"> using the data provided in the required table</w:t>
+      </w:r>
+      <w:r>
+        <w:rPr>
+          <w:rFonts w:asciiTheme="minorHAnsi" w:hAnsiTheme="minorHAnsi" w:cs="Arial"/>
+        </w:rPr>
+        <w:t>s</w:t>
+      </w:r>
+      <w:r>
+        <w:rPr>
+          <w:rFonts w:asciiTheme="minorHAnsi" w:hAnsiTheme="minorHAnsi" w:cs="Arial"/>
+        </w:rPr>
+        <w:t xml:space="preserve"> to aid interpretation of code performance and scaling.</w:t>
+      </w:r>
+      <w:r>
+        <w:rPr>
+          <w:rFonts w:asciiTheme="minorHAnsi" w:hAnsiTheme="minorHAnsi" w:cs="Arial"/>
+        </w:rPr>
+        <w:t xml:space="preserve"> </w:t>
+      </w:r>
+      <w:r>
+        <w:rPr>
+          <w:rFonts w:asciiTheme="minorHAnsi" w:hAnsiTheme="minorHAnsi" w:cs="Arial"/>
+        </w:rPr>
+        <w:t>The performance axis should be plotted on a linear scale, not a log scale</w:t>
+      </w:r>
+      <w:r>
+        <w:rPr>
+          <w:rFonts w:asciiTheme="minorHAnsi" w:hAnsiTheme="minorHAnsi" w:cs="Arial"/>
+        </w:rPr>
+        <w:t>.</w:t>
       </w:r>
     </w:p>
     <w:p>
@@ -6877,11 +7029,70 @@
         <w:rPr>
           <w:rFonts w:asciiTheme="minorHAnsi" w:hAnsiTheme="minorHAnsi" w:cs="Arial"/>
         </w:rPr>
-        <w:t xml:space="preserve">For projects planning to make use of a single node (or less) only, please supply a description of the single node performance, rather than the two points above. </w:t>
-      </w:r>
-    </w:p>
-    <w:p>
-      <w:pPr>
+        <w:t xml:space="preserve">(Optional) </w:t>
+      </w:r>
+      <w:r>
+        <w:rPr>
+          <w:rFonts w:asciiTheme="minorHAnsi" w:hAnsiTheme="minorHAnsi" w:cs="Arial"/>
+        </w:rPr>
+        <w:t>P</w:t>
+      </w:r>
+      <w:r>
+        <w:rPr>
+          <w:rFonts w:asciiTheme="minorHAnsi" w:hAnsiTheme="minorHAnsi" w:cs="Arial"/>
+        </w:rPr>
+        <w:t>arallel efficiency</w:t>
+      </w:r>
+      <w:r>
+        <w:rPr>
+          <w:rFonts w:asciiTheme="minorHAnsi" w:hAnsiTheme="minorHAnsi" w:cs="Arial"/>
+        </w:rPr>
+        <w:t xml:space="preserve"> against number of nodes</w:t>
+      </w:r>
+      <w:r>
+        <w:rPr>
+          <w:rFonts w:asciiTheme="minorHAnsi" w:hAnsiTheme="minorHAnsi" w:cs="Arial"/>
+        </w:rPr>
+        <w:t>, again using the code</w:t>
+      </w:r>
+      <w:r>
+        <w:rPr>
+          <w:rFonts w:asciiTheme="minorHAnsi" w:hAnsiTheme="minorHAnsi" w:cs="Arial"/>
+        </w:rPr>
+        <w:t>s</w:t>
+      </w:r>
+      <w:r>
+        <w:rPr>
+          <w:rFonts w:asciiTheme="minorHAnsi" w:hAnsiTheme="minorHAnsi" w:cs="Arial"/>
+        </w:rPr>
+        <w:t xml:space="preserve"> on ARCHER2 or another HPC system</w:t>
+      </w:r>
+      <w:r>
+        <w:rPr>
+          <w:rFonts w:asciiTheme="minorHAnsi" w:hAnsiTheme="minorHAnsi" w:cs="Arial"/>
+        </w:rPr>
+        <w:t>. Th</w:t>
+      </w:r>
+      <w:r>
+        <w:rPr>
+          <w:rFonts w:asciiTheme="minorHAnsi" w:hAnsiTheme="minorHAnsi" w:cs="Arial"/>
+        </w:rPr>
+        <w:t>e parallel efficiency axis</w:t>
+      </w:r>
+      <w:r>
+        <w:rPr>
+          <w:rFonts w:asciiTheme="minorHAnsi" w:hAnsiTheme="minorHAnsi" w:cs="Arial"/>
+        </w:rPr>
+        <w:t xml:space="preserve"> should be plotted on a linear scale, not a log scale. </w:t>
+      </w:r>
+    </w:p>
+    <w:p>
+      <w:pPr>
+        <w:pStyle w:val="ListParagraph"/>
+        <w:numPr>
+          <w:ilvl w:val="0"/>
+          <w:numId w:val="23"/>
+        </w:numPr>
         <w:spacing w:before="120" w:after="120"/>
         <w:rPr>
           <w:rFonts w:asciiTheme="minorHAnsi" w:hAnsiTheme="minorHAnsi" w:cs="Arial"/>
@@ -6891,6 +7102,32 @@
         <w:rPr>
           <w:rFonts w:asciiTheme="minorHAnsi" w:hAnsiTheme="minorHAnsi" w:cs="Arial"/>
         </w:rPr>
+        <w:t>For projects planning to make use of a single node (or less) only, please supply description</w:t>
+      </w:r>
+      <w:r>
+        <w:rPr>
+          <w:rFonts w:asciiTheme="minorHAnsi" w:hAnsiTheme="minorHAnsi" w:cs="Arial"/>
+        </w:rPr>
+        <w:t>s</w:t>
+      </w:r>
+      <w:r>
+        <w:rPr>
+          <w:rFonts w:asciiTheme="minorHAnsi" w:hAnsiTheme="minorHAnsi" w:cs="Arial"/>
+        </w:rPr>
+        <w:t xml:space="preserve"> of the single node performance, rather than the points above. </w:t>
+      </w:r>
+    </w:p>
+    <w:p>
+      <w:pPr>
+        <w:spacing w:before="120" w:after="120"/>
+        <w:rPr>
+          <w:rFonts w:asciiTheme="minorHAnsi" w:hAnsiTheme="minorHAnsi" w:cs="Arial"/>
+        </w:rPr>
+      </w:pPr>
+      <w:r>
+        <w:rPr>
+          <w:rFonts w:asciiTheme="minorHAnsi" w:hAnsiTheme="minorHAnsi" w:cs="Arial"/>
+        </w:rPr>
         <w:t xml:space="preserve">This evidence should be provided on a problem similar in nature to the problem(s) planned for ARCHER2 unless this project will utilise ARCHER2 for workloads that are larger than have currently been run. In which case, some discussion of how the proposal workloads correspond to the scaling evidence provided is required. </w:t>
       </w:r>
     </w:p>
@@ -6947,7 +7184,19 @@
         <w:rPr>
           <w:rFonts w:asciiTheme="minorHAnsi" w:hAnsiTheme="minorHAnsi" w:cs="Arial"/>
         </w:rPr>
-        <w:t xml:space="preserve">If the application is developing new algorithms for which </w:t>
+        <w:t>If the application is developing new algorithms</w:t>
+      </w:r>
+      <w:r>
+        <w:rPr>
+          <w:rFonts w:asciiTheme="minorHAnsi" w:hAnsiTheme="minorHAnsi" w:cs="Arial"/>
+        </w:rPr>
+        <w:t>,</w:t>
+      </w:r>
+      <w:r>
+        <w:rPr>
+          <w:rFonts w:asciiTheme="minorHAnsi" w:hAnsiTheme="minorHAnsi" w:cs="Arial"/>
+        </w:rPr>
+        <w:t xml:space="preserve"> for which </w:t>
       </w:r>
       <w:r>
         <w:rPr>
@@ -6959,16 +7208,14 @@
         <w:rPr>
           <w:rFonts w:asciiTheme="minorHAnsi" w:hAnsiTheme="minorHAnsi" w:cs="Arial"/>
         </w:rPr>
-        <w:t xml:space="preserve">data is not yet </w:t>
-      </w:r>
-      <w:proofErr w:type="gramStart"/>
-      <w:r>
-        <w:rPr>
-          <w:rFonts w:asciiTheme="minorHAnsi" w:hAnsiTheme="minorHAnsi" w:cs="Arial"/>
-        </w:rPr>
-        <w:t>available</w:t>
-      </w:r>
-      <w:proofErr w:type="gramEnd"/>
+        <w:t>data is not yet available</w:t>
+      </w:r>
+      <w:r>
+        <w:rPr>
+          <w:rFonts w:asciiTheme="minorHAnsi" w:hAnsiTheme="minorHAnsi" w:cs="Arial"/>
+        </w:rPr>
+        <w:t>,</w:t>
+      </w:r>
       <w:r>
         <w:rPr>
           <w:rFonts w:asciiTheme="minorHAnsi" w:hAnsiTheme="minorHAnsi" w:cs="Arial"/>
@@ -7474,6 +7721,26 @@
           <w:rFonts w:asciiTheme="minorHAnsi" w:hAnsiTheme="minorHAnsi" w:cs="Arial"/>
         </w:rPr>
         <w:t xml:space="preserve"> </w:t>
+      </w:r>
+      <w:r>
+        <w:rPr>
+          <w:rFonts w:asciiTheme="minorHAnsi" w:hAnsiTheme="minorHAnsi" w:cs="Arial"/>
+        </w:rPr>
+        <w:t xml:space="preserve">If you are using multiple codes and/or distinct run </w:t>
+      </w:r>
+      <w:proofErr w:type="gramStart"/>
+      <w:r>
+        <w:rPr>
+          <w:rFonts w:asciiTheme="minorHAnsi" w:hAnsiTheme="minorHAnsi" w:cs="Arial"/>
+        </w:rPr>
+        <w:t>types</w:t>
+      </w:r>
+      <w:proofErr w:type="gramEnd"/>
+      <w:r>
+        <w:rPr>
+          <w:rFonts w:asciiTheme="minorHAnsi" w:hAnsiTheme="minorHAnsi" w:cs="Arial"/>
+        </w:rPr>
+        <w:t xml:space="preserve"> then please answer the questions for each of the codes or run types. </w:t>
       </w:r>
     </w:p>
     <w:p>
@@ -8659,8 +8926,10 @@
     <w:sectPr>
       <w:headerReference w:type="even" r:id="rId22"/>
       <w:headerReference w:type="default" r:id="rId23"/>
-      <w:footerReference w:type="default" r:id="rId24"/>
-      <w:headerReference w:type="first" r:id="rId25"/>
+      <w:footerReference w:type="even" r:id="rId24"/>
+      <w:footerReference w:type="default" r:id="rId25"/>
+      <w:headerReference w:type="first" r:id="rId26"/>
+      <w:footerReference w:type="first" r:id="rId27"/>
       <w:footnotePr>
         <w:pos w:val="beneathText"/>
       </w:footnotePr>
@@ -8693,6 +8962,16 @@
 </file>
 
 <file path=word/footer1.xml><?xml version="1.0" encoding="utf-8"?>
+<w:ftr xmlns:wpc="http://schemas.microsoft.com/office/word/2010/wordprocessingCanvas" xmlns:cx="http://schemas.microsoft.com/office/drawing/2014/chartex" xmlns:cx1="http://schemas.microsoft.com/office/drawing/2015/9/8/chartex" xmlns:cx2="http://schemas.microsoft.com/office/drawing/2015/10/21/chartex" xmlns:cx3="http://schemas.microsoft.com/office/drawing/2016/5/9/chartex" xmlns:cx4="http://schemas.microsoft.com/office/drawing/2016/5/10/chartex" xmlns:cx5="http://schemas.microsoft.com/office/drawing/2016/5/11/chartex" xmlns:cx6="http://schemas.microsoft.com/office/drawing/2016/5/12/chartex" xmlns:cx7="http://schemas.microsoft.com/office/drawing/2016/5/13/chartex" xmlns:cx8="http://schemas.microsoft.com/office/drawing/2016/5/14/chartex" xmlns:mc="http://schemas.openxmlformats.org/markup-compatibility/2006" xmlns:aink="http://schemas.microsoft.com/office/drawing/2016/ink" xmlns:am3d="http://schemas.microsoft.com/office/drawing/2017/model3d" xmlns:o="urn:schemas-microsoft-com:office:office" xmlns:r="http://schemas.openxmlformats.org/officeDocument/2006/relationships" xmlns:m="http://schemas.openxmlformats.org/officeDocument/2006/math" xmlns:v="urn:schemas-microsoft-com:vml" xmlns:wp14="http://schemas.microsoft.com/office/word/2010/wordprocessingDrawing" xmlns:wp="http://schemas.openxmlformats.org/drawingml/2006/wordprocessingDrawing" xmlns:w10="urn:schemas-microsoft-com:office:word" xmlns:w="http://schemas.openxmlformats.org/wordprocessingml/2006/main" xmlns:w14="http://schemas.microsoft.com/office/word/2010/wordml" xmlns:w15="http://schemas.microsoft.com/office/word/2012/wordml" xmlns:w16cex="http://schemas.microsoft.com/office/word/2018/wordml/cex" xmlns:w16cid="http://schemas.microsoft.com/office/word/2016/wordml/cid" xmlns:w16="http://schemas.microsoft.com/office/word/2018/wordml" xmlns:w16se="http://schemas.microsoft.com/office/word/2015/wordml/symex" xmlns:wpg="http://schemas.microsoft.com/office/word/2010/wordprocessingGroup" xmlns:wpi="http://schemas.microsoft.com/office/word/2010/wordprocessingInk" xmlns:wne="http://schemas.microsoft.com/office/word/2006/wordml" xmlns:wps="http://schemas.microsoft.com/office/word/2010/wordprocessingShape" mc:Ignorable="w14 w15 w16se w16cid w16 w16cex wp14">
+  <w:p>
+    <w:pPr>
+      <w:pStyle w:val="Footer"/>
+    </w:pPr>
+  </w:p>
+</w:ftr>
+</file>
+
+<file path=word/footer2.xml><?xml version="1.0" encoding="utf-8"?>
 <w:ftr xmlns:wpc="http://schemas.microsoft.com/office/word/2010/wordprocessingCanvas" xmlns:cx="http://schemas.microsoft.com/office/drawing/2014/chartex" xmlns:cx1="http://schemas.microsoft.com/office/drawing/2015/9/8/chartex" xmlns:cx2="http://schemas.microsoft.com/office/drawing/2015/10/21/chartex" xmlns:cx3="http://schemas.microsoft.com/office/drawing/2016/5/9/chartex" xmlns:cx4="http://schemas.microsoft.com/office/drawing/2016/5/10/chartex" xmlns:cx5="http://schemas.microsoft.com/office/drawing/2016/5/11/chartex" xmlns:cx6="http://schemas.microsoft.com/office/drawing/2016/5/12/chartex" xmlns:cx7="http://schemas.microsoft.com/office/drawing/2016/5/13/chartex" xmlns:cx8="http://schemas.microsoft.com/office/drawing/2016/5/14/chartex" xmlns:mc="http://schemas.openxmlformats.org/markup-compatibility/2006" xmlns:aink="http://schemas.microsoft.com/office/drawing/2016/ink" xmlns:am3d="http://schemas.microsoft.com/office/drawing/2017/model3d" xmlns:o="urn:schemas-microsoft-com:office:office" xmlns:r="http://schemas.openxmlformats.org/officeDocument/2006/relationships" xmlns:m="http://schemas.openxmlformats.org/officeDocument/2006/math" xmlns:v="urn:schemas-microsoft-com:vml" xmlns:wp14="http://schemas.microsoft.com/office/word/2010/wordprocessingDrawing" xmlns:wp="http://schemas.openxmlformats.org/drawingml/2006/wordprocessingDrawing" xmlns:w10="urn:schemas-microsoft-com:office:word" xmlns:w="http://schemas.openxmlformats.org/wordprocessingml/2006/main" xmlns:w14="http://schemas.microsoft.com/office/word/2010/wordml" xmlns:w15="http://schemas.microsoft.com/office/word/2012/wordml" xmlns:w16cex="http://schemas.microsoft.com/office/word/2018/wordml/cex" xmlns:w16cid="http://schemas.microsoft.com/office/word/2016/wordml/cid" xmlns:w16="http://schemas.microsoft.com/office/word/2018/wordml" xmlns:w16se="http://schemas.microsoft.com/office/word/2015/wordml/symex" xmlns:wpg="http://schemas.microsoft.com/office/word/2010/wordprocessingGroup" xmlns:wpi="http://schemas.microsoft.com/office/word/2010/wordprocessingInk" xmlns:wne="http://schemas.microsoft.com/office/word/2006/wordml" xmlns:wps="http://schemas.microsoft.com/office/word/2010/wordprocessingShape" mc:Ignorable="w14 w15 w16se w16cid w16 w16cex wp14">
   <w:p>
     <w:pPr>
@@ -8751,23 +9030,7 @@
         <w:sz w:val="20"/>
         <w:szCs w:val="20"/>
       </w:rPr>
-      <w:t xml:space="preserve"> v1.</w:t>
-    </w:r>
-    <w:r>
-      <w:rPr>
-        <w:rFonts w:asciiTheme="minorHAnsi" w:hAnsiTheme="minorHAnsi"/>
-        <w:sz w:val="20"/>
-        <w:szCs w:val="20"/>
-      </w:rPr>
-      <w:t>3</w:t>
-    </w:r>
-    <w:r>
-      <w:rPr>
-        <w:rFonts w:asciiTheme="minorHAnsi" w:hAnsiTheme="minorHAnsi"/>
-        <w:sz w:val="20"/>
-        <w:szCs w:val="20"/>
-      </w:rPr>
-      <w:t xml:space="preserve"> |</w:t>
+      <w:t xml:space="preserve"> v1.4 |</w:t>
     </w:r>
     <w:r>
       <w:rPr>
@@ -8930,6 +9193,16 @@
       </w:rPr>
       <w:fldChar w:fldCharType="end"/>
     </w:r>
+  </w:p>
+</w:ftr>
+</file>
+
+<file path=word/footer3.xml><?xml version="1.0" encoding="utf-8"?>
+<w:ftr xmlns:wpc="http://schemas.microsoft.com/office/word/2010/wordprocessingCanvas" xmlns:cx="http://schemas.microsoft.com/office/drawing/2014/chartex" xmlns:cx1="http://schemas.microsoft.com/office/drawing/2015/9/8/chartex" xmlns:cx2="http://schemas.microsoft.com/office/drawing/2015/10/21/chartex" xmlns:cx3="http://schemas.microsoft.com/office/drawing/2016/5/9/chartex" xmlns:cx4="http://schemas.microsoft.com/office/drawing/2016/5/10/chartex" xmlns:cx5="http://schemas.microsoft.com/office/drawing/2016/5/11/chartex" xmlns:cx6="http://schemas.microsoft.com/office/drawing/2016/5/12/chartex" xmlns:cx7="http://schemas.microsoft.com/office/drawing/2016/5/13/chartex" xmlns:cx8="http://schemas.microsoft.com/office/drawing/2016/5/14/chartex" xmlns:mc="http://schemas.openxmlformats.org/markup-compatibility/2006" xmlns:aink="http://schemas.microsoft.com/office/drawing/2016/ink" xmlns:am3d="http://schemas.microsoft.com/office/drawing/2017/model3d" xmlns:o="urn:schemas-microsoft-com:office:office" xmlns:r="http://schemas.openxmlformats.org/officeDocument/2006/relationships" xmlns:m="http://schemas.openxmlformats.org/officeDocument/2006/math" xmlns:v="urn:schemas-microsoft-com:vml" xmlns:wp14="http://schemas.microsoft.com/office/word/2010/wordprocessingDrawing" xmlns:wp="http://schemas.openxmlformats.org/drawingml/2006/wordprocessingDrawing" xmlns:w10="urn:schemas-microsoft-com:office:word" xmlns:w="http://schemas.openxmlformats.org/wordprocessingml/2006/main" xmlns:w14="http://schemas.microsoft.com/office/word/2010/wordml" xmlns:w15="http://schemas.microsoft.com/office/word/2012/wordml" xmlns:w16cex="http://schemas.microsoft.com/office/word/2018/wordml/cex" xmlns:w16cid="http://schemas.microsoft.com/office/word/2016/wordml/cid" xmlns:w16="http://schemas.microsoft.com/office/word/2018/wordml" xmlns:w16se="http://schemas.microsoft.com/office/word/2015/wordml/symex" xmlns:wpg="http://schemas.microsoft.com/office/word/2010/wordprocessingGroup" xmlns:wpi="http://schemas.microsoft.com/office/word/2010/wordprocessingInk" xmlns:wne="http://schemas.microsoft.com/office/word/2006/wordml" xmlns:wps="http://schemas.microsoft.com/office/word/2010/wordprocessingShape" mc:Ignorable="w14 w15 w16se w16cid w16 w16cex wp14">
+  <w:p>
+    <w:pPr>
+      <w:pStyle w:val="Footer"/>
+    </w:pPr>
   </w:p>
 </w:ftr>
 </file>
@@ -12866,15 +13139,6 @@
 
 <file path=customXml/item1.xml><?xml version="1.0" encoding="utf-8"?>
 <?mso-contentType ?>
-<FormTemplates xmlns="http://schemas.microsoft.com/sharepoint/v3/contenttype/forms">
-  <Display>DocumentLibraryForm</Display>
-  <Edit>DocumentLibraryForm</Edit>
-  <New>DocumentLibraryForm</New>
-</FormTemplates>
-</file>
-
-<file path=customXml/item2.xml><?xml version="1.0" encoding="utf-8"?>
-<?mso-contentType ?>
 <spe:Receivers xmlns:spe="http://schemas.microsoft.com/sharepoint/events">
   <Receiver>
     <Name>Document ID Generator</Name>
@@ -12923,8 +13187,25 @@
 </spe:Receivers>
 </file>
 
+<file path=customXml/item2.xml><?xml version="1.0" encoding="utf-8"?>
+<?mso-contentType ?>
+<FormTemplates xmlns="http://schemas.microsoft.com/sharepoint/v3/contenttype/forms">
+  <Display>DocumentLibraryForm</Display>
+  <Edit>DocumentLibraryForm</Edit>
+  <New>DocumentLibraryForm</New>
+</FormTemplates>
+</file>
+
 <file path=customXml/item3.xml><?xml version="1.0" encoding="utf-8"?>
-<b:Sources xmlns:b="http://schemas.openxmlformats.org/officeDocument/2006/bibliography" xmlns="http://schemas.openxmlformats.org/officeDocument/2006/bibliography" SelectedStyle="\APA.XSL" StyleName="APA"/>
+<p:properties xmlns:p="http://schemas.microsoft.com/office/2006/metadata/properties" xmlns:xsi="http://www.w3.org/2001/XMLSchema-instance" xmlns:pc="http://schemas.microsoft.com/office/infopath/2007/PartnerControls">
+  <documentManagement>
+    <_dlc_DocId xmlns="1592e4ae-ebca-45d1-99bb-f3c4aa0ca0ea">ESPACEWZONES-1448097408-35010</_dlc_DocId>
+    <_dlc_DocIdUrl xmlns="1592e4ae-ebca-45d1-99bb-f3c4aa0ca0ea">
+      <Url>https://psuportal.ahrc.ac.uk/espace/wzones/capt/ri/_layouts/15/DocIdRedir.aspx?ID=ESPACEWZONES-1448097408-35010</Url>
+      <Description>ESPACEWZONES-1448097408-35010</Description>
+    </_dlc_DocIdUrl>
+  </documentManagement>
+</p:properties>
 </file>
 
 <file path=customXml/item4.xml><?xml version="1.0" encoding="utf-8"?>
@@ -13073,18 +13354,18 @@
 </file>
 
 <file path=customXml/item5.xml><?xml version="1.0" encoding="utf-8"?>
-<p:properties xmlns:p="http://schemas.microsoft.com/office/2006/metadata/properties" xmlns:xsi="http://www.w3.org/2001/XMLSchema-instance" xmlns:pc="http://schemas.microsoft.com/office/infopath/2007/PartnerControls">
-  <documentManagement>
-    <_dlc_DocId xmlns="1592e4ae-ebca-45d1-99bb-f3c4aa0ca0ea">ESPACEWZONES-1448097408-35010</_dlc_DocId>
-    <_dlc_DocIdUrl xmlns="1592e4ae-ebca-45d1-99bb-f3c4aa0ca0ea">
-      <Url>https://psuportal.ahrc.ac.uk/espace/wzones/capt/ri/_layouts/15/DocIdRedir.aspx?ID=ESPACEWZONES-1448097408-35010</Url>
-      <Description>ESPACEWZONES-1448097408-35010</Description>
-    </_dlc_DocIdUrl>
-  </documentManagement>
-</p:properties>
+<b:Sources xmlns:b="http://schemas.openxmlformats.org/officeDocument/2006/bibliography" xmlns="http://schemas.openxmlformats.org/officeDocument/2006/bibliography" SelectedStyle="\APA.XSL" StyleName="APA"/>
 </file>
 
 <file path=customXml/itemProps1.xml><?xml version="1.0" encoding="utf-8"?>
+<ds:datastoreItem xmlns:ds="http://schemas.openxmlformats.org/officeDocument/2006/customXml" ds:itemID="{EE4CB299-94FB-4653-915F-018F34FB93B9}">
+  <ds:schemaRefs>
+    <ds:schemaRef ds:uri="http://schemas.microsoft.com/sharepoint/events"/>
+  </ds:schemaRefs>
+</ds:datastoreItem>
+</file>
+
+<file path=customXml/itemProps2.xml><?xml version="1.0" encoding="utf-8"?>
 <ds:datastoreItem xmlns:ds="http://schemas.openxmlformats.org/officeDocument/2006/customXml" ds:itemID="{7ABE5B7F-247D-4548-B501-992938939BBE}">
   <ds:schemaRefs>
     <ds:schemaRef ds:uri="http://schemas.microsoft.com/sharepoint/v3/contenttype/forms"/>
@@ -13092,18 +13373,12 @@
 </ds:datastoreItem>
 </file>
 
-<file path=customXml/itemProps2.xml><?xml version="1.0" encoding="utf-8"?>
-<ds:datastoreItem xmlns:ds="http://schemas.openxmlformats.org/officeDocument/2006/customXml" ds:itemID="{EE4CB299-94FB-4653-915F-018F34FB93B9}">
+<file path=customXml/itemProps3.xml><?xml version="1.0" encoding="utf-8"?>
+<ds:datastoreItem xmlns:ds="http://schemas.openxmlformats.org/officeDocument/2006/customXml" ds:itemID="{7484D67B-CA8E-4064-89CC-C0E421A68857}">
   <ds:schemaRefs>
-    <ds:schemaRef ds:uri="http://schemas.microsoft.com/sharepoint/events"/>
-  </ds:schemaRefs>
-</ds:datastoreItem>
-</file>
-
-<file path=customXml/itemProps3.xml><?xml version="1.0" encoding="utf-8"?>
-<ds:datastoreItem xmlns:ds="http://schemas.openxmlformats.org/officeDocument/2006/customXml" ds:itemID="{004370E5-9EA9-46CB-ACEB-820D602992B7}">
-  <ds:schemaRefs>
-    <ds:schemaRef ds:uri="http://schemas.openxmlformats.org/officeDocument/2006/bibliography"/>
+    <ds:schemaRef ds:uri="http://schemas.microsoft.com/office/2006/metadata/properties"/>
+    <ds:schemaRef ds:uri="http://schemas.microsoft.com/office/infopath/2007/PartnerControls"/>
+    <ds:schemaRef ds:uri="1592e4ae-ebca-45d1-99bb-f3c4aa0ca0ea"/>
   </ds:schemaRefs>
 </ds:datastoreItem>
 </file>
@@ -13127,11 +13402,9 @@
 </file>
 
 <file path=customXml/itemProps5.xml><?xml version="1.0" encoding="utf-8"?>
-<ds:datastoreItem xmlns:ds="http://schemas.openxmlformats.org/officeDocument/2006/customXml" ds:itemID="{7484D67B-CA8E-4064-89CC-C0E421A68857}">
+<ds:datastoreItem xmlns:ds="http://schemas.openxmlformats.org/officeDocument/2006/customXml" ds:itemID="{004370E5-9EA9-46CB-ACEB-820D602992B7}">
   <ds:schemaRefs>
-    <ds:schemaRef ds:uri="http://schemas.microsoft.com/office/2006/metadata/properties"/>
-    <ds:schemaRef ds:uri="http://schemas.microsoft.com/office/infopath/2007/PartnerControls"/>
-    <ds:schemaRef ds:uri="1592e4ae-ebca-45d1-99bb-f3c4aa0ca0ea"/>
+    <ds:schemaRef ds:uri="http://schemas.openxmlformats.org/officeDocument/2006/bibliography"/>
   </ds:schemaRefs>
 </ds:datastoreItem>
 </file>
</xml_diff>

<commit_message>
Adds notes on funding body and duration
</commit_message>
<xml_diff>
--- a/support-access/ta/ARCHER2-TA-form.docx
+++ b/support-access/ta/ARCHER2-TA-form.docx
@@ -109,7 +109,7 @@
                         <a:effectLst/>
                         <a:extLst>
                           <a:ext uri="{C572A759-6A51-4108-AA02-DFA0A04FC94B}">
-                            <ma14:wrappingTextBoxFlag xmlns:ma14="http://schemas.microsoft.com/office/mac/drawingml/2011/main" xmlns:w="http://schemas.openxmlformats.org/wordprocessingml/2006/main" xmlns:w10="urn:schemas-microsoft-com:office:word" xmlns:v="urn:schemas-microsoft-com:vml" xmlns:o="urn:schemas-microsoft-com:office:office" xmlns:mv="urn:schemas-microsoft-com:mac:vml" xmlns:mo="http://schemas.microsoft.com/office/mac/office/2008/main" xmlns=""/>
+                            <ma14:wrappingTextBoxFlag xmlns="" xmlns:mo="http://schemas.microsoft.com/office/mac/office/2008/main" xmlns:mv="urn:schemas-microsoft-com:mac:vml" xmlns:o="urn:schemas-microsoft-com:office:office" xmlns:v="urn:schemas-microsoft-com:vml" xmlns:w10="urn:schemas-microsoft-com:office:word" xmlns:w="http://schemas.openxmlformats.org/wordprocessingml/2006/main" xmlns:ma14="http://schemas.microsoft.com/office/mac/drawingml/2011/main"/>
                           </a:ext>
                         </a:extLst>
                       </wps:spPr>
@@ -764,7 +764,23 @@
           <w:b/>
           <w:color w:val="000000" w:themeColor="text1"/>
         </w:rPr>
-        <w:t xml:space="preserve"> for EPSRC </w:t>
+        <w:t xml:space="preserve"> for </w:t>
+      </w:r>
+      <w:r>
+        <w:rPr>
+          <w:rFonts w:asciiTheme="minorHAnsi" w:hAnsiTheme="minorHAnsi"/>
+          <w:b/>
+          <w:color w:val="000000" w:themeColor="text1"/>
+        </w:rPr>
+        <w:t xml:space="preserve">UKRI </w:t>
+      </w:r>
+      <w:r>
+        <w:rPr>
+          <w:rFonts w:asciiTheme="minorHAnsi" w:hAnsiTheme="minorHAnsi"/>
+          <w:b/>
+          <w:color w:val="000000" w:themeColor="text1"/>
+        </w:rPr>
+        <w:t xml:space="preserve">EPSRC </w:t>
       </w:r>
       <w:r>
         <w:rPr>
@@ -1806,36 +1822,43 @@
           <w:rFonts w:asciiTheme="minorHAnsi" w:hAnsiTheme="minorHAnsi"/>
           <w:highlight w:val="cyan"/>
         </w:rPr>
-        <w:t>[Grant</w:t>
-      </w:r>
+        <w:t>[</w:t>
+      </w:r>
+      <w:proofErr w:type="gramStart"/>
       <w:r>
         <w:rPr>
           <w:rFonts w:asciiTheme="minorHAnsi" w:hAnsiTheme="minorHAnsi"/>
           <w:highlight w:val="cyan"/>
         </w:rPr>
-        <w:t>]</w:t>
-      </w:r>
-      <w:proofErr w:type="gramStart"/>
+        <w:t>e.g.</w:t>
+      </w:r>
+      <w:proofErr w:type="gramEnd"/>
       <w:r>
         <w:rPr>
           <w:rFonts w:asciiTheme="minorHAnsi" w:hAnsiTheme="minorHAnsi"/>
           <w:highlight w:val="cyan"/>
         </w:rPr>
-        <w:t>/</w:t>
+        <w:t xml:space="preserve"> </w:t>
       </w:r>
       <w:r>
         <w:rPr>
           <w:rFonts w:asciiTheme="minorHAnsi" w:hAnsiTheme="minorHAnsi"/>
           <w:highlight w:val="cyan"/>
         </w:rPr>
-        <w:t>[</w:t>
-      </w:r>
-      <w:proofErr w:type="gramEnd"/>
+        <w:t>Grant</w:t>
+      </w:r>
       <w:r>
         <w:rPr>
           <w:rFonts w:asciiTheme="minorHAnsi" w:hAnsiTheme="minorHAnsi"/>
           <w:highlight w:val="cyan"/>
         </w:rPr>
+        <w:t xml:space="preserve">, Fellowship, </w:t>
+      </w:r>
+      <w:r>
+        <w:rPr>
+          <w:rFonts w:asciiTheme="minorHAnsi" w:hAnsiTheme="minorHAnsi"/>
+          <w:highlight w:val="cyan"/>
+        </w:rPr>
         <w:t>Access to HPC</w:t>
       </w:r>
       <w:r>
@@ -1843,49 +1866,14 @@
           <w:rFonts w:asciiTheme="minorHAnsi" w:hAnsiTheme="minorHAnsi"/>
           <w:highlight w:val="cyan"/>
         </w:rPr>
-        <w:t>]</w:t>
+        <w:t xml:space="preserve">, </w:t>
       </w:r>
       <w:r>
         <w:rPr>
           <w:rFonts w:asciiTheme="minorHAnsi" w:hAnsiTheme="minorHAnsi"/>
           <w:highlight w:val="cyan"/>
         </w:rPr>
-        <w:t>/</w:t>
-      </w:r>
-      <w:r>
-        <w:rPr>
-          <w:rFonts w:asciiTheme="minorHAnsi" w:hAnsiTheme="minorHAnsi"/>
-          <w:highlight w:val="cyan"/>
-        </w:rPr>
-        <w:t>[</w:t>
-      </w:r>
-      <w:r>
-        <w:rPr>
-          <w:rFonts w:asciiTheme="minorHAnsi" w:hAnsiTheme="minorHAnsi"/>
-          <w:highlight w:val="cyan"/>
-        </w:rPr>
         <w:t>Pioneer Project</w:t>
-      </w:r>
-      <w:r>
-        <w:rPr>
-          <w:rFonts w:asciiTheme="minorHAnsi" w:hAnsiTheme="minorHAnsi"/>
-          <w:highlight w:val="cyan"/>
-        </w:rPr>
-        <w:t xml:space="preserve">]/[non </w:t>
-      </w:r>
-      <w:r>
-        <w:rPr>
-          <w:rFonts w:asciiTheme="minorHAnsi" w:hAnsiTheme="minorHAnsi"/>
-          <w:highlight w:val="cyan"/>
-        </w:rPr>
-        <w:t>UKRI</w:t>
-      </w:r>
-      <w:r>
-        <w:rPr>
-          <w:rFonts w:asciiTheme="minorHAnsi" w:hAnsiTheme="minorHAnsi"/>
-          <w:highlight w:val="cyan"/>
-        </w:rPr>
-        <w:t xml:space="preserve"> Funding Body</w:t>
       </w:r>
       <w:r>
         <w:rPr>
@@ -2933,7 +2921,6 @@
       <w:r>
         <w:rPr>
           <w:rFonts w:asciiTheme="minorHAnsi" w:hAnsiTheme="minorHAnsi"/>
-          <w:b/>
         </w:rPr>
         <w:t xml:space="preserve"> </w:t>
       </w:r>
@@ -2941,43 +2928,38 @@
         <w:rPr>
           <w:rFonts w:asciiTheme="minorHAnsi" w:hAnsiTheme="minorHAnsi"/>
           <w:b/>
-        </w:rPr>
-        <w:t xml:space="preserve">Proposed start date of </w:t>
-      </w:r>
-      <w:r>
-        <w:rPr>
-          <w:rFonts w:asciiTheme="minorHAnsi" w:hAnsiTheme="minorHAnsi"/>
-          <w:b/>
-        </w:rPr>
-        <w:t>ARCHER</w:t>
-      </w:r>
-      <w:r>
-        <w:rPr>
-          <w:rFonts w:asciiTheme="minorHAnsi" w:hAnsiTheme="minorHAnsi"/>
-          <w:b/>
-        </w:rPr>
-        <w:t>2</w:t>
-      </w:r>
-      <w:r>
-        <w:rPr>
-          <w:rFonts w:asciiTheme="minorHAnsi" w:hAnsiTheme="minorHAnsi"/>
-          <w:b/>
-        </w:rPr>
-        <w:t xml:space="preserve"> use</w:t>
-      </w:r>
-      <w:r>
-        <w:rPr>
-          <w:rFonts w:asciiTheme="minorHAnsi" w:hAnsiTheme="minorHAnsi"/>
-          <w:b/>
-        </w:rPr>
-        <w:t xml:space="preserve">: </w:t>
+          <w:bCs/>
+        </w:rPr>
+        <w:t>Funding body:</w:t>
+      </w:r>
+      <w:r>
+        <w:rPr>
+          <w:rFonts w:asciiTheme="minorHAnsi" w:hAnsiTheme="minorHAnsi"/>
+        </w:rPr>
+        <w:t xml:space="preserve"> </w:t>
       </w:r>
       <w:r>
         <w:rPr>
           <w:rFonts w:asciiTheme="minorHAnsi" w:hAnsiTheme="minorHAnsi"/>
           <w:highlight w:val="cyan"/>
         </w:rPr>
-        <w:t>[Enter start date]</w:t>
+        <w:t>[Enter funding body you are applying to (</w:t>
+      </w:r>
+      <w:proofErr w:type="gramStart"/>
+      <w:r>
+        <w:rPr>
+          <w:rFonts w:asciiTheme="minorHAnsi" w:hAnsiTheme="minorHAnsi"/>
+          <w:highlight w:val="cyan"/>
+        </w:rPr>
+        <w:t>e.g.</w:t>
+      </w:r>
+      <w:proofErr w:type="gramEnd"/>
+      <w:r>
+        <w:rPr>
+          <w:rFonts w:asciiTheme="minorHAnsi" w:hAnsiTheme="minorHAnsi"/>
+          <w:highlight w:val="cyan"/>
+        </w:rPr>
+        <w:t xml:space="preserve"> UKRI-EPSRC)]</w:t>
       </w:r>
     </w:p>
     <w:p>
@@ -2991,13 +2973,6 @@
           <w:rFonts w:asciiTheme="minorHAnsi" w:hAnsiTheme="minorHAnsi"/>
         </w:rPr>
       </w:pPr>
-      <w:r>
-        <w:rPr>
-          <w:rFonts w:asciiTheme="minorHAnsi" w:hAnsiTheme="minorHAnsi"/>
-          <w:b/>
-        </w:rPr>
-        <w:t xml:space="preserve"> </w:t>
-      </w:r>
     </w:p>
     <w:p>
       <w:pPr>
@@ -3012,15 +2987,11 @@
         <w:ind w:left="360"/>
         <w:rPr>
           <w:rFonts w:asciiTheme="minorHAnsi" w:hAnsiTheme="minorHAnsi"/>
-          <w:b/>
-          <w:color w:val="000000" w:themeColor="text1"/>
-        </w:rPr>
-      </w:pPr>
-      <w:r>
-        <w:rPr>
-          <w:rFonts w:asciiTheme="minorHAnsi" w:hAnsiTheme="minorHAnsi"/>
-          <w:b/>
-          <w:color w:val="C00000"/>
+        </w:rPr>
+      </w:pPr>
+      <w:r>
+        <w:rPr>
+          <w:rFonts w:asciiTheme="minorHAnsi" w:hAnsiTheme="minorHAnsi"/>
         </w:rPr>
         <w:t xml:space="preserve"> </w:t>
       </w:r>
@@ -3028,172 +2999,34 @@
         <w:rPr>
           <w:rFonts w:asciiTheme="minorHAnsi" w:hAnsiTheme="minorHAnsi"/>
           <w:b/>
-          <w:color w:val="000000" w:themeColor="text1"/>
-        </w:rPr>
-        <w:t>Project length (months) of ARCHER</w:t>
-      </w:r>
-      <w:r>
-        <w:rPr>
-          <w:rFonts w:asciiTheme="minorHAnsi" w:hAnsiTheme="minorHAnsi"/>
-          <w:b/>
-          <w:color w:val="000000" w:themeColor="text1"/>
-        </w:rPr>
-        <w:t>2</w:t>
-      </w:r>
-      <w:r>
-        <w:rPr>
-          <w:rFonts w:asciiTheme="minorHAnsi" w:hAnsiTheme="minorHAnsi"/>
-          <w:b/>
-          <w:color w:val="000000" w:themeColor="text1"/>
-        </w:rPr>
-        <w:t xml:space="preserve"> use: </w:t>
-      </w:r>
-      <w:r>
-        <w:rPr>
-          <w:rFonts w:asciiTheme="minorHAnsi" w:hAnsiTheme="minorHAnsi"/>
-          <w:color w:val="000000" w:themeColor="text1"/>
+          <w:bCs/>
+        </w:rPr>
+        <w:t>Funding call:</w:t>
+      </w:r>
+      <w:r>
+        <w:rPr>
+          <w:rFonts w:asciiTheme="minorHAnsi" w:hAnsiTheme="minorHAnsi"/>
+        </w:rPr>
+        <w:t xml:space="preserve"> </w:t>
+      </w:r>
+      <w:r>
+        <w:rPr>
+          <w:rFonts w:asciiTheme="minorHAnsi" w:hAnsiTheme="minorHAnsi"/>
           <w:highlight w:val="cyan"/>
         </w:rPr>
-        <w:t>[Enter project length, max. 1 year</w:t>
-      </w:r>
-      <w:r>
-        <w:rPr>
-          <w:rFonts w:asciiTheme="minorHAnsi" w:hAnsiTheme="minorHAnsi"/>
-          <w:color w:val="000000" w:themeColor="text1"/>
-          <w:highlight w:val="cyan"/>
-        </w:rPr>
-        <w:t xml:space="preserve"> for </w:t>
-      </w:r>
-      <w:r>
-        <w:rPr>
-          <w:rFonts w:asciiTheme="minorHAnsi" w:hAnsiTheme="minorHAnsi"/>
-          <w:color w:val="000000" w:themeColor="text1"/>
-          <w:highlight w:val="cyan"/>
-        </w:rPr>
-        <w:t>Access to HPC</w:t>
-      </w:r>
-      <w:r>
-        <w:rPr>
-          <w:rFonts w:asciiTheme="minorHAnsi" w:hAnsiTheme="minorHAnsi"/>
-          <w:color w:val="000000" w:themeColor="text1"/>
-          <w:highlight w:val="cyan"/>
-        </w:rPr>
-        <w:t xml:space="preserve">, max. 2 years for </w:t>
-      </w:r>
-      <w:r>
-        <w:rPr>
-          <w:rFonts w:asciiTheme="minorHAnsi" w:hAnsiTheme="minorHAnsi"/>
-          <w:color w:val="000000" w:themeColor="text1"/>
-          <w:highlight w:val="cyan"/>
-        </w:rPr>
-        <w:t>Pioneer Project</w:t>
-      </w:r>
-      <w:r>
-        <w:rPr>
-          <w:rFonts w:asciiTheme="minorHAnsi" w:hAnsiTheme="minorHAnsi"/>
-          <w:color w:val="000000" w:themeColor="text1"/>
-          <w:highlight w:val="cyan"/>
-        </w:rPr>
-        <w:t xml:space="preserve">, </w:t>
-      </w:r>
-      <w:r>
-        <w:rPr>
-          <w:rFonts w:asciiTheme="minorHAnsi" w:hAnsiTheme="minorHAnsi"/>
-          <w:color w:val="000000" w:themeColor="text1"/>
-          <w:highlight w:val="cyan"/>
-        </w:rPr>
-        <w:t xml:space="preserve">max. </w:t>
-      </w:r>
-      <w:r>
-        <w:rPr>
-          <w:rFonts w:asciiTheme="minorHAnsi" w:hAnsiTheme="minorHAnsi"/>
-          <w:color w:val="000000" w:themeColor="text1"/>
-          <w:highlight w:val="cyan"/>
-        </w:rPr>
-        <w:t>duration of the grant</w:t>
-      </w:r>
-      <w:r>
-        <w:rPr>
-          <w:rFonts w:asciiTheme="minorHAnsi" w:hAnsiTheme="minorHAnsi"/>
-          <w:color w:val="000000" w:themeColor="text1"/>
-          <w:highlight w:val="cyan"/>
-        </w:rPr>
-        <w:t xml:space="preserve"> for </w:t>
-      </w:r>
-      <w:r>
-        <w:rPr>
-          <w:rFonts w:asciiTheme="minorHAnsi" w:hAnsiTheme="minorHAnsi"/>
-          <w:color w:val="000000" w:themeColor="text1"/>
-          <w:highlight w:val="cyan"/>
-        </w:rPr>
-        <w:t xml:space="preserve">EPSRC </w:t>
-      </w:r>
-      <w:r>
-        <w:rPr>
-          <w:rFonts w:asciiTheme="minorHAnsi" w:hAnsiTheme="minorHAnsi"/>
-          <w:color w:val="000000" w:themeColor="text1"/>
-          <w:highlight w:val="cyan"/>
-        </w:rPr>
-        <w:t>grants</w:t>
-      </w:r>
-      <w:r>
-        <w:rPr>
-          <w:rFonts w:asciiTheme="minorHAnsi" w:hAnsiTheme="minorHAnsi"/>
-          <w:color w:val="000000" w:themeColor="text1"/>
-          <w:highlight w:val="cyan"/>
-        </w:rPr>
-        <w:t>, no limit for non-</w:t>
-      </w:r>
-      <w:r>
-        <w:rPr>
-          <w:rFonts w:asciiTheme="minorHAnsi" w:hAnsiTheme="minorHAnsi"/>
-          <w:color w:val="000000" w:themeColor="text1"/>
-          <w:highlight w:val="cyan"/>
-        </w:rPr>
-        <w:t>UKRI</w:t>
-      </w:r>
-      <w:r>
-        <w:rPr>
-          <w:rFonts w:asciiTheme="minorHAnsi" w:hAnsiTheme="minorHAnsi"/>
-          <w:color w:val="000000" w:themeColor="text1"/>
-          <w:highlight w:val="cyan"/>
-        </w:rPr>
-        <w:t xml:space="preserve"> grants</w:t>
-      </w:r>
-      <w:r>
-        <w:rPr>
-          <w:rFonts w:asciiTheme="minorHAnsi" w:hAnsiTheme="minorHAnsi"/>
-          <w:color w:val="000000" w:themeColor="text1"/>
-          <w:highlight w:val="cyan"/>
-        </w:rPr>
-        <w:t>]</w:t>
-      </w:r>
-      <w:r>
-        <w:rPr>
-          <w:rFonts w:asciiTheme="minorHAnsi" w:hAnsiTheme="minorHAnsi"/>
-          <w:color w:val="000000" w:themeColor="text1"/>
-        </w:rPr>
-        <w:br/>
-      </w:r>
-    </w:p>
-    <w:p>
-      <w:pPr>
-        <w:widowControl/>
-        <w:suppressAutoHyphens w:val="0"/>
-        <w:rPr>
-          <w:rFonts w:asciiTheme="minorHAnsi" w:hAnsiTheme="minorHAnsi"/>
-          <w:b/>
-          <w:color w:val="000000" w:themeColor="text1"/>
-        </w:rPr>
-      </w:pPr>
-      <w:r>
-        <w:rPr>
-          <w:rFonts w:asciiTheme="minorHAnsi" w:hAnsiTheme="minorHAnsi"/>
-          <w:b/>
-          <w:color w:val="000000" w:themeColor="text1"/>
-        </w:rPr>
-        <w:br w:type="page"/>
-      </w:r>
+        <w:t>[Enter name (and URL if available) to call you are applying to]</w:t>
+      </w:r>
+    </w:p>
+    <w:p>
+      <w:pPr>
+        <w:tabs>
+          <w:tab w:val="left" w:pos="360"/>
+          <w:tab w:val="left" w:pos="792"/>
+        </w:tabs>
+        <w:rPr>
+          <w:rFonts w:asciiTheme="minorHAnsi" w:hAnsiTheme="minorHAnsi"/>
+        </w:rPr>
+      </w:pPr>
     </w:p>
     <w:p>
       <w:pPr>
@@ -3207,6 +3040,393 @@
         </w:tabs>
         <w:ind w:left="360"/>
         <w:rPr>
+          <w:rFonts w:asciiTheme="minorHAnsi" w:hAnsiTheme="minorHAnsi"/>
+        </w:rPr>
+      </w:pPr>
+      <w:r>
+        <w:rPr>
+          <w:rFonts w:asciiTheme="minorHAnsi" w:hAnsiTheme="minorHAnsi"/>
+          <w:b/>
+        </w:rPr>
+        <w:t xml:space="preserve"> Proposed start date of award</w:t>
+      </w:r>
+      <w:r>
+        <w:rPr>
+          <w:rFonts w:asciiTheme="minorHAnsi" w:hAnsiTheme="minorHAnsi"/>
+          <w:bCs/>
+        </w:rPr>
+        <w:t xml:space="preserve">: </w:t>
+      </w:r>
+      <w:r>
+        <w:rPr>
+          <w:rFonts w:asciiTheme="minorHAnsi" w:hAnsiTheme="minorHAnsi"/>
+          <w:bCs/>
+          <w:highlight w:val="cyan"/>
+        </w:rPr>
+        <w:t>[Enter start date]</w:t>
+      </w:r>
+      <w:r>
+        <w:rPr>
+          <w:rFonts w:asciiTheme="minorHAnsi" w:hAnsiTheme="minorHAnsi"/>
+          <w:b/>
+        </w:rPr>
+        <w:t xml:space="preserve"> </w:t>
+      </w:r>
+    </w:p>
+    <w:p>
+      <w:pPr>
+        <w:pStyle w:val="ListParagraph"/>
+        <w:rPr>
+          <w:rFonts w:asciiTheme="minorHAnsi" w:hAnsiTheme="minorHAnsi"/>
+        </w:rPr>
+      </w:pPr>
+    </w:p>
+    <w:p>
+      <w:pPr>
+        <w:numPr>
+          <w:ilvl w:val="1"/>
+          <w:numId w:val="3"/>
+        </w:numPr>
+        <w:tabs>
+          <w:tab w:val="left" w:pos="360"/>
+          <w:tab w:val="left" w:pos="792"/>
+        </w:tabs>
+        <w:ind w:left="360"/>
+        <w:rPr>
+          <w:rFonts w:asciiTheme="minorHAnsi" w:hAnsiTheme="minorHAnsi"/>
+        </w:rPr>
+      </w:pPr>
+      <w:r>
+        <w:rPr>
+          <w:rFonts w:asciiTheme="minorHAnsi" w:hAnsiTheme="minorHAnsi"/>
+        </w:rPr>
+        <w:t xml:space="preserve"> </w:t>
+      </w:r>
+      <w:r>
+        <w:rPr>
+          <w:rFonts w:asciiTheme="minorHAnsi" w:hAnsiTheme="minorHAnsi"/>
+          <w:b/>
+          <w:bCs/>
+        </w:rPr>
+        <w:t>Proposed length of award:</w:t>
+      </w:r>
+      <w:r>
+        <w:rPr>
+          <w:rFonts w:asciiTheme="minorHAnsi" w:hAnsiTheme="minorHAnsi"/>
+        </w:rPr>
+        <w:t xml:space="preserve"> </w:t>
+      </w:r>
+      <w:r>
+        <w:rPr>
+          <w:rFonts w:asciiTheme="minorHAnsi" w:hAnsiTheme="minorHAnsi"/>
+          <w:highlight w:val="cyan"/>
+        </w:rPr>
+        <w:t>[Enter award length you are applying for in months]</w:t>
+      </w:r>
+    </w:p>
+    <w:p>
+      <w:pPr>
+        <w:tabs>
+          <w:tab w:val="left" w:pos="360"/>
+          <w:tab w:val="left" w:pos="792"/>
+        </w:tabs>
+        <w:rPr>
+          <w:rFonts w:asciiTheme="minorHAnsi" w:hAnsiTheme="minorHAnsi"/>
+        </w:rPr>
+      </w:pPr>
+    </w:p>
+    <w:p>
+      <w:pPr>
+        <w:numPr>
+          <w:ilvl w:val="1"/>
+          <w:numId w:val="3"/>
+        </w:numPr>
+        <w:tabs>
+          <w:tab w:val="left" w:pos="360"/>
+          <w:tab w:val="left" w:pos="792"/>
+        </w:tabs>
+        <w:ind w:left="360"/>
+        <w:rPr>
+          <w:rFonts w:asciiTheme="minorHAnsi" w:hAnsiTheme="minorHAnsi"/>
+        </w:rPr>
+      </w:pPr>
+      <w:r>
+        <w:rPr>
+          <w:rFonts w:asciiTheme="minorHAnsi" w:hAnsiTheme="minorHAnsi"/>
+          <w:b/>
+        </w:rPr>
+        <w:t xml:space="preserve"> </w:t>
+      </w:r>
+      <w:r>
+        <w:rPr>
+          <w:rFonts w:asciiTheme="minorHAnsi" w:hAnsiTheme="minorHAnsi"/>
+          <w:b/>
+        </w:rPr>
+        <w:t xml:space="preserve">Proposed start date of </w:t>
+      </w:r>
+      <w:r>
+        <w:rPr>
+          <w:rFonts w:asciiTheme="minorHAnsi" w:hAnsiTheme="minorHAnsi"/>
+          <w:b/>
+        </w:rPr>
+        <w:t>ARCHER</w:t>
+      </w:r>
+      <w:r>
+        <w:rPr>
+          <w:rFonts w:asciiTheme="minorHAnsi" w:hAnsiTheme="minorHAnsi"/>
+          <w:b/>
+        </w:rPr>
+        <w:t>2</w:t>
+      </w:r>
+      <w:r>
+        <w:rPr>
+          <w:rFonts w:asciiTheme="minorHAnsi" w:hAnsiTheme="minorHAnsi"/>
+          <w:b/>
+        </w:rPr>
+        <w:t xml:space="preserve"> use</w:t>
+      </w:r>
+      <w:r>
+        <w:rPr>
+          <w:rFonts w:asciiTheme="minorHAnsi" w:hAnsiTheme="minorHAnsi"/>
+          <w:b/>
+        </w:rPr>
+        <w:t xml:space="preserve">: </w:t>
+      </w:r>
+      <w:r>
+        <w:rPr>
+          <w:rFonts w:asciiTheme="minorHAnsi" w:hAnsiTheme="minorHAnsi"/>
+          <w:highlight w:val="cyan"/>
+        </w:rPr>
+        <w:t>[Enter start date]</w:t>
+      </w:r>
+    </w:p>
+    <w:p>
+      <w:pPr>
+        <w:tabs>
+          <w:tab w:val="left" w:pos="360"/>
+          <w:tab w:val="left" w:pos="792"/>
+        </w:tabs>
+        <w:ind w:left="360"/>
+        <w:rPr>
+          <w:rFonts w:asciiTheme="minorHAnsi" w:hAnsiTheme="minorHAnsi"/>
+        </w:rPr>
+      </w:pPr>
+      <w:r>
+        <w:rPr>
+          <w:rFonts w:asciiTheme="minorHAnsi" w:hAnsiTheme="minorHAnsi"/>
+          <w:b/>
+        </w:rPr>
+        <w:t xml:space="preserve"> </w:t>
+      </w:r>
+    </w:p>
+    <w:p>
+      <w:pPr>
+        <w:numPr>
+          <w:ilvl w:val="1"/>
+          <w:numId w:val="3"/>
+        </w:numPr>
+        <w:tabs>
+          <w:tab w:val="left" w:pos="360"/>
+          <w:tab w:val="left" w:pos="792"/>
+        </w:tabs>
+        <w:ind w:left="360"/>
+        <w:rPr>
+          <w:rFonts w:asciiTheme="minorHAnsi" w:hAnsiTheme="minorHAnsi"/>
+          <w:b/>
+          <w:color w:val="000000" w:themeColor="text1"/>
+        </w:rPr>
+      </w:pPr>
+      <w:r>
+        <w:rPr>
+          <w:rFonts w:asciiTheme="minorHAnsi" w:hAnsiTheme="minorHAnsi"/>
+          <w:b/>
+          <w:color w:val="C00000"/>
+        </w:rPr>
+        <w:t xml:space="preserve"> </w:t>
+      </w:r>
+      <w:r>
+        <w:rPr>
+          <w:rFonts w:asciiTheme="minorHAnsi" w:hAnsiTheme="minorHAnsi"/>
+          <w:b/>
+          <w:color w:val="000000" w:themeColor="text1"/>
+        </w:rPr>
+        <w:t>Proposed length</w:t>
+      </w:r>
+      <w:r>
+        <w:rPr>
+          <w:rFonts w:asciiTheme="minorHAnsi" w:hAnsiTheme="minorHAnsi"/>
+          <w:b/>
+          <w:color w:val="000000" w:themeColor="text1"/>
+        </w:rPr>
+        <w:t xml:space="preserve"> of ARCHER</w:t>
+      </w:r>
+      <w:r>
+        <w:rPr>
+          <w:rFonts w:asciiTheme="minorHAnsi" w:hAnsiTheme="minorHAnsi"/>
+          <w:b/>
+          <w:color w:val="000000" w:themeColor="text1"/>
+        </w:rPr>
+        <w:t>2</w:t>
+      </w:r>
+      <w:r>
+        <w:rPr>
+          <w:rFonts w:asciiTheme="minorHAnsi" w:hAnsiTheme="minorHAnsi"/>
+          <w:b/>
+          <w:color w:val="000000" w:themeColor="text1"/>
+        </w:rPr>
+        <w:t xml:space="preserve"> use: </w:t>
+      </w:r>
+      <w:r>
+        <w:rPr>
+          <w:rFonts w:asciiTheme="minorHAnsi" w:hAnsiTheme="minorHAnsi"/>
+          <w:color w:val="000000" w:themeColor="text1"/>
+          <w:highlight w:val="cyan"/>
+        </w:rPr>
+        <w:t>[Enter project length, max. 1 year</w:t>
+      </w:r>
+      <w:r>
+        <w:rPr>
+          <w:rFonts w:asciiTheme="minorHAnsi" w:hAnsiTheme="minorHAnsi"/>
+          <w:color w:val="000000" w:themeColor="text1"/>
+          <w:highlight w:val="cyan"/>
+        </w:rPr>
+        <w:t xml:space="preserve"> for </w:t>
+      </w:r>
+      <w:r>
+        <w:rPr>
+          <w:rFonts w:asciiTheme="minorHAnsi" w:hAnsiTheme="minorHAnsi"/>
+          <w:color w:val="000000" w:themeColor="text1"/>
+          <w:highlight w:val="cyan"/>
+        </w:rPr>
+        <w:t>Access to HPC</w:t>
+      </w:r>
+      <w:r>
+        <w:rPr>
+          <w:rFonts w:asciiTheme="minorHAnsi" w:hAnsiTheme="minorHAnsi"/>
+          <w:color w:val="000000" w:themeColor="text1"/>
+          <w:highlight w:val="cyan"/>
+        </w:rPr>
+        <w:t xml:space="preserve">, max. 2 years for </w:t>
+      </w:r>
+      <w:r>
+        <w:rPr>
+          <w:rFonts w:asciiTheme="minorHAnsi" w:hAnsiTheme="minorHAnsi"/>
+          <w:color w:val="000000" w:themeColor="text1"/>
+          <w:highlight w:val="cyan"/>
+        </w:rPr>
+        <w:t>Pioneer Project</w:t>
+      </w:r>
+      <w:r>
+        <w:rPr>
+          <w:rFonts w:asciiTheme="minorHAnsi" w:hAnsiTheme="minorHAnsi"/>
+          <w:color w:val="000000" w:themeColor="text1"/>
+          <w:highlight w:val="cyan"/>
+        </w:rPr>
+        <w:t xml:space="preserve">, </w:t>
+      </w:r>
+      <w:r>
+        <w:rPr>
+          <w:rFonts w:asciiTheme="minorHAnsi" w:hAnsiTheme="minorHAnsi"/>
+          <w:color w:val="000000" w:themeColor="text1"/>
+          <w:highlight w:val="cyan"/>
+        </w:rPr>
+        <w:t xml:space="preserve">max. </w:t>
+      </w:r>
+      <w:r>
+        <w:rPr>
+          <w:rFonts w:asciiTheme="minorHAnsi" w:hAnsiTheme="minorHAnsi"/>
+          <w:color w:val="000000" w:themeColor="text1"/>
+          <w:highlight w:val="cyan"/>
+        </w:rPr>
+        <w:t>duration of the grant</w:t>
+      </w:r>
+      <w:r>
+        <w:rPr>
+          <w:rFonts w:asciiTheme="minorHAnsi" w:hAnsiTheme="minorHAnsi"/>
+          <w:color w:val="000000" w:themeColor="text1"/>
+          <w:highlight w:val="cyan"/>
+        </w:rPr>
+        <w:t xml:space="preserve"> for </w:t>
+      </w:r>
+      <w:r>
+        <w:rPr>
+          <w:rFonts w:asciiTheme="minorHAnsi" w:hAnsiTheme="minorHAnsi"/>
+          <w:color w:val="000000" w:themeColor="text1"/>
+          <w:highlight w:val="cyan"/>
+        </w:rPr>
+        <w:t xml:space="preserve">EPSRC </w:t>
+      </w:r>
+      <w:r>
+        <w:rPr>
+          <w:rFonts w:asciiTheme="minorHAnsi" w:hAnsiTheme="minorHAnsi"/>
+          <w:color w:val="000000" w:themeColor="text1"/>
+          <w:highlight w:val="cyan"/>
+        </w:rPr>
+        <w:t>grants</w:t>
+      </w:r>
+      <w:r>
+        <w:rPr>
+          <w:rFonts w:asciiTheme="minorHAnsi" w:hAnsiTheme="minorHAnsi"/>
+          <w:color w:val="000000" w:themeColor="text1"/>
+          <w:highlight w:val="cyan"/>
+        </w:rPr>
+        <w:t>, no limit for non-</w:t>
+      </w:r>
+      <w:r>
+        <w:rPr>
+          <w:rFonts w:asciiTheme="minorHAnsi" w:hAnsiTheme="minorHAnsi"/>
+          <w:color w:val="000000" w:themeColor="text1"/>
+          <w:highlight w:val="cyan"/>
+        </w:rPr>
+        <w:t>UKRI</w:t>
+      </w:r>
+      <w:r>
+        <w:rPr>
+          <w:rFonts w:asciiTheme="minorHAnsi" w:hAnsiTheme="minorHAnsi"/>
+          <w:color w:val="000000" w:themeColor="text1"/>
+          <w:highlight w:val="cyan"/>
+        </w:rPr>
+        <w:t xml:space="preserve"> grants</w:t>
+      </w:r>
+      <w:r>
+        <w:rPr>
+          <w:rFonts w:asciiTheme="minorHAnsi" w:hAnsiTheme="minorHAnsi"/>
+          <w:color w:val="000000" w:themeColor="text1"/>
+          <w:highlight w:val="cyan"/>
+        </w:rPr>
+        <w:t>]</w:t>
+      </w:r>
+      <w:r>
+        <w:rPr>
+          <w:rFonts w:asciiTheme="minorHAnsi" w:hAnsiTheme="minorHAnsi"/>
+          <w:color w:val="000000" w:themeColor="text1"/>
+        </w:rPr>
+        <w:br/>
+      </w:r>
+    </w:p>
+    <w:p>
+      <w:pPr>
+        <w:widowControl/>
+        <w:suppressAutoHyphens w:val="0"/>
+        <w:rPr>
+          <w:rFonts w:asciiTheme="minorHAnsi" w:hAnsiTheme="minorHAnsi"/>
+          <w:b/>
+          <w:color w:val="000000" w:themeColor="text1"/>
+        </w:rPr>
+      </w:pPr>
+    </w:p>
+    <w:p>
+      <w:pPr>
+        <w:numPr>
+          <w:ilvl w:val="1"/>
+          <w:numId w:val="3"/>
+        </w:numPr>
+        <w:tabs>
+          <w:tab w:val="left" w:pos="360"/>
+          <w:tab w:val="left" w:pos="792"/>
+        </w:tabs>
+        <w:ind w:left="360"/>
+        <w:rPr>
           <w:rFonts w:ascii="Calibri" w:hAnsi="Calibri"/>
           <w:b/>
         </w:rPr>
@@ -3216,7 +3436,6 @@
           <w:rFonts w:ascii="Calibri" w:hAnsi="Calibri"/>
           <w:b/>
         </w:rPr>
-        <w:lastRenderedPageBreak/>
         <w:t xml:space="preserve"> </w:t>
       </w:r>
       <w:r>
@@ -3394,7 +3613,7 @@
       </w:tr>
       <w:tr>
         <w:trPr>
-          <w:trHeight w:val="343"/>
+          <w:trHeight w:val="848"/>
         </w:trPr>
         <w:tc>
           <w:tcPr>
@@ -5852,21 +6071,21 @@
           <w:rFonts w:asciiTheme="minorHAnsi" w:hAnsiTheme="minorHAnsi" w:cs="Arial"/>
           <w:color w:val="000000" w:themeColor="text1"/>
         </w:rPr>
-        <w:t xml:space="preserve"> that span the length of access to ARCHER</w:t>
-      </w:r>
-      <w:r>
-        <w:rPr>
-          <w:rFonts w:asciiTheme="minorHAnsi" w:hAnsiTheme="minorHAnsi" w:cs="Arial"/>
-          <w:color w:val="000000" w:themeColor="text1"/>
-        </w:rPr>
-        <w:t>2</w:t>
-      </w:r>
-      <w:r>
-        <w:rPr>
-          <w:rFonts w:asciiTheme="minorHAnsi" w:hAnsiTheme="minorHAnsi" w:cs="Arial"/>
-          <w:color w:val="000000" w:themeColor="text1"/>
-        </w:rPr>
-        <w:t xml:space="preserve"> that has been requested (</w:t>
+        <w:t xml:space="preserve"> that span the length of </w:t>
+      </w:r>
+      <w:r>
+        <w:rPr>
+          <w:rFonts w:asciiTheme="minorHAnsi" w:hAnsiTheme="minorHAnsi" w:cs="Arial"/>
+          <w:color w:val="000000" w:themeColor="text1"/>
+        </w:rPr>
+        <w:t xml:space="preserve">your total funding award </w:t>
+      </w:r>
+      <w:r>
+        <w:rPr>
+          <w:rFonts w:asciiTheme="minorHAnsi" w:hAnsiTheme="minorHAnsi" w:cs="Arial"/>
+          <w:color w:val="000000" w:themeColor="text1"/>
+        </w:rPr>
+        <w:t>(</w:t>
       </w:r>
       <w:proofErr w:type="gramStart"/>
       <w:r>
@@ -5882,7 +6101,21 @@
           <w:rFonts w:asciiTheme="minorHAnsi" w:hAnsiTheme="minorHAnsi" w:cs="Arial"/>
           <w:color w:val="000000" w:themeColor="text1"/>
         </w:rPr>
-        <w:t xml:space="preserve"> if you have requested 1 year of access in total then the </w:t>
+        <w:t xml:space="preserve"> if you</w:t>
+      </w:r>
+      <w:r>
+        <w:rPr>
+          <w:rFonts w:asciiTheme="minorHAnsi" w:hAnsiTheme="minorHAnsi" w:cs="Arial"/>
+          <w:color w:val="000000" w:themeColor="text1"/>
+        </w:rPr>
+        <w:t xml:space="preserve">r funding award is for 24 months and the ARCHER2 resources are required for the final 12 months of the award </w:t>
+      </w:r>
+      <w:r>
+        <w:rPr>
+          <w:rFonts w:asciiTheme="minorHAnsi" w:hAnsiTheme="minorHAnsi" w:cs="Arial"/>
+          <w:color w:val="000000" w:themeColor="text1"/>
+        </w:rPr>
+        <w:t xml:space="preserve">total then the </w:t>
       </w:r>
       <w:r>
         <w:rPr>
@@ -5896,14 +6129,56 @@
           <w:rFonts w:asciiTheme="minorHAnsi" w:hAnsiTheme="minorHAnsi" w:cs="Arial"/>
           <w:color w:val="000000" w:themeColor="text1"/>
         </w:rPr>
-        <w:t xml:space="preserve">s must be split into two 6 month periods). </w:t>
-      </w:r>
-      <w:r>
-        <w:rPr>
-          <w:rFonts w:asciiTheme="minorHAnsi" w:hAnsiTheme="minorHAnsi" w:cs="Arial"/>
-          <w:color w:val="000000" w:themeColor="text1"/>
-        </w:rPr>
-        <w:t>Please add the correct number of rows to the table below for the total length of your project (</w:t>
+        <w:t xml:space="preserve">s must be split into </w:t>
+      </w:r>
+      <w:r>
+        <w:rPr>
+          <w:rFonts w:asciiTheme="minorHAnsi" w:hAnsiTheme="minorHAnsi" w:cs="Arial"/>
+          <w:color w:val="000000" w:themeColor="text1"/>
+        </w:rPr>
+        <w:t>four</w:t>
+      </w:r>
+      <w:r>
+        <w:rPr>
+          <w:rFonts w:asciiTheme="minorHAnsi" w:hAnsiTheme="minorHAnsi" w:cs="Arial"/>
+          <w:color w:val="000000" w:themeColor="text1"/>
+        </w:rPr>
+        <w:t xml:space="preserve"> 6 month periods</w:t>
+      </w:r>
+      <w:r>
+        <w:rPr>
+          <w:rFonts w:asciiTheme="minorHAnsi" w:hAnsiTheme="minorHAnsi" w:cs="Arial"/>
+          <w:color w:val="000000" w:themeColor="text1"/>
+        </w:rPr>
+        <w:t xml:space="preserve"> with zero CUs in the first two periods</w:t>
+      </w:r>
+      <w:r>
+        <w:rPr>
+          <w:rFonts w:asciiTheme="minorHAnsi" w:hAnsiTheme="minorHAnsi" w:cs="Arial"/>
+          <w:color w:val="000000" w:themeColor="text1"/>
+        </w:rPr>
+        <w:t xml:space="preserve">). </w:t>
+      </w:r>
+      <w:r>
+        <w:rPr>
+          <w:rFonts w:asciiTheme="minorHAnsi" w:hAnsiTheme="minorHAnsi" w:cs="Arial"/>
+          <w:color w:val="000000" w:themeColor="text1"/>
+        </w:rPr>
+        <w:t xml:space="preserve">Please add the correct number of rows to the table below for the total length of your </w:t>
+      </w:r>
+      <w:r>
+        <w:rPr>
+          <w:rFonts w:asciiTheme="minorHAnsi" w:hAnsiTheme="minorHAnsi" w:cs="Arial"/>
+          <w:color w:val="000000" w:themeColor="text1"/>
+        </w:rPr>
+        <w:t>funding award</w:t>
+      </w:r>
+      <w:r>
+        <w:rPr>
+          <w:rFonts w:asciiTheme="minorHAnsi" w:hAnsiTheme="minorHAnsi" w:cs="Arial"/>
+          <w:color w:val="000000" w:themeColor="text1"/>
+        </w:rPr>
+        <w:t xml:space="preserve"> (</w:t>
       </w:r>
       <w:proofErr w:type="gramStart"/>
       <w:r>
@@ -5933,7 +6208,21 @@
           <w:rFonts w:asciiTheme="minorHAnsi" w:hAnsiTheme="minorHAnsi" w:cs="Arial"/>
           <w:color w:val="000000" w:themeColor="text1"/>
         </w:rPr>
-        <w:t xml:space="preserve"> month project you would need </w:t>
+        <w:t xml:space="preserve"> month </w:t>
+      </w:r>
+      <w:r>
+        <w:rPr>
+          <w:rFonts w:asciiTheme="minorHAnsi" w:hAnsiTheme="minorHAnsi" w:cs="Arial"/>
+          <w:color w:val="000000" w:themeColor="text1"/>
+        </w:rPr>
+        <w:t>award</w:t>
+      </w:r>
+      <w:r>
+        <w:rPr>
+          <w:rFonts w:asciiTheme="minorHAnsi" w:hAnsiTheme="minorHAnsi" w:cs="Arial"/>
+          <w:color w:val="000000" w:themeColor="text1"/>
+        </w:rPr>
+        <w:t xml:space="preserve"> you would need </w:t>
       </w:r>
       <w:r>
         <w:rPr>
@@ -5963,17 +6252,15 @@
           <w:rFonts w:asciiTheme="minorHAnsi" w:hAnsiTheme="minorHAnsi" w:cs="Arial"/>
           <w:color w:val="000000" w:themeColor="text1"/>
         </w:rPr>
-        <w:t xml:space="preserve">If your application is </w:t>
-      </w:r>
-      <w:proofErr w:type="gramStart"/>
-      <w:r>
-        <w:rPr>
-          <w:rFonts w:asciiTheme="minorHAnsi" w:hAnsiTheme="minorHAnsi" w:cs="Arial"/>
-          <w:color w:val="000000" w:themeColor="text1"/>
-        </w:rPr>
-        <w:t>successful</w:t>
-      </w:r>
-      <w:proofErr w:type="gramEnd"/>
+        <w:t>If your application is successful</w:t>
+      </w:r>
+      <w:r>
+        <w:rPr>
+          <w:rFonts w:asciiTheme="minorHAnsi" w:hAnsiTheme="minorHAnsi" w:cs="Arial"/>
+          <w:color w:val="000000" w:themeColor="text1"/>
+        </w:rPr>
+        <w:t>,</w:t>
+      </w:r>
       <w:r>
         <w:rPr>
           <w:rFonts w:asciiTheme="minorHAnsi" w:hAnsiTheme="minorHAnsi" w:cs="Arial"/>
@@ -6079,7 +6366,7 @@
       <w:tr>
         <w:tc>
           <w:tcPr>
-            <w:tcW w:w="2943" w:type="dxa"/>
+            <w:tcW w:w="2886" w:type="dxa"/>
           </w:tcPr>
           <w:p>
             <w:pPr>
@@ -6119,7 +6406,7 @@
         </w:tc>
         <w:tc>
           <w:tcPr>
-            <w:tcW w:w="6287" w:type="dxa"/>
+            <w:tcW w:w="6118" w:type="dxa"/>
           </w:tcPr>
           <w:p>
             <w:pPr>
@@ -6177,7 +6464,7 @@
       <w:tr>
         <w:tc>
           <w:tcPr>
-            <w:tcW w:w="2943" w:type="dxa"/>
+            <w:tcW w:w="2886" w:type="dxa"/>
           </w:tcPr>
           <w:p>
             <w:pPr>
@@ -6201,7 +6488,7 @@
         </w:tc>
         <w:tc>
           <w:tcPr>
-            <w:tcW w:w="6287" w:type="dxa"/>
+            <w:tcW w:w="6118" w:type="dxa"/>
           </w:tcPr>
           <w:p>
             <w:pPr>
@@ -6217,7 +6504,7 @@
       <w:tr>
         <w:tc>
           <w:tcPr>
-            <w:tcW w:w="2943" w:type="dxa"/>
+            <w:tcW w:w="2886" w:type="dxa"/>
           </w:tcPr>
           <w:p>
             <w:pPr>
@@ -6249,7 +6536,7 @@
         </w:tc>
         <w:tc>
           <w:tcPr>
-            <w:tcW w:w="6287" w:type="dxa"/>
+            <w:tcW w:w="6118" w:type="dxa"/>
           </w:tcPr>
           <w:p>
             <w:pPr>
@@ -6265,7 +6552,7 @@
       <w:tr>
         <w:tc>
           <w:tcPr>
-            <w:tcW w:w="2943" w:type="dxa"/>
+            <w:tcW w:w="2886" w:type="dxa"/>
           </w:tcPr>
           <w:p>
             <w:pPr>
@@ -6289,7 +6576,7 @@
         </w:tc>
         <w:tc>
           <w:tcPr>
-            <w:tcW w:w="6287" w:type="dxa"/>
+            <w:tcW w:w="6118" w:type="dxa"/>
           </w:tcPr>
           <w:p>
             <w:pPr>
@@ -6305,7 +6592,7 @@
       <w:tr>
         <w:tc>
           <w:tcPr>
-            <w:tcW w:w="2943" w:type="dxa"/>
+            <w:tcW w:w="2886" w:type="dxa"/>
           </w:tcPr>
           <w:p>
             <w:pPr>
@@ -6329,7 +6616,7 @@
         </w:tc>
         <w:tc>
           <w:tcPr>
-            <w:tcW w:w="6287" w:type="dxa"/>
+            <w:tcW w:w="6118" w:type="dxa"/>
           </w:tcPr>
           <w:p>
             <w:pPr>
@@ -6345,7 +6632,7 @@
       <w:tr>
         <w:tc>
           <w:tcPr>
-            <w:tcW w:w="2943" w:type="dxa"/>
+            <w:tcW w:w="2886" w:type="dxa"/>
           </w:tcPr>
           <w:p>
             <w:pPr>
@@ -6369,183 +6656,7 @@
         </w:tc>
         <w:tc>
           <w:tcPr>
-            <w:tcW w:w="6287" w:type="dxa"/>
-          </w:tcPr>
-          <w:p>
-            <w:pPr>
-              <w:spacing w:before="120" w:after="120"/>
-              <w:rPr>
-                <w:rFonts w:asciiTheme="minorHAnsi" w:hAnsiTheme="minorHAnsi" w:cs="Arial"/>
-                <w:color w:val="000000" w:themeColor="text1"/>
-              </w:rPr>
-            </w:pPr>
-          </w:p>
-        </w:tc>
-      </w:tr>
-      <w:tr>
-        <w:tc>
-          <w:tcPr>
-            <w:tcW w:w="2943" w:type="dxa"/>
-          </w:tcPr>
-          <w:p>
-            <w:pPr>
-              <w:spacing w:before="120" w:after="120"/>
-              <w:jc w:val="right"/>
-              <w:rPr>
-                <w:rFonts w:asciiTheme="minorHAnsi" w:hAnsiTheme="minorHAnsi" w:cs="Arial"/>
-                <w:b/>
-                <w:color w:val="000000" w:themeColor="text1"/>
-              </w:rPr>
-            </w:pPr>
-            <w:r>
-              <w:rPr>
-                <w:rFonts w:asciiTheme="minorHAnsi" w:hAnsiTheme="minorHAnsi" w:cs="Arial"/>
-                <w:b/>
-                <w:color w:val="000000" w:themeColor="text1"/>
-              </w:rPr>
-              <w:t>Period 7 (months 37-42)</w:t>
-            </w:r>
-          </w:p>
-        </w:tc>
-        <w:tc>
-          <w:tcPr>
-            <w:tcW w:w="6287" w:type="dxa"/>
-          </w:tcPr>
-          <w:p>
-            <w:pPr>
-              <w:spacing w:before="120" w:after="120"/>
-              <w:rPr>
-                <w:rFonts w:asciiTheme="minorHAnsi" w:hAnsiTheme="minorHAnsi" w:cs="Arial"/>
-                <w:color w:val="000000" w:themeColor="text1"/>
-              </w:rPr>
-            </w:pPr>
-          </w:p>
-        </w:tc>
-      </w:tr>
-      <w:tr>
-        <w:tc>
-          <w:tcPr>
-            <w:tcW w:w="2943" w:type="dxa"/>
-          </w:tcPr>
-          <w:p>
-            <w:pPr>
-              <w:spacing w:before="120" w:after="120"/>
-              <w:jc w:val="right"/>
-              <w:rPr>
-                <w:rFonts w:asciiTheme="minorHAnsi" w:hAnsiTheme="minorHAnsi" w:cs="Arial"/>
-                <w:b/>
-                <w:color w:val="000000" w:themeColor="text1"/>
-              </w:rPr>
-            </w:pPr>
-            <w:r>
-              <w:rPr>
-                <w:rFonts w:asciiTheme="minorHAnsi" w:hAnsiTheme="minorHAnsi" w:cs="Arial"/>
-                <w:b/>
-                <w:color w:val="000000" w:themeColor="text1"/>
-              </w:rPr>
-              <w:t xml:space="preserve">Period 8 (months </w:t>
-            </w:r>
-            <w:r>
-              <w:rPr>
-                <w:rFonts w:asciiTheme="minorHAnsi" w:hAnsiTheme="minorHAnsi" w:cs="Arial"/>
-                <w:b/>
-                <w:color w:val="000000" w:themeColor="text1"/>
-              </w:rPr>
-              <w:t>43-48)</w:t>
-            </w:r>
-            <w:r>
-              <w:rPr>
-                <w:rFonts w:asciiTheme="minorHAnsi" w:hAnsiTheme="minorHAnsi" w:cs="Arial"/>
-                <w:b/>
-                <w:color w:val="000000" w:themeColor="text1"/>
-              </w:rPr>
-              <w:t xml:space="preserve"> </w:t>
-            </w:r>
-          </w:p>
-        </w:tc>
-        <w:tc>
-          <w:tcPr>
-            <w:tcW w:w="6287" w:type="dxa"/>
-          </w:tcPr>
-          <w:p>
-            <w:pPr>
-              <w:spacing w:before="120" w:after="120"/>
-              <w:rPr>
-                <w:rFonts w:asciiTheme="minorHAnsi" w:hAnsiTheme="minorHAnsi" w:cs="Arial"/>
-                <w:color w:val="000000" w:themeColor="text1"/>
-              </w:rPr>
-            </w:pPr>
-          </w:p>
-        </w:tc>
-      </w:tr>
-      <w:tr>
-        <w:tc>
-          <w:tcPr>
-            <w:tcW w:w="2943" w:type="dxa"/>
-          </w:tcPr>
-          <w:p>
-            <w:pPr>
-              <w:spacing w:before="120" w:after="120"/>
-              <w:jc w:val="right"/>
-              <w:rPr>
-                <w:rFonts w:asciiTheme="minorHAnsi" w:hAnsiTheme="minorHAnsi" w:cs="Arial"/>
-                <w:b/>
-                <w:color w:val="000000" w:themeColor="text1"/>
-              </w:rPr>
-            </w:pPr>
-            <w:r>
-              <w:rPr>
-                <w:rFonts w:asciiTheme="minorHAnsi" w:hAnsiTheme="minorHAnsi" w:cs="Arial"/>
-                <w:b/>
-                <w:color w:val="000000" w:themeColor="text1"/>
-              </w:rPr>
-              <w:t>Period 9 (months 49-54)</w:t>
-            </w:r>
-          </w:p>
-        </w:tc>
-        <w:tc>
-          <w:tcPr>
-            <w:tcW w:w="6287" w:type="dxa"/>
-          </w:tcPr>
-          <w:p>
-            <w:pPr>
-              <w:spacing w:before="120" w:after="120"/>
-              <w:rPr>
-                <w:rFonts w:asciiTheme="minorHAnsi" w:hAnsiTheme="minorHAnsi" w:cs="Arial"/>
-                <w:color w:val="000000" w:themeColor="text1"/>
-              </w:rPr>
-            </w:pPr>
-          </w:p>
-        </w:tc>
-      </w:tr>
-      <w:tr>
-        <w:tc>
-          <w:tcPr>
-            <w:tcW w:w="2943" w:type="dxa"/>
-          </w:tcPr>
-          <w:p>
-            <w:pPr>
-              <w:spacing w:before="120" w:after="120"/>
-              <w:jc w:val="right"/>
-              <w:rPr>
-                <w:rFonts w:asciiTheme="minorHAnsi" w:hAnsiTheme="minorHAnsi" w:cs="Arial"/>
-                <w:b/>
-                <w:color w:val="000000" w:themeColor="text1"/>
-              </w:rPr>
-            </w:pPr>
-            <w:r>
-              <w:rPr>
-                <w:rFonts w:asciiTheme="minorHAnsi" w:hAnsiTheme="minorHAnsi" w:cs="Arial"/>
-                <w:b/>
-                <w:color w:val="000000" w:themeColor="text1"/>
-              </w:rPr>
-              <w:t>Period 10 (months 55-60)</w:t>
-            </w:r>
-          </w:p>
-        </w:tc>
-        <w:tc>
-          <w:tcPr>
-            <w:tcW w:w="6287" w:type="dxa"/>
+            <w:tcW w:w="6118" w:type="dxa"/>
           </w:tcPr>
           <w:p>
             <w:pPr>
@@ -8926,10 +9037,8 @@
     <w:sectPr>
       <w:headerReference w:type="even" r:id="rId22"/>
       <w:headerReference w:type="default" r:id="rId23"/>
-      <w:footerReference w:type="even" r:id="rId24"/>
-      <w:footerReference w:type="default" r:id="rId25"/>
-      <w:headerReference w:type="first" r:id="rId26"/>
-      <w:footerReference w:type="first" r:id="rId27"/>
+      <w:footerReference w:type="default" r:id="rId24"/>
+      <w:headerReference w:type="first" r:id="rId25"/>
       <w:footnotePr>
         <w:pos w:val="beneathText"/>
       </w:footnotePr>
@@ -8962,16 +9071,6 @@
 </file>
 
 <file path=word/footer1.xml><?xml version="1.0" encoding="utf-8"?>
-<w:ftr xmlns:wpc="http://schemas.microsoft.com/office/word/2010/wordprocessingCanvas" xmlns:cx="http://schemas.microsoft.com/office/drawing/2014/chartex" xmlns:cx1="http://schemas.microsoft.com/office/drawing/2015/9/8/chartex" xmlns:cx2="http://schemas.microsoft.com/office/drawing/2015/10/21/chartex" xmlns:cx3="http://schemas.microsoft.com/office/drawing/2016/5/9/chartex" xmlns:cx4="http://schemas.microsoft.com/office/drawing/2016/5/10/chartex" xmlns:cx5="http://schemas.microsoft.com/office/drawing/2016/5/11/chartex" xmlns:cx6="http://schemas.microsoft.com/office/drawing/2016/5/12/chartex" xmlns:cx7="http://schemas.microsoft.com/office/drawing/2016/5/13/chartex" xmlns:cx8="http://schemas.microsoft.com/office/drawing/2016/5/14/chartex" xmlns:mc="http://schemas.openxmlformats.org/markup-compatibility/2006" xmlns:aink="http://schemas.microsoft.com/office/drawing/2016/ink" xmlns:am3d="http://schemas.microsoft.com/office/drawing/2017/model3d" xmlns:o="urn:schemas-microsoft-com:office:office" xmlns:r="http://schemas.openxmlformats.org/officeDocument/2006/relationships" xmlns:m="http://schemas.openxmlformats.org/officeDocument/2006/math" xmlns:v="urn:schemas-microsoft-com:vml" xmlns:wp14="http://schemas.microsoft.com/office/word/2010/wordprocessingDrawing" xmlns:wp="http://schemas.openxmlformats.org/drawingml/2006/wordprocessingDrawing" xmlns:w10="urn:schemas-microsoft-com:office:word" xmlns:w="http://schemas.openxmlformats.org/wordprocessingml/2006/main" xmlns:w14="http://schemas.microsoft.com/office/word/2010/wordml" xmlns:w15="http://schemas.microsoft.com/office/word/2012/wordml" xmlns:w16cex="http://schemas.microsoft.com/office/word/2018/wordml/cex" xmlns:w16cid="http://schemas.microsoft.com/office/word/2016/wordml/cid" xmlns:w16="http://schemas.microsoft.com/office/word/2018/wordml" xmlns:w16se="http://schemas.microsoft.com/office/word/2015/wordml/symex" xmlns:wpg="http://schemas.microsoft.com/office/word/2010/wordprocessingGroup" xmlns:wpi="http://schemas.microsoft.com/office/word/2010/wordprocessingInk" xmlns:wne="http://schemas.microsoft.com/office/word/2006/wordml" xmlns:wps="http://schemas.microsoft.com/office/word/2010/wordprocessingShape" mc:Ignorable="w14 w15 w16se w16cid w16 w16cex wp14">
-  <w:p>
-    <w:pPr>
-      <w:pStyle w:val="Footer"/>
-    </w:pPr>
-  </w:p>
-</w:ftr>
-</file>
-
-<file path=word/footer2.xml><?xml version="1.0" encoding="utf-8"?>
 <w:ftr xmlns:wpc="http://schemas.microsoft.com/office/word/2010/wordprocessingCanvas" xmlns:cx="http://schemas.microsoft.com/office/drawing/2014/chartex" xmlns:cx1="http://schemas.microsoft.com/office/drawing/2015/9/8/chartex" xmlns:cx2="http://schemas.microsoft.com/office/drawing/2015/10/21/chartex" xmlns:cx3="http://schemas.microsoft.com/office/drawing/2016/5/9/chartex" xmlns:cx4="http://schemas.microsoft.com/office/drawing/2016/5/10/chartex" xmlns:cx5="http://schemas.microsoft.com/office/drawing/2016/5/11/chartex" xmlns:cx6="http://schemas.microsoft.com/office/drawing/2016/5/12/chartex" xmlns:cx7="http://schemas.microsoft.com/office/drawing/2016/5/13/chartex" xmlns:cx8="http://schemas.microsoft.com/office/drawing/2016/5/14/chartex" xmlns:mc="http://schemas.openxmlformats.org/markup-compatibility/2006" xmlns:aink="http://schemas.microsoft.com/office/drawing/2016/ink" xmlns:am3d="http://schemas.microsoft.com/office/drawing/2017/model3d" xmlns:o="urn:schemas-microsoft-com:office:office" xmlns:r="http://schemas.openxmlformats.org/officeDocument/2006/relationships" xmlns:m="http://schemas.openxmlformats.org/officeDocument/2006/math" xmlns:v="urn:schemas-microsoft-com:vml" xmlns:wp14="http://schemas.microsoft.com/office/word/2010/wordprocessingDrawing" xmlns:wp="http://schemas.openxmlformats.org/drawingml/2006/wordprocessingDrawing" xmlns:w10="urn:schemas-microsoft-com:office:word" xmlns:w="http://schemas.openxmlformats.org/wordprocessingml/2006/main" xmlns:w14="http://schemas.microsoft.com/office/word/2010/wordml" xmlns:w15="http://schemas.microsoft.com/office/word/2012/wordml" xmlns:w16cex="http://schemas.microsoft.com/office/word/2018/wordml/cex" xmlns:w16cid="http://schemas.microsoft.com/office/word/2016/wordml/cid" xmlns:w16="http://schemas.microsoft.com/office/word/2018/wordml" xmlns:w16se="http://schemas.microsoft.com/office/word/2015/wordml/symex" xmlns:wpg="http://schemas.microsoft.com/office/word/2010/wordprocessingGroup" xmlns:wpi="http://schemas.microsoft.com/office/word/2010/wordprocessingInk" xmlns:wne="http://schemas.microsoft.com/office/word/2006/wordml" xmlns:wps="http://schemas.microsoft.com/office/word/2010/wordprocessingShape" mc:Ignorable="w14 w15 w16se w16cid w16 w16cex wp14">
   <w:p>
     <w:pPr>
@@ -9030,7 +9129,23 @@
         <w:sz w:val="20"/>
         <w:szCs w:val="20"/>
       </w:rPr>
-      <w:t xml:space="preserve"> v1.4 |</w:t>
+      <w:t xml:space="preserve"> v1.</w:t>
+    </w:r>
+    <w:r>
+      <w:rPr>
+        <w:rFonts w:asciiTheme="minorHAnsi" w:hAnsiTheme="minorHAnsi"/>
+        <w:sz w:val="20"/>
+        <w:szCs w:val="20"/>
+      </w:rPr>
+      <w:t>5</w:t>
+    </w:r>
+    <w:r>
+      <w:rPr>
+        <w:rFonts w:asciiTheme="minorHAnsi" w:hAnsiTheme="minorHAnsi"/>
+        <w:sz w:val="20"/>
+        <w:szCs w:val="20"/>
+      </w:rPr>
+      <w:t xml:space="preserve"> |</w:t>
     </w:r>
     <w:r>
       <w:rPr>
@@ -9193,16 +9308,6 @@
       </w:rPr>
       <w:fldChar w:fldCharType="end"/>
     </w:r>
-  </w:p>
-</w:ftr>
-</file>
-
-<file path=word/footer3.xml><?xml version="1.0" encoding="utf-8"?>
-<w:ftr xmlns:wpc="http://schemas.microsoft.com/office/word/2010/wordprocessingCanvas" xmlns:cx="http://schemas.microsoft.com/office/drawing/2014/chartex" xmlns:cx1="http://schemas.microsoft.com/office/drawing/2015/9/8/chartex" xmlns:cx2="http://schemas.microsoft.com/office/drawing/2015/10/21/chartex" xmlns:cx3="http://schemas.microsoft.com/office/drawing/2016/5/9/chartex" xmlns:cx4="http://schemas.microsoft.com/office/drawing/2016/5/10/chartex" xmlns:cx5="http://schemas.microsoft.com/office/drawing/2016/5/11/chartex" xmlns:cx6="http://schemas.microsoft.com/office/drawing/2016/5/12/chartex" xmlns:cx7="http://schemas.microsoft.com/office/drawing/2016/5/13/chartex" xmlns:cx8="http://schemas.microsoft.com/office/drawing/2016/5/14/chartex" xmlns:mc="http://schemas.openxmlformats.org/markup-compatibility/2006" xmlns:aink="http://schemas.microsoft.com/office/drawing/2016/ink" xmlns:am3d="http://schemas.microsoft.com/office/drawing/2017/model3d" xmlns:o="urn:schemas-microsoft-com:office:office" xmlns:r="http://schemas.openxmlformats.org/officeDocument/2006/relationships" xmlns:m="http://schemas.openxmlformats.org/officeDocument/2006/math" xmlns:v="urn:schemas-microsoft-com:vml" xmlns:wp14="http://schemas.microsoft.com/office/word/2010/wordprocessingDrawing" xmlns:wp="http://schemas.openxmlformats.org/drawingml/2006/wordprocessingDrawing" xmlns:w10="urn:schemas-microsoft-com:office:word" xmlns:w="http://schemas.openxmlformats.org/wordprocessingml/2006/main" xmlns:w14="http://schemas.microsoft.com/office/word/2010/wordml" xmlns:w15="http://schemas.microsoft.com/office/word/2012/wordml" xmlns:w16cex="http://schemas.microsoft.com/office/word/2018/wordml/cex" xmlns:w16cid="http://schemas.microsoft.com/office/word/2016/wordml/cid" xmlns:w16="http://schemas.microsoft.com/office/word/2018/wordml" xmlns:w16se="http://schemas.microsoft.com/office/word/2015/wordml/symex" xmlns:wpg="http://schemas.microsoft.com/office/word/2010/wordprocessingGroup" xmlns:wpi="http://schemas.microsoft.com/office/word/2010/wordprocessingInk" xmlns:wne="http://schemas.microsoft.com/office/word/2006/wordml" xmlns:wps="http://schemas.microsoft.com/office/word/2010/wordprocessingShape" mc:Ignorable="w14 w15 w16se w16cid w16 w16cex wp14">
-  <w:p>
-    <w:pPr>
-      <w:pStyle w:val="Footer"/>
-    </w:pPr>
   </w:p>
 </w:ftr>
 </file>
@@ -13138,6 +13243,27 @@
 </file>
 
 <file path=customXml/item1.xml><?xml version="1.0" encoding="utf-8"?>
+<p:properties xmlns:p="http://schemas.microsoft.com/office/2006/metadata/properties" xmlns:xsi="http://www.w3.org/2001/XMLSchema-instance" xmlns:pc="http://schemas.microsoft.com/office/infopath/2007/PartnerControls">
+  <documentManagement>
+    <_dlc_DocId xmlns="1592e4ae-ebca-45d1-99bb-f3c4aa0ca0ea">ESPACEWZONES-1448097408-35010</_dlc_DocId>
+    <_dlc_DocIdUrl xmlns="1592e4ae-ebca-45d1-99bb-f3c4aa0ca0ea">
+      <Url>https://psuportal.ahrc.ac.uk/espace/wzones/capt/ri/_layouts/15/DocIdRedir.aspx?ID=ESPACEWZONES-1448097408-35010</Url>
+      <Description>ESPACEWZONES-1448097408-35010</Description>
+    </_dlc_DocIdUrl>
+  </documentManagement>
+</p:properties>
+</file>
+
+<file path=customXml/item2.xml><?xml version="1.0" encoding="utf-8"?>
+<?mso-contentType ?>
+<FormTemplates xmlns="http://schemas.microsoft.com/sharepoint/v3/contenttype/forms">
+  <Display>DocumentLibraryForm</Display>
+  <Edit>DocumentLibraryForm</Edit>
+  <New>DocumentLibraryForm</New>
+</FormTemplates>
+</file>
+
+<file path=customXml/item3.xml><?xml version="1.0" encoding="utf-8"?>
 <?mso-contentType ?>
 <spe:Receivers xmlns:spe="http://schemas.microsoft.com/sharepoint/events">
   <Receiver>
@@ -13187,28 +13313,11 @@
 </spe:Receivers>
 </file>
 
-<file path=customXml/item2.xml><?xml version="1.0" encoding="utf-8"?>
-<?mso-contentType ?>
-<FormTemplates xmlns="http://schemas.microsoft.com/sharepoint/v3/contenttype/forms">
-  <Display>DocumentLibraryForm</Display>
-  <Edit>DocumentLibraryForm</Edit>
-  <New>DocumentLibraryForm</New>
-</FormTemplates>
+<file path=customXml/item4.xml><?xml version="1.0" encoding="utf-8"?>
+<b:Sources xmlns:b="http://schemas.openxmlformats.org/officeDocument/2006/bibliography" xmlns="http://schemas.openxmlformats.org/officeDocument/2006/bibliography" SelectedStyle="\APA.XSL" StyleName="APA"/>
 </file>
 
-<file path=customXml/item3.xml><?xml version="1.0" encoding="utf-8"?>
-<p:properties xmlns:p="http://schemas.microsoft.com/office/2006/metadata/properties" xmlns:xsi="http://www.w3.org/2001/XMLSchema-instance" xmlns:pc="http://schemas.microsoft.com/office/infopath/2007/PartnerControls">
-  <documentManagement>
-    <_dlc_DocId xmlns="1592e4ae-ebca-45d1-99bb-f3c4aa0ca0ea">ESPACEWZONES-1448097408-35010</_dlc_DocId>
-    <_dlc_DocIdUrl xmlns="1592e4ae-ebca-45d1-99bb-f3c4aa0ca0ea">
-      <Url>https://psuportal.ahrc.ac.uk/espace/wzones/capt/ri/_layouts/15/DocIdRedir.aspx?ID=ESPACEWZONES-1448097408-35010</Url>
-      <Description>ESPACEWZONES-1448097408-35010</Description>
-    </_dlc_DocIdUrl>
-  </documentManagement>
-</p:properties>
-</file>
-
-<file path=customXml/item4.xml><?xml version="1.0" encoding="utf-8"?>
+<file path=customXml/item5.xml><?xml version="1.0" encoding="utf-8"?>
 <ct:contentTypeSchema xmlns:ct="http://schemas.microsoft.com/office/2006/metadata/contentType" xmlns:ma="http://schemas.microsoft.com/office/2006/metadata/properties/metaAttributes" ct:_="" ma:_="" ma:contentTypeName="Document" ma:contentTypeID="0x0101006779DCF4E332264BBFDC48123C78ADC7" ma:contentTypeVersion="17" ma:contentTypeDescription="Create a new document." ma:contentTypeScope="" ma:versionID="12b2657a6498e0248b5f660b65bd46d0">
   <xsd:schema xmlns:xsd="http://www.w3.org/2001/XMLSchema" xmlns:xs="http://www.w3.org/2001/XMLSchema" xmlns:p="http://schemas.microsoft.com/office/2006/metadata/properties" xmlns:ns2="1592e4ae-ebca-45d1-99bb-f3c4aa0ca0ea" targetNamespace="http://schemas.microsoft.com/office/2006/metadata/properties" ma:root="true" ma:fieldsID="cdc85d881ea5f458a7acb0952a61058e" ns2:_="">
     <xsd:import namespace="1592e4ae-ebca-45d1-99bb-f3c4aa0ca0ea"/>
@@ -13353,14 +13462,12 @@
 </ct:contentTypeSchema>
 </file>
 
-<file path=customXml/item5.xml><?xml version="1.0" encoding="utf-8"?>
-<b:Sources xmlns:b="http://schemas.openxmlformats.org/officeDocument/2006/bibliography" xmlns="http://schemas.openxmlformats.org/officeDocument/2006/bibliography" SelectedStyle="\APA.XSL" StyleName="APA"/>
-</file>
-
 <file path=customXml/itemProps1.xml><?xml version="1.0" encoding="utf-8"?>
-<ds:datastoreItem xmlns:ds="http://schemas.openxmlformats.org/officeDocument/2006/customXml" ds:itemID="{EE4CB299-94FB-4653-915F-018F34FB93B9}">
+<ds:datastoreItem xmlns:ds="http://schemas.openxmlformats.org/officeDocument/2006/customXml" ds:itemID="{7484D67B-CA8E-4064-89CC-C0E421A68857}">
   <ds:schemaRefs>
-    <ds:schemaRef ds:uri="http://schemas.microsoft.com/sharepoint/events"/>
+    <ds:schemaRef ds:uri="http://schemas.microsoft.com/office/2006/metadata/properties"/>
+    <ds:schemaRef ds:uri="http://schemas.microsoft.com/office/infopath/2007/PartnerControls"/>
+    <ds:schemaRef ds:uri="1592e4ae-ebca-45d1-99bb-f3c4aa0ca0ea"/>
   </ds:schemaRefs>
 </ds:datastoreItem>
 </file>
@@ -13374,16 +13481,22 @@
 </file>
 
 <file path=customXml/itemProps3.xml><?xml version="1.0" encoding="utf-8"?>
-<ds:datastoreItem xmlns:ds="http://schemas.openxmlformats.org/officeDocument/2006/customXml" ds:itemID="{7484D67B-CA8E-4064-89CC-C0E421A68857}">
+<ds:datastoreItem xmlns:ds="http://schemas.openxmlformats.org/officeDocument/2006/customXml" ds:itemID="{EE4CB299-94FB-4653-915F-018F34FB93B9}">
   <ds:schemaRefs>
-    <ds:schemaRef ds:uri="http://schemas.microsoft.com/office/2006/metadata/properties"/>
-    <ds:schemaRef ds:uri="http://schemas.microsoft.com/office/infopath/2007/PartnerControls"/>
-    <ds:schemaRef ds:uri="1592e4ae-ebca-45d1-99bb-f3c4aa0ca0ea"/>
+    <ds:schemaRef ds:uri="http://schemas.microsoft.com/sharepoint/events"/>
   </ds:schemaRefs>
 </ds:datastoreItem>
 </file>
 
 <file path=customXml/itemProps4.xml><?xml version="1.0" encoding="utf-8"?>
+<ds:datastoreItem xmlns:ds="http://schemas.openxmlformats.org/officeDocument/2006/customXml" ds:itemID="{004370E5-9EA9-46CB-ACEB-820D602992B7}">
+  <ds:schemaRefs>
+    <ds:schemaRef ds:uri="http://schemas.openxmlformats.org/officeDocument/2006/bibliography"/>
+  </ds:schemaRefs>
+</ds:datastoreItem>
+</file>
+
+<file path=customXml/itemProps5.xml><?xml version="1.0" encoding="utf-8"?>
 <ds:datastoreItem xmlns:ds="http://schemas.openxmlformats.org/officeDocument/2006/customXml" ds:itemID="{59D0B949-F775-422D-9B15-644D8DFFA048}">
   <ds:schemaRefs>
     <ds:schemaRef ds:uri="http://schemas.microsoft.com/office/2006/metadata/contentType"/>
@@ -13399,12 +13512,4 @@
     <ds:schemaRef ds:uri="http://schemas.microsoft.com/internal/obd"/>
   </ds:schemaRefs>
 </ds:datastoreItem>
-</file>
-
-<file path=customXml/itemProps5.xml><?xml version="1.0" encoding="utf-8"?>
-<ds:datastoreItem xmlns:ds="http://schemas.openxmlformats.org/officeDocument/2006/customXml" ds:itemID="{004370E5-9EA9-46CB-ACEB-820D602992B7}">
-  <ds:schemaRefs>
-    <ds:schemaRef ds:uri="http://schemas.openxmlformats.org/officeDocument/2006/bibliography"/>
-  </ds:schemaRefs>
-</ds:datastoreItem>
 </file>
</xml_diff>

<commit_message>
Update TA form to include RDFaaS
</commit_message>
<xml_diff>
--- a/support-access/ta/ARCHER2-TA-form.docx
+++ b/support-access/ta/ARCHER2-TA-form.docx
@@ -1,6 +1,6 @@
 
 <file path=word/document.xml><?xml version="1.0" encoding="utf-8"?>
-<w:document xmlns:wpc="http://schemas.microsoft.com/office/word/2010/wordprocessingCanvas" xmlns:cx="http://schemas.microsoft.com/office/drawing/2014/chartex" xmlns:cx1="http://schemas.microsoft.com/office/drawing/2015/9/8/chartex" xmlns:cx2="http://schemas.microsoft.com/office/drawing/2015/10/21/chartex" xmlns:cx3="http://schemas.microsoft.com/office/drawing/2016/5/9/chartex" xmlns:cx4="http://schemas.microsoft.com/office/drawing/2016/5/10/chartex" xmlns:cx5="http://schemas.microsoft.com/office/drawing/2016/5/11/chartex" xmlns:cx6="http://schemas.microsoft.com/office/drawing/2016/5/12/chartex" xmlns:cx7="http://schemas.microsoft.com/office/drawing/2016/5/13/chartex" xmlns:cx8="http://schemas.microsoft.com/office/drawing/2016/5/14/chartex" xmlns:mc="http://schemas.openxmlformats.org/markup-compatibility/2006" xmlns:aink="http://schemas.microsoft.com/office/drawing/2016/ink" xmlns:am3d="http://schemas.microsoft.com/office/drawing/2017/model3d" xmlns:o="urn:schemas-microsoft-com:office:office" xmlns:r="http://schemas.openxmlformats.org/officeDocument/2006/relationships" xmlns:m="http://schemas.openxmlformats.org/officeDocument/2006/math" xmlns:v="urn:schemas-microsoft-com:vml" xmlns:wp14="http://schemas.microsoft.com/office/word/2010/wordprocessingDrawing" xmlns:wp="http://schemas.openxmlformats.org/drawingml/2006/wordprocessingDrawing" xmlns:w10="urn:schemas-microsoft-com:office:word" xmlns:w="http://schemas.openxmlformats.org/wordprocessingml/2006/main" xmlns:w14="http://schemas.microsoft.com/office/word/2010/wordml" xmlns:w15="http://schemas.microsoft.com/office/word/2012/wordml" xmlns:w16cex="http://schemas.microsoft.com/office/word/2018/wordml/cex" xmlns:w16cid="http://schemas.microsoft.com/office/word/2016/wordml/cid" xmlns:w16="http://schemas.microsoft.com/office/word/2018/wordml" xmlns:w16sdtdh="http://schemas.microsoft.com/office/word/2020/wordml/sdtdatahash" xmlns:w16se="http://schemas.microsoft.com/office/word/2015/wordml/symex" xmlns:wpg="http://schemas.microsoft.com/office/word/2010/wordprocessingGroup" xmlns:wpi="http://schemas.microsoft.com/office/word/2010/wordprocessingInk" xmlns:wne="http://schemas.microsoft.com/office/word/2006/wordml" xmlns:wps="http://schemas.microsoft.com/office/word/2010/wordprocessingShape" mc:Ignorable="w14 w15 w16se w16cid w16 w16cex w16sdtdh wp14">
+<w:document xmlns:wpc="http://schemas.microsoft.com/office/word/2010/wordprocessingCanvas" xmlns:cx="http://schemas.microsoft.com/office/drawing/2014/chartex" xmlns:cx1="http://schemas.microsoft.com/office/drawing/2015/9/8/chartex" xmlns:cx2="http://schemas.microsoft.com/office/drawing/2015/10/21/chartex" xmlns:cx3="http://schemas.microsoft.com/office/drawing/2016/5/9/chartex" xmlns:cx4="http://schemas.microsoft.com/office/drawing/2016/5/10/chartex" xmlns:cx5="http://schemas.microsoft.com/office/drawing/2016/5/11/chartex" xmlns:cx6="http://schemas.microsoft.com/office/drawing/2016/5/12/chartex" xmlns:cx7="http://schemas.microsoft.com/office/drawing/2016/5/13/chartex" xmlns:cx8="http://schemas.microsoft.com/office/drawing/2016/5/14/chartex" xmlns:mc="http://schemas.openxmlformats.org/markup-compatibility/2006" xmlns:aink="http://schemas.microsoft.com/office/drawing/2016/ink" xmlns:am3d="http://schemas.microsoft.com/office/drawing/2017/model3d" xmlns:o="urn:schemas-microsoft-com:office:office" xmlns:oel="http://schemas.microsoft.com/office/2019/extlst" xmlns:r="http://schemas.openxmlformats.org/officeDocument/2006/relationships" xmlns:m="http://schemas.openxmlformats.org/officeDocument/2006/math" xmlns:v="urn:schemas-microsoft-com:vml" xmlns:wp14="http://schemas.microsoft.com/office/word/2010/wordprocessingDrawing" xmlns:wp="http://schemas.openxmlformats.org/drawingml/2006/wordprocessingDrawing" xmlns:w10="urn:schemas-microsoft-com:office:word" xmlns:w="http://schemas.openxmlformats.org/wordprocessingml/2006/main" xmlns:w14="http://schemas.microsoft.com/office/word/2010/wordml" xmlns:w15="http://schemas.microsoft.com/office/word/2012/wordml" xmlns:w16cex="http://schemas.microsoft.com/office/word/2018/wordml/cex" xmlns:w16cid="http://schemas.microsoft.com/office/word/2016/wordml/cid" xmlns:w16="http://schemas.microsoft.com/office/word/2018/wordml" xmlns:w16sdtdh="http://schemas.microsoft.com/office/word/2020/wordml/sdtdatahash" xmlns:w16se="http://schemas.microsoft.com/office/word/2015/wordml/symex" xmlns:wpg="http://schemas.microsoft.com/office/word/2010/wordprocessingGroup" xmlns:wpi="http://schemas.microsoft.com/office/word/2010/wordprocessingInk" xmlns:wne="http://schemas.microsoft.com/office/word/2006/wordml" xmlns:wps="http://schemas.microsoft.com/office/word/2010/wordprocessingShape" mc:Ignorable="w14 w15 w16se w16cid w16 w16cex w16sdtdh wp14">
   <w:background w:color="FFFFFF" w:themeColor="background1"/>
   <w:body>
     <w:p>
@@ -109,7 +109,7 @@
                         <a:effectLst/>
                         <a:extLst>
                           <a:ext uri="{C572A759-6A51-4108-AA02-DFA0A04FC94B}">
-                            <ma14:wrappingTextBoxFlag xmlns:ma14="http://schemas.microsoft.com/office/mac/drawingml/2011/main" xmlns:w="http://schemas.openxmlformats.org/wordprocessingml/2006/main" xmlns:w10="urn:schemas-microsoft-com:office:word" xmlns:v="urn:schemas-microsoft-com:vml" xmlns:o="urn:schemas-microsoft-com:office:office" xmlns:mv="urn:schemas-microsoft-com:mac:vml" xmlns:mo="http://schemas.microsoft.com/office/mac/office/2008/main" xmlns=""/>
+                            <ma14:wrappingTextBoxFlag xmlns="" xmlns:mo="http://schemas.microsoft.com/office/mac/office/2008/main" xmlns:mv="urn:schemas-microsoft-com:mac:vml" xmlns:o="urn:schemas-microsoft-com:office:office" xmlns:v="urn:schemas-microsoft-com:vml" xmlns:w10="urn:schemas-microsoft-com:office:word" xmlns:w="http://schemas.openxmlformats.org/wordprocessingml/2006/main" xmlns:ma14="http://schemas.microsoft.com/office/mac/drawingml/2011/main"/>
                           </a:ext>
                         </a:extLst>
                       </wps:spPr>
@@ -4113,171 +4113,156 @@
         </w:rPr>
         <w:t xml:space="preserve"> </w:t>
       </w:r>
-      <w:r>
-        <w:fldChar w:fldCharType="begin"/>
-      </w:r>
-      <w:r>
-        <w:instrText>HYPERLINK "https://docs.archer2.ac.uk/research-software/"</w:instrText>
-      </w:r>
-      <w:r>
-        <w:fldChar w:fldCharType="separate"/>
-      </w:r>
-      <w:r>
-        <w:rPr>
-          <w:rStyle w:val="Hyperlink"/>
+      <w:hyperlink r:id="rId19" w:history="1">
+        <w:r>
+          <w:rPr>
+            <w:rStyle w:val="Hyperlink"/>
+            <w:rFonts w:asciiTheme="minorHAnsi" w:hAnsiTheme="minorHAnsi"/>
+            <w:bCs/>
+          </w:rPr>
+          <w:t>https://docs.archer2.ac.uk/research-software/</w:t>
+        </w:r>
+      </w:hyperlink>
+      <w:r>
+        <w:rPr>
           <w:rFonts w:asciiTheme="minorHAnsi" w:hAnsiTheme="minorHAnsi"/>
           <w:bCs/>
         </w:rPr>
-        <w:t>https://docs.archer2.ac.uk/research-software/</w:t>
-      </w:r>
-      <w:r>
-        <w:rPr>
-          <w:rStyle w:val="Hyperlink"/>
+        <w:t>. Please provide links to codes</w:t>
+      </w:r>
+      <w:r>
+        <w:rPr>
           <w:rFonts w:asciiTheme="minorHAnsi" w:hAnsiTheme="minorHAnsi"/>
           <w:bCs/>
         </w:rPr>
-        <w:fldChar w:fldCharType="end"/>
+        <w:t>/software</w:t>
       </w:r>
       <w:r>
         <w:rPr>
           <w:rFonts w:asciiTheme="minorHAnsi" w:hAnsiTheme="minorHAnsi"/>
           <w:bCs/>
         </w:rPr>
-        <w:t>. Please provide links to codes</w:t>
+        <w:t xml:space="preserve"> not presently available on ARCHER</w:t>
       </w:r>
       <w:r>
         <w:rPr>
           <w:rFonts w:asciiTheme="minorHAnsi" w:hAnsiTheme="minorHAnsi"/>
           <w:bCs/>
         </w:rPr>
-        <w:t>/software</w:t>
+        <w:t>2</w:t>
       </w:r>
       <w:r>
         <w:rPr>
           <w:rFonts w:asciiTheme="minorHAnsi" w:hAnsiTheme="minorHAnsi"/>
           <w:bCs/>
         </w:rPr>
-        <w:t xml:space="preserve"> not presently available on ARCHER</w:t>
-      </w:r>
+        <w:t>.</w:t>
+      </w:r>
+    </w:p>
+    <w:p>
+      <w:pPr>
+        <w:ind w:left="360"/>
+        <w:rPr>
+          <w:rFonts w:asciiTheme="minorHAnsi" w:hAnsiTheme="minorHAnsi"/>
+        </w:rPr>
+      </w:pPr>
+    </w:p>
+    <w:p>
+      <w:pPr>
+        <w:ind w:left="360"/>
+        <w:rPr>
+          <w:rFonts w:asciiTheme="minorHAnsi" w:hAnsiTheme="minorHAnsi"/>
+        </w:rPr>
+      </w:pPr>
+      <w:r>
+        <w:rPr>
+          <w:rFonts w:asciiTheme="minorHAnsi" w:hAnsiTheme="minorHAnsi"/>
+          <w:highlight w:val="cyan"/>
+        </w:rPr>
+        <w:t>[Enter list of codes with links to descriptions if possible]</w:t>
+      </w:r>
+    </w:p>
+    <w:p>
+      <w:pPr>
+        <w:ind w:left="360"/>
+        <w:rPr>
+          <w:rFonts w:asciiTheme="minorHAnsi" w:hAnsiTheme="minorHAnsi"/>
+        </w:rPr>
+      </w:pPr>
+    </w:p>
+    <w:p>
+      <w:pPr>
+        <w:tabs>
+          <w:tab w:val="left" w:pos="360"/>
+        </w:tabs>
+        <w:rPr>
+          <w:rFonts w:asciiTheme="minorHAnsi" w:hAnsiTheme="minorHAnsi"/>
+          <w:b/>
+        </w:rPr>
+      </w:pPr>
+      <w:r>
+        <w:rPr>
+          <w:rFonts w:asciiTheme="minorHAnsi" w:hAnsiTheme="minorHAnsi"/>
+        </w:rPr>
+        <w:tab/>
+      </w:r>
+      <w:r>
+        <w:rPr>
+          <w:rFonts w:asciiTheme="minorHAnsi" w:hAnsiTheme="minorHAnsi"/>
+          <w:b/>
+        </w:rPr>
+        <w:t>Software requirements (</w:t>
+      </w:r>
+      <w:proofErr w:type="gramStart"/>
+      <w:r>
+        <w:rPr>
+          <w:rFonts w:asciiTheme="minorHAnsi" w:hAnsiTheme="minorHAnsi"/>
+          <w:b/>
+        </w:rPr>
+        <w:t>e.g.</w:t>
+      </w:r>
+      <w:proofErr w:type="gramEnd"/>
+      <w:r>
+        <w:rPr>
+          <w:rFonts w:asciiTheme="minorHAnsi" w:hAnsiTheme="minorHAnsi"/>
+          <w:b/>
+        </w:rPr>
+        <w:t xml:space="preserve"> compilers, libraries, tools):</w:t>
+      </w:r>
+    </w:p>
+    <w:p>
+      <w:pPr>
+        <w:tabs>
+          <w:tab w:val="left" w:pos="360"/>
+        </w:tabs>
+        <w:ind w:left="360"/>
+        <w:rPr>
+          <w:rFonts w:asciiTheme="minorHAnsi" w:hAnsiTheme="minorHAnsi"/>
+          <w:b/>
+        </w:rPr>
+      </w:pPr>
       <w:r>
         <w:rPr>
           <w:rFonts w:asciiTheme="minorHAnsi" w:hAnsiTheme="minorHAnsi"/>
           <w:bCs/>
         </w:rPr>
-        <w:t>2</w:t>
+        <w:t xml:space="preserve">A description of available software </w:t>
       </w:r>
       <w:r>
         <w:rPr>
           <w:rFonts w:asciiTheme="minorHAnsi" w:hAnsiTheme="minorHAnsi"/>
           <w:bCs/>
         </w:rPr>
-        <w:t>.</w:t>
-      </w:r>
-    </w:p>
-    <w:p>
-      <w:pPr>
-        <w:ind w:left="360"/>
-        <w:rPr>
-          <w:rFonts w:asciiTheme="minorHAnsi" w:hAnsiTheme="minorHAnsi"/>
-        </w:rPr>
-      </w:pPr>
-    </w:p>
-    <w:p>
-      <w:pPr>
-        <w:ind w:left="360"/>
-        <w:rPr>
-          <w:rFonts w:asciiTheme="minorHAnsi" w:hAnsiTheme="minorHAnsi"/>
-        </w:rPr>
-      </w:pPr>
-      <w:r>
-        <w:rPr>
-          <w:rFonts w:asciiTheme="minorHAnsi" w:hAnsiTheme="minorHAnsi"/>
-          <w:highlight w:val="cyan"/>
-        </w:rPr>
-        <w:t>[Enter list of codes with links to descriptions if possible]</w:t>
-      </w:r>
-    </w:p>
-    <w:p>
-      <w:pPr>
-        <w:ind w:left="360"/>
-        <w:rPr>
-          <w:rFonts w:asciiTheme="minorHAnsi" w:hAnsiTheme="minorHAnsi"/>
-        </w:rPr>
-      </w:pPr>
-    </w:p>
-    <w:p>
-      <w:pPr>
-        <w:tabs>
-          <w:tab w:val="left" w:pos="360"/>
-        </w:tabs>
-        <w:rPr>
-          <w:rFonts w:asciiTheme="minorHAnsi" w:hAnsiTheme="minorHAnsi"/>
-          <w:b/>
-        </w:rPr>
-      </w:pPr>
-      <w:r>
-        <w:rPr>
-          <w:rFonts w:asciiTheme="minorHAnsi" w:hAnsiTheme="minorHAnsi"/>
-        </w:rPr>
-        <w:tab/>
-      </w:r>
-      <w:r>
-        <w:rPr>
-          <w:rFonts w:asciiTheme="minorHAnsi" w:hAnsiTheme="minorHAnsi"/>
-          <w:b/>
-        </w:rPr>
-        <w:t>Software requirements (</w:t>
-      </w:r>
-      <w:proofErr w:type="gramStart"/>
-      <w:r>
-        <w:rPr>
-          <w:rFonts w:asciiTheme="minorHAnsi" w:hAnsiTheme="minorHAnsi"/>
-          <w:b/>
-        </w:rPr>
-        <w:t>e.g.</w:t>
-      </w:r>
-      <w:proofErr w:type="gramEnd"/>
-      <w:r>
-        <w:rPr>
-          <w:rFonts w:asciiTheme="minorHAnsi" w:hAnsiTheme="minorHAnsi"/>
-          <w:b/>
-        </w:rPr>
-        <w:t xml:space="preserve"> compilers, libraries, tools):</w:t>
-      </w:r>
-    </w:p>
-    <w:p>
-      <w:pPr>
-        <w:tabs>
-          <w:tab w:val="left" w:pos="360"/>
-        </w:tabs>
-        <w:ind w:left="360"/>
-        <w:rPr>
-          <w:rFonts w:asciiTheme="minorHAnsi" w:hAnsiTheme="minorHAnsi"/>
-          <w:b/>
-        </w:rPr>
-      </w:pPr>
+        <w:t xml:space="preserve">libraries </w:t>
+      </w:r>
       <w:r>
         <w:rPr>
           <w:rFonts w:asciiTheme="minorHAnsi" w:hAnsiTheme="minorHAnsi"/>
           <w:bCs/>
         </w:rPr>
-        <w:t xml:space="preserve">A description of available software </w:t>
-      </w:r>
-      <w:r>
-        <w:rPr>
-          <w:rFonts w:asciiTheme="minorHAnsi" w:hAnsiTheme="minorHAnsi"/>
-          <w:bCs/>
-        </w:rPr>
-        <w:t xml:space="preserve">libraries </w:t>
-      </w:r>
-      <w:r>
-        <w:rPr>
-          <w:rFonts w:asciiTheme="minorHAnsi" w:hAnsiTheme="minorHAnsi"/>
-          <w:bCs/>
-        </w:rPr>
         <w:t xml:space="preserve">on ARCHER2 is given at </w:t>
       </w:r>
-      <w:hyperlink r:id="rId19" w:history="1">
+      <w:hyperlink r:id="rId20" w:history="1">
         <w:r>
           <w:rPr>
             <w:rStyle w:val="Hyperlink"/>
@@ -5811,8 +5796,19 @@
                 <w:sz w:val="20"/>
                 <w:szCs w:val="20"/>
               </w:rPr>
-              <w:t xml:space="preserve">  /home</w:t>
+              <w:t xml:space="preserve"> /</w:t>
             </w:r>
+            <w:proofErr w:type="gramStart"/>
+            <w:r>
+              <w:rPr>
+                <w:rFonts w:asciiTheme="minorHAnsi" w:hAnsiTheme="minorHAnsi" w:cs="Arial"/>
+                <w:color w:val="000000" w:themeColor="text1"/>
+                <w:sz w:val="20"/>
+                <w:szCs w:val="20"/>
+              </w:rPr>
+              <w:t>home</w:t>
+            </w:r>
+            <w:proofErr w:type="gramEnd"/>
             <w:r>
               <w:rPr>
                 <w:rFonts w:asciiTheme="minorHAnsi" w:hAnsiTheme="minorHAnsi" w:cs="Arial"/>
@@ -5902,8 +5898,19 @@
                 <w:sz w:val="20"/>
                 <w:szCs w:val="20"/>
               </w:rPr>
-              <w:t xml:space="preserve">  /work</w:t>
+              <w:t xml:space="preserve"> /</w:t>
             </w:r>
+            <w:proofErr w:type="gramStart"/>
+            <w:r>
+              <w:rPr>
+                <w:rFonts w:asciiTheme="minorHAnsi" w:hAnsiTheme="minorHAnsi" w:cs="Arial"/>
+                <w:color w:val="000000" w:themeColor="text1"/>
+                <w:sz w:val="20"/>
+                <w:szCs w:val="20"/>
+              </w:rPr>
+              <w:t>work</w:t>
+            </w:r>
+            <w:proofErr w:type="gramEnd"/>
             <w:r>
               <w:rPr>
                 <w:rFonts w:asciiTheme="minorHAnsi" w:hAnsiTheme="minorHAnsi" w:cs="Arial"/>
@@ -5964,6 +5971,110 @@
                 <w:lang w:eastAsia="en-GB"/>
               </w:rPr>
               <w:t xml:space="preserve"> 1 TB]</w:t>
+            </w:r>
+          </w:p>
+        </w:tc>
+      </w:tr>
+      <w:tr>
+        <w:trPr>
+          <w:trHeight w:val="309"/>
+        </w:trPr>
+        <w:tc>
+          <w:tcPr>
+            <w:tcW w:w="3222" w:type="dxa"/>
+          </w:tcPr>
+          <w:p>
+            <w:pPr>
+              <w:spacing w:before="120" w:after="120"/>
+              <w:rPr>
+                <w:rFonts w:asciiTheme="minorHAnsi" w:hAnsiTheme="minorHAnsi" w:cs="Arial"/>
+                <w:color w:val="000000" w:themeColor="text1"/>
+                <w:sz w:val="20"/>
+                <w:szCs w:val="20"/>
+              </w:rPr>
+            </w:pPr>
+            <w:r>
+              <w:rPr>
+                <w:rFonts w:asciiTheme="minorHAnsi" w:hAnsiTheme="minorHAnsi" w:cs="Arial"/>
+                <w:color w:val="000000" w:themeColor="text1"/>
+                <w:sz w:val="20"/>
+                <w:szCs w:val="20"/>
+              </w:rPr>
+              <w:t>/</w:t>
+            </w:r>
+            <w:proofErr w:type="spellStart"/>
+            <w:r>
+              <w:rPr>
+                <w:rFonts w:asciiTheme="minorHAnsi" w:hAnsiTheme="minorHAnsi" w:cs="Arial"/>
+                <w:color w:val="000000" w:themeColor="text1"/>
+                <w:sz w:val="20"/>
+                <w:szCs w:val="20"/>
+              </w:rPr>
+              <w:t>epsrc</w:t>
+            </w:r>
+            <w:proofErr w:type="spellEnd"/>
+            <w:r>
+              <w:rPr>
+                <w:rFonts w:asciiTheme="minorHAnsi" w:hAnsiTheme="minorHAnsi" w:cs="Arial"/>
+                <w:color w:val="000000" w:themeColor="text1"/>
+                <w:sz w:val="20"/>
+                <w:szCs w:val="20"/>
+              </w:rPr>
+              <w:t xml:space="preserve"> (optional RDFaaS)</w:t>
+            </w:r>
+          </w:p>
+        </w:tc>
+        <w:tc>
+          <w:tcPr>
+            <w:tcW w:w="3004" w:type="dxa"/>
+          </w:tcPr>
+          <w:p>
+            <w:pPr>
+              <w:spacing w:before="120" w:after="120"/>
+              <w:jc w:val="center"/>
+              <w:rPr>
+                <w:rFonts w:asciiTheme="minorHAnsi" w:hAnsiTheme="minorHAnsi"/>
+                <w:color w:val="C00000"/>
+                <w:sz w:val="20"/>
+                <w:szCs w:val="20"/>
+                <w:highlight w:val="cyan"/>
+                <w:lang w:eastAsia="en-GB"/>
+              </w:rPr>
+            </w:pPr>
+            <w:r>
+              <w:rPr>
+                <w:rFonts w:asciiTheme="minorHAnsi" w:hAnsiTheme="minorHAnsi"/>
+                <w:color w:val="C00000"/>
+                <w:sz w:val="20"/>
+                <w:szCs w:val="20"/>
+                <w:highlight w:val="cyan"/>
+                <w:lang w:eastAsia="en-GB"/>
+              </w:rPr>
+              <w:t>[</w:t>
+            </w:r>
+            <w:proofErr w:type="gramStart"/>
+            <w:r>
+              <w:rPr>
+                <w:rFonts w:asciiTheme="minorHAnsi" w:hAnsiTheme="minorHAnsi"/>
+                <w:color w:val="C00000"/>
+                <w:sz w:val="20"/>
+                <w:szCs w:val="20"/>
+                <w:highlight w:val="cyan"/>
+                <w:lang w:eastAsia="en-GB"/>
+              </w:rPr>
+              <w:t>e.g.</w:t>
+            </w:r>
+            <w:proofErr w:type="gramEnd"/>
+            <w:r>
+              <w:rPr>
+                <w:rFonts w:asciiTheme="minorHAnsi" w:hAnsiTheme="minorHAnsi"/>
+                <w:color w:val="C00000"/>
+                <w:sz w:val="20"/>
+                <w:szCs w:val="20"/>
+                <w:highlight w:val="cyan"/>
+                <w:lang w:eastAsia="en-GB"/>
+              </w:rPr>
+              <w:t xml:space="preserve"> 10 TB]</w:t>
             </w:r>
           </w:p>
         </w:tc>
@@ -7417,7 +7528,7 @@
         </w:rPr>
         <w:t>desk (</w:t>
       </w:r>
-      <w:hyperlink r:id="rId20" w:history="1">
+      <w:hyperlink r:id="rId21" w:history="1">
         <w:r>
           <w:rPr>
             <w:rStyle w:val="Hyperlink"/>
@@ -9025,10 +9136,12 @@
       </w:r>
     </w:p>
     <w:sectPr>
-      <w:headerReference w:type="even" r:id="rId21"/>
-      <w:headerReference w:type="default" r:id="rId22"/>
-      <w:footerReference w:type="default" r:id="rId23"/>
-      <w:headerReference w:type="first" r:id="rId24"/>
+      <w:headerReference w:type="even" r:id="rId22"/>
+      <w:headerReference w:type="default" r:id="rId23"/>
+      <w:footerReference w:type="even" r:id="rId24"/>
+      <w:footerReference w:type="default" r:id="rId25"/>
+      <w:headerReference w:type="first" r:id="rId26"/>
+      <w:footerReference w:type="first" r:id="rId27"/>
       <w:footnotePr>
         <w:pos w:val="beneathText"/>
       </w:footnotePr>
@@ -9042,7 +9155,7 @@
 </file>
 
 <file path=word/endnotes.xml><?xml version="1.0" encoding="utf-8"?>
-<w:endnotes xmlns:wpc="http://schemas.microsoft.com/office/word/2010/wordprocessingCanvas" xmlns:cx="http://schemas.microsoft.com/office/drawing/2014/chartex" xmlns:cx1="http://schemas.microsoft.com/office/drawing/2015/9/8/chartex" xmlns:cx2="http://schemas.microsoft.com/office/drawing/2015/10/21/chartex" xmlns:cx3="http://schemas.microsoft.com/office/drawing/2016/5/9/chartex" xmlns:cx4="http://schemas.microsoft.com/office/drawing/2016/5/10/chartex" xmlns:cx5="http://schemas.microsoft.com/office/drawing/2016/5/11/chartex" xmlns:cx6="http://schemas.microsoft.com/office/drawing/2016/5/12/chartex" xmlns:cx7="http://schemas.microsoft.com/office/drawing/2016/5/13/chartex" xmlns:cx8="http://schemas.microsoft.com/office/drawing/2016/5/14/chartex" xmlns:mc="http://schemas.openxmlformats.org/markup-compatibility/2006" xmlns:aink="http://schemas.microsoft.com/office/drawing/2016/ink" xmlns:am3d="http://schemas.microsoft.com/office/drawing/2017/model3d" xmlns:o="urn:schemas-microsoft-com:office:office" xmlns:r="http://schemas.openxmlformats.org/officeDocument/2006/relationships" xmlns:m="http://schemas.openxmlformats.org/officeDocument/2006/math" xmlns:v="urn:schemas-microsoft-com:vml" xmlns:wp14="http://schemas.microsoft.com/office/word/2010/wordprocessingDrawing" xmlns:wp="http://schemas.openxmlformats.org/drawingml/2006/wordprocessingDrawing" xmlns:w10="urn:schemas-microsoft-com:office:word" xmlns:w="http://schemas.openxmlformats.org/wordprocessingml/2006/main" xmlns:w14="http://schemas.microsoft.com/office/word/2010/wordml" xmlns:w15="http://schemas.microsoft.com/office/word/2012/wordml" xmlns:w16cex="http://schemas.microsoft.com/office/word/2018/wordml/cex" xmlns:w16cid="http://schemas.microsoft.com/office/word/2016/wordml/cid" xmlns:w16="http://schemas.microsoft.com/office/word/2018/wordml" xmlns:w16sdtdh="http://schemas.microsoft.com/office/word/2020/wordml/sdtdatahash" xmlns:w16se="http://schemas.microsoft.com/office/word/2015/wordml/symex" xmlns:wpg="http://schemas.microsoft.com/office/word/2010/wordprocessingGroup" xmlns:wpi="http://schemas.microsoft.com/office/word/2010/wordprocessingInk" xmlns:wne="http://schemas.microsoft.com/office/word/2006/wordml" xmlns:wps="http://schemas.microsoft.com/office/word/2010/wordprocessingShape" mc:Ignorable="w14 w15 w16se w16cid w16 w16cex w16sdtdh wp14">
+<w:endnotes xmlns:wpc="http://schemas.microsoft.com/office/word/2010/wordprocessingCanvas" xmlns:cx="http://schemas.microsoft.com/office/drawing/2014/chartex" xmlns:cx1="http://schemas.microsoft.com/office/drawing/2015/9/8/chartex" xmlns:cx2="http://schemas.microsoft.com/office/drawing/2015/10/21/chartex" xmlns:cx3="http://schemas.microsoft.com/office/drawing/2016/5/9/chartex" xmlns:cx4="http://schemas.microsoft.com/office/drawing/2016/5/10/chartex" xmlns:cx5="http://schemas.microsoft.com/office/drawing/2016/5/11/chartex" xmlns:cx6="http://schemas.microsoft.com/office/drawing/2016/5/12/chartex" xmlns:cx7="http://schemas.microsoft.com/office/drawing/2016/5/13/chartex" xmlns:cx8="http://schemas.microsoft.com/office/drawing/2016/5/14/chartex" xmlns:mc="http://schemas.openxmlformats.org/markup-compatibility/2006" xmlns:aink="http://schemas.microsoft.com/office/drawing/2016/ink" xmlns:am3d="http://schemas.microsoft.com/office/drawing/2017/model3d" xmlns:o="urn:schemas-microsoft-com:office:office" xmlns:oel="http://schemas.microsoft.com/office/2019/extlst" xmlns:r="http://schemas.openxmlformats.org/officeDocument/2006/relationships" xmlns:m="http://schemas.openxmlformats.org/officeDocument/2006/math" xmlns:v="urn:schemas-microsoft-com:vml" xmlns:wp14="http://schemas.microsoft.com/office/word/2010/wordprocessingDrawing" xmlns:wp="http://schemas.openxmlformats.org/drawingml/2006/wordprocessingDrawing" xmlns:w10="urn:schemas-microsoft-com:office:word" xmlns:w="http://schemas.openxmlformats.org/wordprocessingml/2006/main" xmlns:w14="http://schemas.microsoft.com/office/word/2010/wordml" xmlns:w15="http://schemas.microsoft.com/office/word/2012/wordml" xmlns:w16cex="http://schemas.microsoft.com/office/word/2018/wordml/cex" xmlns:w16cid="http://schemas.microsoft.com/office/word/2016/wordml/cid" xmlns:w16="http://schemas.microsoft.com/office/word/2018/wordml" xmlns:w16sdtdh="http://schemas.microsoft.com/office/word/2020/wordml/sdtdatahash" xmlns:w16se="http://schemas.microsoft.com/office/word/2015/wordml/symex" xmlns:wpg="http://schemas.microsoft.com/office/word/2010/wordprocessingGroup" xmlns:wpi="http://schemas.microsoft.com/office/word/2010/wordprocessingInk" xmlns:wne="http://schemas.microsoft.com/office/word/2006/wordml" xmlns:wps="http://schemas.microsoft.com/office/word/2010/wordprocessingShape" mc:Ignorable="w14 w15 w16se w16cid w16 w16cex w16sdtdh wp14">
   <w:endnote w:type="separator" w:id="-1">
     <w:p>
       <w:r>
@@ -9061,7 +9174,17 @@
 </file>
 
 <file path=word/footer1.xml><?xml version="1.0" encoding="utf-8"?>
-<w:ftr xmlns:wpc="http://schemas.microsoft.com/office/word/2010/wordprocessingCanvas" xmlns:cx="http://schemas.microsoft.com/office/drawing/2014/chartex" xmlns:cx1="http://schemas.microsoft.com/office/drawing/2015/9/8/chartex" xmlns:cx2="http://schemas.microsoft.com/office/drawing/2015/10/21/chartex" xmlns:cx3="http://schemas.microsoft.com/office/drawing/2016/5/9/chartex" xmlns:cx4="http://schemas.microsoft.com/office/drawing/2016/5/10/chartex" xmlns:cx5="http://schemas.microsoft.com/office/drawing/2016/5/11/chartex" xmlns:cx6="http://schemas.microsoft.com/office/drawing/2016/5/12/chartex" xmlns:cx7="http://schemas.microsoft.com/office/drawing/2016/5/13/chartex" xmlns:cx8="http://schemas.microsoft.com/office/drawing/2016/5/14/chartex" xmlns:mc="http://schemas.openxmlformats.org/markup-compatibility/2006" xmlns:aink="http://schemas.microsoft.com/office/drawing/2016/ink" xmlns:am3d="http://schemas.microsoft.com/office/drawing/2017/model3d" xmlns:o="urn:schemas-microsoft-com:office:office" xmlns:r="http://schemas.openxmlformats.org/officeDocument/2006/relationships" xmlns:m="http://schemas.openxmlformats.org/officeDocument/2006/math" xmlns:v="urn:schemas-microsoft-com:vml" xmlns:wp14="http://schemas.microsoft.com/office/word/2010/wordprocessingDrawing" xmlns:wp="http://schemas.openxmlformats.org/drawingml/2006/wordprocessingDrawing" xmlns:w10="urn:schemas-microsoft-com:office:word" xmlns:w="http://schemas.openxmlformats.org/wordprocessingml/2006/main" xmlns:w14="http://schemas.microsoft.com/office/word/2010/wordml" xmlns:w15="http://schemas.microsoft.com/office/word/2012/wordml" xmlns:w16cex="http://schemas.microsoft.com/office/word/2018/wordml/cex" xmlns:w16cid="http://schemas.microsoft.com/office/word/2016/wordml/cid" xmlns:w16="http://schemas.microsoft.com/office/word/2018/wordml" xmlns:w16sdtdh="http://schemas.microsoft.com/office/word/2020/wordml/sdtdatahash" xmlns:w16se="http://schemas.microsoft.com/office/word/2015/wordml/symex" xmlns:wpg="http://schemas.microsoft.com/office/word/2010/wordprocessingGroup" xmlns:wpi="http://schemas.microsoft.com/office/word/2010/wordprocessingInk" xmlns:wne="http://schemas.microsoft.com/office/word/2006/wordml" xmlns:wps="http://schemas.microsoft.com/office/word/2010/wordprocessingShape" mc:Ignorable="w14 w15 w16se w16cid w16 w16cex w16sdtdh wp14">
+<w:ftr xmlns:wpc="http://schemas.microsoft.com/office/word/2010/wordprocessingCanvas" xmlns:cx="http://schemas.microsoft.com/office/drawing/2014/chartex" xmlns:cx1="http://schemas.microsoft.com/office/drawing/2015/9/8/chartex" xmlns:cx2="http://schemas.microsoft.com/office/drawing/2015/10/21/chartex" xmlns:cx3="http://schemas.microsoft.com/office/drawing/2016/5/9/chartex" xmlns:cx4="http://schemas.microsoft.com/office/drawing/2016/5/10/chartex" xmlns:cx5="http://schemas.microsoft.com/office/drawing/2016/5/11/chartex" xmlns:cx6="http://schemas.microsoft.com/office/drawing/2016/5/12/chartex" xmlns:cx7="http://schemas.microsoft.com/office/drawing/2016/5/13/chartex" xmlns:cx8="http://schemas.microsoft.com/office/drawing/2016/5/14/chartex" xmlns:mc="http://schemas.openxmlformats.org/markup-compatibility/2006" xmlns:aink="http://schemas.microsoft.com/office/drawing/2016/ink" xmlns:am3d="http://schemas.microsoft.com/office/drawing/2017/model3d" xmlns:o="urn:schemas-microsoft-com:office:office" xmlns:oel="http://schemas.microsoft.com/office/2019/extlst" xmlns:r="http://schemas.openxmlformats.org/officeDocument/2006/relationships" xmlns:m="http://schemas.openxmlformats.org/officeDocument/2006/math" xmlns:v="urn:schemas-microsoft-com:vml" xmlns:wp14="http://schemas.microsoft.com/office/word/2010/wordprocessingDrawing" xmlns:wp="http://schemas.openxmlformats.org/drawingml/2006/wordprocessingDrawing" xmlns:w10="urn:schemas-microsoft-com:office:word" xmlns:w="http://schemas.openxmlformats.org/wordprocessingml/2006/main" xmlns:w14="http://schemas.microsoft.com/office/word/2010/wordml" xmlns:w15="http://schemas.microsoft.com/office/word/2012/wordml" xmlns:w16cex="http://schemas.microsoft.com/office/word/2018/wordml/cex" xmlns:w16cid="http://schemas.microsoft.com/office/word/2016/wordml/cid" xmlns:w16="http://schemas.microsoft.com/office/word/2018/wordml" xmlns:w16sdtdh="http://schemas.microsoft.com/office/word/2020/wordml/sdtdatahash" xmlns:w16se="http://schemas.microsoft.com/office/word/2015/wordml/symex" xmlns:wpg="http://schemas.microsoft.com/office/word/2010/wordprocessingGroup" xmlns:wpi="http://schemas.microsoft.com/office/word/2010/wordprocessingInk" xmlns:wne="http://schemas.microsoft.com/office/word/2006/wordml" xmlns:wps="http://schemas.microsoft.com/office/word/2010/wordprocessingShape" mc:Ignorable="w14 w15 w16se w16cid w16 w16cex w16sdtdh wp14">
+  <w:p>
+    <w:pPr>
+      <w:pStyle w:val="Footer"/>
+    </w:pPr>
+  </w:p>
+</w:ftr>
+</file>
+
+<file path=word/footer2.xml><?xml version="1.0" encoding="utf-8"?>
+<w:ftr xmlns:wpc="http://schemas.microsoft.com/office/word/2010/wordprocessingCanvas" xmlns:cx="http://schemas.microsoft.com/office/drawing/2014/chartex" xmlns:cx1="http://schemas.microsoft.com/office/drawing/2015/9/8/chartex" xmlns:cx2="http://schemas.microsoft.com/office/drawing/2015/10/21/chartex" xmlns:cx3="http://schemas.microsoft.com/office/drawing/2016/5/9/chartex" xmlns:cx4="http://schemas.microsoft.com/office/drawing/2016/5/10/chartex" xmlns:cx5="http://schemas.microsoft.com/office/drawing/2016/5/11/chartex" xmlns:cx6="http://schemas.microsoft.com/office/drawing/2016/5/12/chartex" xmlns:cx7="http://schemas.microsoft.com/office/drawing/2016/5/13/chartex" xmlns:cx8="http://schemas.microsoft.com/office/drawing/2016/5/14/chartex" xmlns:mc="http://schemas.openxmlformats.org/markup-compatibility/2006" xmlns:aink="http://schemas.microsoft.com/office/drawing/2016/ink" xmlns:am3d="http://schemas.microsoft.com/office/drawing/2017/model3d" xmlns:o="urn:schemas-microsoft-com:office:office" xmlns:oel="http://schemas.microsoft.com/office/2019/extlst" xmlns:r="http://schemas.openxmlformats.org/officeDocument/2006/relationships" xmlns:m="http://schemas.openxmlformats.org/officeDocument/2006/math" xmlns:v="urn:schemas-microsoft-com:vml" xmlns:wp14="http://schemas.microsoft.com/office/word/2010/wordprocessingDrawing" xmlns:wp="http://schemas.openxmlformats.org/drawingml/2006/wordprocessingDrawing" xmlns:w10="urn:schemas-microsoft-com:office:word" xmlns:w="http://schemas.openxmlformats.org/wordprocessingml/2006/main" xmlns:w14="http://schemas.microsoft.com/office/word/2010/wordml" xmlns:w15="http://schemas.microsoft.com/office/word/2012/wordml" xmlns:w16cex="http://schemas.microsoft.com/office/word/2018/wordml/cex" xmlns:w16cid="http://schemas.microsoft.com/office/word/2016/wordml/cid" xmlns:w16="http://schemas.microsoft.com/office/word/2018/wordml" xmlns:w16sdtdh="http://schemas.microsoft.com/office/word/2020/wordml/sdtdatahash" xmlns:w16se="http://schemas.microsoft.com/office/word/2015/wordml/symex" xmlns:wpg="http://schemas.microsoft.com/office/word/2010/wordprocessingGroup" xmlns:wpi="http://schemas.microsoft.com/office/word/2010/wordprocessingInk" xmlns:wne="http://schemas.microsoft.com/office/word/2006/wordml" xmlns:wps="http://schemas.microsoft.com/office/word/2010/wordprocessingShape" mc:Ignorable="w14 w15 w16se w16cid w16 w16cex w16sdtdh wp14">
   <w:p>
     <w:pPr>
       <w:pStyle w:val="Footer"/>
@@ -9302,8 +9425,18 @@
 </w:ftr>
 </file>
 
+<file path=word/footer3.xml><?xml version="1.0" encoding="utf-8"?>
+<w:ftr xmlns:wpc="http://schemas.microsoft.com/office/word/2010/wordprocessingCanvas" xmlns:cx="http://schemas.microsoft.com/office/drawing/2014/chartex" xmlns:cx1="http://schemas.microsoft.com/office/drawing/2015/9/8/chartex" xmlns:cx2="http://schemas.microsoft.com/office/drawing/2015/10/21/chartex" xmlns:cx3="http://schemas.microsoft.com/office/drawing/2016/5/9/chartex" xmlns:cx4="http://schemas.microsoft.com/office/drawing/2016/5/10/chartex" xmlns:cx5="http://schemas.microsoft.com/office/drawing/2016/5/11/chartex" xmlns:cx6="http://schemas.microsoft.com/office/drawing/2016/5/12/chartex" xmlns:cx7="http://schemas.microsoft.com/office/drawing/2016/5/13/chartex" xmlns:cx8="http://schemas.microsoft.com/office/drawing/2016/5/14/chartex" xmlns:mc="http://schemas.openxmlformats.org/markup-compatibility/2006" xmlns:aink="http://schemas.microsoft.com/office/drawing/2016/ink" xmlns:am3d="http://schemas.microsoft.com/office/drawing/2017/model3d" xmlns:o="urn:schemas-microsoft-com:office:office" xmlns:oel="http://schemas.microsoft.com/office/2019/extlst" xmlns:r="http://schemas.openxmlformats.org/officeDocument/2006/relationships" xmlns:m="http://schemas.openxmlformats.org/officeDocument/2006/math" xmlns:v="urn:schemas-microsoft-com:vml" xmlns:wp14="http://schemas.microsoft.com/office/word/2010/wordprocessingDrawing" xmlns:wp="http://schemas.openxmlformats.org/drawingml/2006/wordprocessingDrawing" xmlns:w10="urn:schemas-microsoft-com:office:word" xmlns:w="http://schemas.openxmlformats.org/wordprocessingml/2006/main" xmlns:w14="http://schemas.microsoft.com/office/word/2010/wordml" xmlns:w15="http://schemas.microsoft.com/office/word/2012/wordml" xmlns:w16cex="http://schemas.microsoft.com/office/word/2018/wordml/cex" xmlns:w16cid="http://schemas.microsoft.com/office/word/2016/wordml/cid" xmlns:w16="http://schemas.microsoft.com/office/word/2018/wordml" xmlns:w16sdtdh="http://schemas.microsoft.com/office/word/2020/wordml/sdtdatahash" xmlns:w16se="http://schemas.microsoft.com/office/word/2015/wordml/symex" xmlns:wpg="http://schemas.microsoft.com/office/word/2010/wordprocessingGroup" xmlns:wpi="http://schemas.microsoft.com/office/word/2010/wordprocessingInk" xmlns:wne="http://schemas.microsoft.com/office/word/2006/wordml" xmlns:wps="http://schemas.microsoft.com/office/word/2010/wordprocessingShape" mc:Ignorable="w14 w15 w16se w16cid w16 w16cex w16sdtdh wp14">
+  <w:p>
+    <w:pPr>
+      <w:pStyle w:val="Footer"/>
+    </w:pPr>
+  </w:p>
+</w:ftr>
+</file>
+
 <file path=word/footnotes.xml><?xml version="1.0" encoding="utf-8"?>
-<w:footnotes xmlns:wpc="http://schemas.microsoft.com/office/word/2010/wordprocessingCanvas" xmlns:cx="http://schemas.microsoft.com/office/drawing/2014/chartex" xmlns:cx1="http://schemas.microsoft.com/office/drawing/2015/9/8/chartex" xmlns:cx2="http://schemas.microsoft.com/office/drawing/2015/10/21/chartex" xmlns:cx3="http://schemas.microsoft.com/office/drawing/2016/5/9/chartex" xmlns:cx4="http://schemas.microsoft.com/office/drawing/2016/5/10/chartex" xmlns:cx5="http://schemas.microsoft.com/office/drawing/2016/5/11/chartex" xmlns:cx6="http://schemas.microsoft.com/office/drawing/2016/5/12/chartex" xmlns:cx7="http://schemas.microsoft.com/office/drawing/2016/5/13/chartex" xmlns:cx8="http://schemas.microsoft.com/office/drawing/2016/5/14/chartex" xmlns:mc="http://schemas.openxmlformats.org/markup-compatibility/2006" xmlns:aink="http://schemas.microsoft.com/office/drawing/2016/ink" xmlns:am3d="http://schemas.microsoft.com/office/drawing/2017/model3d" xmlns:o="urn:schemas-microsoft-com:office:office" xmlns:r="http://schemas.openxmlformats.org/officeDocument/2006/relationships" xmlns:m="http://schemas.openxmlformats.org/officeDocument/2006/math" xmlns:v="urn:schemas-microsoft-com:vml" xmlns:wp14="http://schemas.microsoft.com/office/word/2010/wordprocessingDrawing" xmlns:wp="http://schemas.openxmlformats.org/drawingml/2006/wordprocessingDrawing" xmlns:w10="urn:schemas-microsoft-com:office:word" xmlns:w="http://schemas.openxmlformats.org/wordprocessingml/2006/main" xmlns:w14="http://schemas.microsoft.com/office/word/2010/wordml" xmlns:w15="http://schemas.microsoft.com/office/word/2012/wordml" xmlns:w16cex="http://schemas.microsoft.com/office/word/2018/wordml/cex" xmlns:w16cid="http://schemas.microsoft.com/office/word/2016/wordml/cid" xmlns:w16="http://schemas.microsoft.com/office/word/2018/wordml" xmlns:w16sdtdh="http://schemas.microsoft.com/office/word/2020/wordml/sdtdatahash" xmlns:w16se="http://schemas.microsoft.com/office/word/2015/wordml/symex" xmlns:wpg="http://schemas.microsoft.com/office/word/2010/wordprocessingGroup" xmlns:wpi="http://schemas.microsoft.com/office/word/2010/wordprocessingInk" xmlns:wne="http://schemas.microsoft.com/office/word/2006/wordml" xmlns:wps="http://schemas.microsoft.com/office/word/2010/wordprocessingShape" mc:Ignorable="w14 w15 w16se w16cid w16 w16cex w16sdtdh wp14">
+<w:footnotes xmlns:wpc="http://schemas.microsoft.com/office/word/2010/wordprocessingCanvas" xmlns:cx="http://schemas.microsoft.com/office/drawing/2014/chartex" xmlns:cx1="http://schemas.microsoft.com/office/drawing/2015/9/8/chartex" xmlns:cx2="http://schemas.microsoft.com/office/drawing/2015/10/21/chartex" xmlns:cx3="http://schemas.microsoft.com/office/drawing/2016/5/9/chartex" xmlns:cx4="http://schemas.microsoft.com/office/drawing/2016/5/10/chartex" xmlns:cx5="http://schemas.microsoft.com/office/drawing/2016/5/11/chartex" xmlns:cx6="http://schemas.microsoft.com/office/drawing/2016/5/12/chartex" xmlns:cx7="http://schemas.microsoft.com/office/drawing/2016/5/13/chartex" xmlns:cx8="http://schemas.microsoft.com/office/drawing/2016/5/14/chartex" xmlns:mc="http://schemas.openxmlformats.org/markup-compatibility/2006" xmlns:aink="http://schemas.microsoft.com/office/drawing/2016/ink" xmlns:am3d="http://schemas.microsoft.com/office/drawing/2017/model3d" xmlns:o="urn:schemas-microsoft-com:office:office" xmlns:oel="http://schemas.microsoft.com/office/2019/extlst" xmlns:r="http://schemas.openxmlformats.org/officeDocument/2006/relationships" xmlns:m="http://schemas.openxmlformats.org/officeDocument/2006/math" xmlns:v="urn:schemas-microsoft-com:vml" xmlns:wp14="http://schemas.microsoft.com/office/word/2010/wordprocessingDrawing" xmlns:wp="http://schemas.openxmlformats.org/drawingml/2006/wordprocessingDrawing" xmlns:w10="urn:schemas-microsoft-com:office:word" xmlns:w="http://schemas.openxmlformats.org/wordprocessingml/2006/main" xmlns:w14="http://schemas.microsoft.com/office/word/2010/wordml" xmlns:w15="http://schemas.microsoft.com/office/word/2012/wordml" xmlns:w16cex="http://schemas.microsoft.com/office/word/2018/wordml/cex" xmlns:w16cid="http://schemas.microsoft.com/office/word/2016/wordml/cid" xmlns:w16="http://schemas.microsoft.com/office/word/2018/wordml" xmlns:w16sdtdh="http://schemas.microsoft.com/office/word/2020/wordml/sdtdatahash" xmlns:w16se="http://schemas.microsoft.com/office/word/2015/wordml/symex" xmlns:wpg="http://schemas.microsoft.com/office/word/2010/wordprocessingGroup" xmlns:wpi="http://schemas.microsoft.com/office/word/2010/wordprocessingInk" xmlns:wne="http://schemas.microsoft.com/office/word/2006/wordml" xmlns:wps="http://schemas.microsoft.com/office/word/2010/wordprocessingShape" mc:Ignorable="w14 w15 w16se w16cid w16 w16cex w16sdtdh wp14">
   <w:footnote w:type="separator" w:id="-1">
     <w:p>
       <w:r>
@@ -9322,7 +9455,7 @@
 </file>
 
 <file path=word/header1.xml><?xml version="1.0" encoding="utf-8"?>
-<w:hdr xmlns:wpc="http://schemas.microsoft.com/office/word/2010/wordprocessingCanvas" xmlns:cx="http://schemas.microsoft.com/office/drawing/2014/chartex" xmlns:cx1="http://schemas.microsoft.com/office/drawing/2015/9/8/chartex" xmlns:cx2="http://schemas.microsoft.com/office/drawing/2015/10/21/chartex" xmlns:cx3="http://schemas.microsoft.com/office/drawing/2016/5/9/chartex" xmlns:cx4="http://schemas.microsoft.com/office/drawing/2016/5/10/chartex" xmlns:cx5="http://schemas.microsoft.com/office/drawing/2016/5/11/chartex" xmlns:cx6="http://schemas.microsoft.com/office/drawing/2016/5/12/chartex" xmlns:cx7="http://schemas.microsoft.com/office/drawing/2016/5/13/chartex" xmlns:cx8="http://schemas.microsoft.com/office/drawing/2016/5/14/chartex" xmlns:mc="http://schemas.openxmlformats.org/markup-compatibility/2006" xmlns:aink="http://schemas.microsoft.com/office/drawing/2016/ink" xmlns:am3d="http://schemas.microsoft.com/office/drawing/2017/model3d" xmlns:o="urn:schemas-microsoft-com:office:office" xmlns:r="http://schemas.openxmlformats.org/officeDocument/2006/relationships" xmlns:m="http://schemas.openxmlformats.org/officeDocument/2006/math" xmlns:v="urn:schemas-microsoft-com:vml" xmlns:wp14="http://schemas.microsoft.com/office/word/2010/wordprocessingDrawing" xmlns:wp="http://schemas.openxmlformats.org/drawingml/2006/wordprocessingDrawing" xmlns:w10="urn:schemas-microsoft-com:office:word" xmlns:w="http://schemas.openxmlformats.org/wordprocessingml/2006/main" xmlns:w14="http://schemas.microsoft.com/office/word/2010/wordml" xmlns:w15="http://schemas.microsoft.com/office/word/2012/wordml" xmlns:w16cex="http://schemas.microsoft.com/office/word/2018/wordml/cex" xmlns:w16cid="http://schemas.microsoft.com/office/word/2016/wordml/cid" xmlns:w16="http://schemas.microsoft.com/office/word/2018/wordml" xmlns:w16sdtdh="http://schemas.microsoft.com/office/word/2020/wordml/sdtdatahash" xmlns:w16se="http://schemas.microsoft.com/office/word/2015/wordml/symex" xmlns:wpg="http://schemas.microsoft.com/office/word/2010/wordprocessingGroup" xmlns:wpi="http://schemas.microsoft.com/office/word/2010/wordprocessingInk" xmlns:wne="http://schemas.microsoft.com/office/word/2006/wordml" xmlns:wps="http://schemas.microsoft.com/office/word/2010/wordprocessingShape" mc:Ignorable="w14 w15 w16se w16cid w16 w16cex w16sdtdh wp14">
+<w:hdr xmlns:wpc="http://schemas.microsoft.com/office/word/2010/wordprocessingCanvas" xmlns:cx="http://schemas.microsoft.com/office/drawing/2014/chartex" xmlns:cx1="http://schemas.microsoft.com/office/drawing/2015/9/8/chartex" xmlns:cx2="http://schemas.microsoft.com/office/drawing/2015/10/21/chartex" xmlns:cx3="http://schemas.microsoft.com/office/drawing/2016/5/9/chartex" xmlns:cx4="http://schemas.microsoft.com/office/drawing/2016/5/10/chartex" xmlns:cx5="http://schemas.microsoft.com/office/drawing/2016/5/11/chartex" xmlns:cx6="http://schemas.microsoft.com/office/drawing/2016/5/12/chartex" xmlns:cx7="http://schemas.microsoft.com/office/drawing/2016/5/13/chartex" xmlns:cx8="http://schemas.microsoft.com/office/drawing/2016/5/14/chartex" xmlns:mc="http://schemas.openxmlformats.org/markup-compatibility/2006" xmlns:aink="http://schemas.microsoft.com/office/drawing/2016/ink" xmlns:am3d="http://schemas.microsoft.com/office/drawing/2017/model3d" xmlns:o="urn:schemas-microsoft-com:office:office" xmlns:oel="http://schemas.microsoft.com/office/2019/extlst" xmlns:r="http://schemas.openxmlformats.org/officeDocument/2006/relationships" xmlns:m="http://schemas.openxmlformats.org/officeDocument/2006/math" xmlns:v="urn:schemas-microsoft-com:vml" xmlns:wp14="http://schemas.microsoft.com/office/word/2010/wordprocessingDrawing" xmlns:wp="http://schemas.openxmlformats.org/drawingml/2006/wordprocessingDrawing" xmlns:w10="urn:schemas-microsoft-com:office:word" xmlns:w="http://schemas.openxmlformats.org/wordprocessingml/2006/main" xmlns:w14="http://schemas.microsoft.com/office/word/2010/wordml" xmlns:w15="http://schemas.microsoft.com/office/word/2012/wordml" xmlns:w16cex="http://schemas.microsoft.com/office/word/2018/wordml/cex" xmlns:w16cid="http://schemas.microsoft.com/office/word/2016/wordml/cid" xmlns:w16="http://schemas.microsoft.com/office/word/2018/wordml" xmlns:w16sdtdh="http://schemas.microsoft.com/office/word/2020/wordml/sdtdatahash" xmlns:w16se="http://schemas.microsoft.com/office/word/2015/wordml/symex" xmlns:wpg="http://schemas.microsoft.com/office/word/2010/wordprocessingGroup" xmlns:wpi="http://schemas.microsoft.com/office/word/2010/wordprocessingInk" xmlns:wne="http://schemas.microsoft.com/office/word/2006/wordml" xmlns:wps="http://schemas.microsoft.com/office/word/2010/wordprocessingShape" mc:Ignorable="w14 w15 w16se w16cid w16 w16cex w16sdtdh wp14">
   <w:p>
     <w:pPr>
       <w:pStyle w:val="Header"/>
@@ -9332,7 +9465,7 @@
 </file>
 
 <file path=word/header2.xml><?xml version="1.0" encoding="utf-8"?>
-<w:hdr xmlns:wpc="http://schemas.microsoft.com/office/word/2010/wordprocessingCanvas" xmlns:cx="http://schemas.microsoft.com/office/drawing/2014/chartex" xmlns:cx1="http://schemas.microsoft.com/office/drawing/2015/9/8/chartex" xmlns:cx2="http://schemas.microsoft.com/office/drawing/2015/10/21/chartex" xmlns:cx3="http://schemas.microsoft.com/office/drawing/2016/5/9/chartex" xmlns:cx4="http://schemas.microsoft.com/office/drawing/2016/5/10/chartex" xmlns:cx5="http://schemas.microsoft.com/office/drawing/2016/5/11/chartex" xmlns:cx6="http://schemas.microsoft.com/office/drawing/2016/5/12/chartex" xmlns:cx7="http://schemas.microsoft.com/office/drawing/2016/5/13/chartex" xmlns:cx8="http://schemas.microsoft.com/office/drawing/2016/5/14/chartex" xmlns:mc="http://schemas.openxmlformats.org/markup-compatibility/2006" xmlns:aink="http://schemas.microsoft.com/office/drawing/2016/ink" xmlns:am3d="http://schemas.microsoft.com/office/drawing/2017/model3d" xmlns:o="urn:schemas-microsoft-com:office:office" xmlns:r="http://schemas.openxmlformats.org/officeDocument/2006/relationships" xmlns:m="http://schemas.openxmlformats.org/officeDocument/2006/math" xmlns:v="urn:schemas-microsoft-com:vml" xmlns:wp14="http://schemas.microsoft.com/office/word/2010/wordprocessingDrawing" xmlns:wp="http://schemas.openxmlformats.org/drawingml/2006/wordprocessingDrawing" xmlns:w10="urn:schemas-microsoft-com:office:word" xmlns:w="http://schemas.openxmlformats.org/wordprocessingml/2006/main" xmlns:w14="http://schemas.microsoft.com/office/word/2010/wordml" xmlns:w15="http://schemas.microsoft.com/office/word/2012/wordml" xmlns:w16cex="http://schemas.microsoft.com/office/word/2018/wordml/cex" xmlns:w16cid="http://schemas.microsoft.com/office/word/2016/wordml/cid" xmlns:w16="http://schemas.microsoft.com/office/word/2018/wordml" xmlns:w16sdtdh="http://schemas.microsoft.com/office/word/2020/wordml/sdtdatahash" xmlns:w16se="http://schemas.microsoft.com/office/word/2015/wordml/symex" xmlns:wpg="http://schemas.microsoft.com/office/word/2010/wordprocessingGroup" xmlns:wpi="http://schemas.microsoft.com/office/word/2010/wordprocessingInk" xmlns:wne="http://schemas.microsoft.com/office/word/2006/wordml" xmlns:wps="http://schemas.microsoft.com/office/word/2010/wordprocessingShape" mc:Ignorable="w14 w15 w16se w16cid w16 w16cex w16sdtdh wp14">
+<w:hdr xmlns:wpc="http://schemas.microsoft.com/office/word/2010/wordprocessingCanvas" xmlns:cx="http://schemas.microsoft.com/office/drawing/2014/chartex" xmlns:cx1="http://schemas.microsoft.com/office/drawing/2015/9/8/chartex" xmlns:cx2="http://schemas.microsoft.com/office/drawing/2015/10/21/chartex" xmlns:cx3="http://schemas.microsoft.com/office/drawing/2016/5/9/chartex" xmlns:cx4="http://schemas.microsoft.com/office/drawing/2016/5/10/chartex" xmlns:cx5="http://schemas.microsoft.com/office/drawing/2016/5/11/chartex" xmlns:cx6="http://schemas.microsoft.com/office/drawing/2016/5/12/chartex" xmlns:cx7="http://schemas.microsoft.com/office/drawing/2016/5/13/chartex" xmlns:cx8="http://schemas.microsoft.com/office/drawing/2016/5/14/chartex" xmlns:mc="http://schemas.openxmlformats.org/markup-compatibility/2006" xmlns:aink="http://schemas.microsoft.com/office/drawing/2016/ink" xmlns:am3d="http://schemas.microsoft.com/office/drawing/2017/model3d" xmlns:o="urn:schemas-microsoft-com:office:office" xmlns:oel="http://schemas.microsoft.com/office/2019/extlst" xmlns:r="http://schemas.openxmlformats.org/officeDocument/2006/relationships" xmlns:m="http://schemas.openxmlformats.org/officeDocument/2006/math" xmlns:v="urn:schemas-microsoft-com:vml" xmlns:wp14="http://schemas.microsoft.com/office/word/2010/wordprocessingDrawing" xmlns:wp="http://schemas.openxmlformats.org/drawingml/2006/wordprocessingDrawing" xmlns:w10="urn:schemas-microsoft-com:office:word" xmlns:w="http://schemas.openxmlformats.org/wordprocessingml/2006/main" xmlns:w14="http://schemas.microsoft.com/office/word/2010/wordml" xmlns:w15="http://schemas.microsoft.com/office/word/2012/wordml" xmlns:w16cex="http://schemas.microsoft.com/office/word/2018/wordml/cex" xmlns:w16cid="http://schemas.microsoft.com/office/word/2016/wordml/cid" xmlns:w16="http://schemas.microsoft.com/office/word/2018/wordml" xmlns:w16sdtdh="http://schemas.microsoft.com/office/word/2020/wordml/sdtdatahash" xmlns:w16se="http://schemas.microsoft.com/office/word/2015/wordml/symex" xmlns:wpg="http://schemas.microsoft.com/office/word/2010/wordprocessingGroup" xmlns:wpi="http://schemas.microsoft.com/office/word/2010/wordprocessingInk" xmlns:wne="http://schemas.microsoft.com/office/word/2006/wordml" xmlns:wps="http://schemas.microsoft.com/office/word/2010/wordprocessingShape" mc:Ignorable="w14 w15 w16se w16cid w16 w16cex w16sdtdh wp14">
   <w:p>
     <w:pPr>
       <w:pStyle w:val="Header"/>
@@ -9383,7 +9516,7 @@
 </file>
 
 <file path=word/header3.xml><?xml version="1.0" encoding="utf-8"?>
-<w:hdr xmlns:wpc="http://schemas.microsoft.com/office/word/2010/wordprocessingCanvas" xmlns:cx="http://schemas.microsoft.com/office/drawing/2014/chartex" xmlns:cx1="http://schemas.microsoft.com/office/drawing/2015/9/8/chartex" xmlns:cx2="http://schemas.microsoft.com/office/drawing/2015/10/21/chartex" xmlns:cx3="http://schemas.microsoft.com/office/drawing/2016/5/9/chartex" xmlns:cx4="http://schemas.microsoft.com/office/drawing/2016/5/10/chartex" xmlns:cx5="http://schemas.microsoft.com/office/drawing/2016/5/11/chartex" xmlns:cx6="http://schemas.microsoft.com/office/drawing/2016/5/12/chartex" xmlns:cx7="http://schemas.microsoft.com/office/drawing/2016/5/13/chartex" xmlns:cx8="http://schemas.microsoft.com/office/drawing/2016/5/14/chartex" xmlns:mc="http://schemas.openxmlformats.org/markup-compatibility/2006" xmlns:aink="http://schemas.microsoft.com/office/drawing/2016/ink" xmlns:am3d="http://schemas.microsoft.com/office/drawing/2017/model3d" xmlns:o="urn:schemas-microsoft-com:office:office" xmlns:r="http://schemas.openxmlformats.org/officeDocument/2006/relationships" xmlns:m="http://schemas.openxmlformats.org/officeDocument/2006/math" xmlns:v="urn:schemas-microsoft-com:vml" xmlns:wp14="http://schemas.microsoft.com/office/word/2010/wordprocessingDrawing" xmlns:wp="http://schemas.openxmlformats.org/drawingml/2006/wordprocessingDrawing" xmlns:w10="urn:schemas-microsoft-com:office:word" xmlns:w="http://schemas.openxmlformats.org/wordprocessingml/2006/main" xmlns:w14="http://schemas.microsoft.com/office/word/2010/wordml" xmlns:w15="http://schemas.microsoft.com/office/word/2012/wordml" xmlns:w16cex="http://schemas.microsoft.com/office/word/2018/wordml/cex" xmlns:w16cid="http://schemas.microsoft.com/office/word/2016/wordml/cid" xmlns:w16="http://schemas.microsoft.com/office/word/2018/wordml" xmlns:w16sdtdh="http://schemas.microsoft.com/office/word/2020/wordml/sdtdatahash" xmlns:w16se="http://schemas.microsoft.com/office/word/2015/wordml/symex" xmlns:wpg="http://schemas.microsoft.com/office/word/2010/wordprocessingGroup" xmlns:wpi="http://schemas.microsoft.com/office/word/2010/wordprocessingInk" xmlns:wne="http://schemas.microsoft.com/office/word/2006/wordml" xmlns:wps="http://schemas.microsoft.com/office/word/2010/wordprocessingShape" mc:Ignorable="w14 w15 w16se w16cid w16 w16cex w16sdtdh wp14">
+<w:hdr xmlns:wpc="http://schemas.microsoft.com/office/word/2010/wordprocessingCanvas" xmlns:cx="http://schemas.microsoft.com/office/drawing/2014/chartex" xmlns:cx1="http://schemas.microsoft.com/office/drawing/2015/9/8/chartex" xmlns:cx2="http://schemas.microsoft.com/office/drawing/2015/10/21/chartex" xmlns:cx3="http://schemas.microsoft.com/office/drawing/2016/5/9/chartex" xmlns:cx4="http://schemas.microsoft.com/office/drawing/2016/5/10/chartex" xmlns:cx5="http://schemas.microsoft.com/office/drawing/2016/5/11/chartex" xmlns:cx6="http://schemas.microsoft.com/office/drawing/2016/5/12/chartex" xmlns:cx7="http://schemas.microsoft.com/office/drawing/2016/5/13/chartex" xmlns:cx8="http://schemas.microsoft.com/office/drawing/2016/5/14/chartex" xmlns:mc="http://schemas.openxmlformats.org/markup-compatibility/2006" xmlns:aink="http://schemas.microsoft.com/office/drawing/2016/ink" xmlns:am3d="http://schemas.microsoft.com/office/drawing/2017/model3d" xmlns:o="urn:schemas-microsoft-com:office:office" xmlns:oel="http://schemas.microsoft.com/office/2019/extlst" xmlns:r="http://schemas.openxmlformats.org/officeDocument/2006/relationships" xmlns:m="http://schemas.openxmlformats.org/officeDocument/2006/math" xmlns:v="urn:schemas-microsoft-com:vml" xmlns:wp14="http://schemas.microsoft.com/office/word/2010/wordprocessingDrawing" xmlns:wp="http://schemas.openxmlformats.org/drawingml/2006/wordprocessingDrawing" xmlns:w10="urn:schemas-microsoft-com:office:word" xmlns:w="http://schemas.openxmlformats.org/wordprocessingml/2006/main" xmlns:w14="http://schemas.microsoft.com/office/word/2010/wordml" xmlns:w15="http://schemas.microsoft.com/office/word/2012/wordml" xmlns:w16cex="http://schemas.microsoft.com/office/word/2018/wordml/cex" xmlns:w16cid="http://schemas.microsoft.com/office/word/2016/wordml/cid" xmlns:w16="http://schemas.microsoft.com/office/word/2018/wordml" xmlns:w16sdtdh="http://schemas.microsoft.com/office/word/2020/wordml/sdtdatahash" xmlns:w16se="http://schemas.microsoft.com/office/word/2015/wordml/symex" xmlns:wpg="http://schemas.microsoft.com/office/word/2010/wordprocessingGroup" xmlns:wpi="http://schemas.microsoft.com/office/word/2010/wordprocessingInk" xmlns:wne="http://schemas.microsoft.com/office/word/2006/wordml" xmlns:wps="http://schemas.microsoft.com/office/word/2010/wordprocessingShape" mc:Ignorable="w14 w15 w16se w16cid w16 w16cex w16sdtdh wp14">
   <w:p>
     <w:pPr>
       <w:pStyle w:val="Header"/>
@@ -9393,7 +9526,7 @@
 </file>
 
 <file path=word/numbering.xml><?xml version="1.0" encoding="utf-8"?>
-<w:numbering xmlns:wpc="http://schemas.microsoft.com/office/word/2010/wordprocessingCanvas" xmlns:cx="http://schemas.microsoft.com/office/drawing/2014/chartex" xmlns:cx1="http://schemas.microsoft.com/office/drawing/2015/9/8/chartex" xmlns:cx2="http://schemas.microsoft.com/office/drawing/2015/10/21/chartex" xmlns:cx3="http://schemas.microsoft.com/office/drawing/2016/5/9/chartex" xmlns:cx4="http://schemas.microsoft.com/office/drawing/2016/5/10/chartex" xmlns:cx5="http://schemas.microsoft.com/office/drawing/2016/5/11/chartex" xmlns:cx6="http://schemas.microsoft.com/office/drawing/2016/5/12/chartex" xmlns:cx7="http://schemas.microsoft.com/office/drawing/2016/5/13/chartex" xmlns:cx8="http://schemas.microsoft.com/office/drawing/2016/5/14/chartex" xmlns:mc="http://schemas.openxmlformats.org/markup-compatibility/2006" xmlns:aink="http://schemas.microsoft.com/office/drawing/2016/ink" xmlns:am3d="http://schemas.microsoft.com/office/drawing/2017/model3d" xmlns:o="urn:schemas-microsoft-com:office:office" xmlns:r="http://schemas.openxmlformats.org/officeDocument/2006/relationships" xmlns:m="http://schemas.openxmlformats.org/officeDocument/2006/math" xmlns:v="urn:schemas-microsoft-com:vml" xmlns:wp14="http://schemas.microsoft.com/office/word/2010/wordprocessingDrawing" xmlns:wp="http://schemas.openxmlformats.org/drawingml/2006/wordprocessingDrawing" xmlns:w10="urn:schemas-microsoft-com:office:word" xmlns:w="http://schemas.openxmlformats.org/wordprocessingml/2006/main" xmlns:w14="http://schemas.microsoft.com/office/word/2010/wordml" xmlns:w15="http://schemas.microsoft.com/office/word/2012/wordml" xmlns:w16cex="http://schemas.microsoft.com/office/word/2018/wordml/cex" xmlns:w16cid="http://schemas.microsoft.com/office/word/2016/wordml/cid" xmlns:w16="http://schemas.microsoft.com/office/word/2018/wordml" xmlns:w16sdtdh="http://schemas.microsoft.com/office/word/2020/wordml/sdtdatahash" xmlns:w16se="http://schemas.microsoft.com/office/word/2015/wordml/symex" xmlns:wpg="http://schemas.microsoft.com/office/word/2010/wordprocessingGroup" xmlns:wpi="http://schemas.microsoft.com/office/word/2010/wordprocessingInk" xmlns:wne="http://schemas.microsoft.com/office/word/2006/wordml" xmlns:wps="http://schemas.microsoft.com/office/word/2010/wordprocessingShape" mc:Ignorable="w14 w15 w16se w16cid w16 w16cex w16sdtdh wp14">
+<w:numbering xmlns:wpc="http://schemas.microsoft.com/office/word/2010/wordprocessingCanvas" xmlns:cx="http://schemas.microsoft.com/office/drawing/2014/chartex" xmlns:cx1="http://schemas.microsoft.com/office/drawing/2015/9/8/chartex" xmlns:cx2="http://schemas.microsoft.com/office/drawing/2015/10/21/chartex" xmlns:cx3="http://schemas.microsoft.com/office/drawing/2016/5/9/chartex" xmlns:cx4="http://schemas.microsoft.com/office/drawing/2016/5/10/chartex" xmlns:cx5="http://schemas.microsoft.com/office/drawing/2016/5/11/chartex" xmlns:cx6="http://schemas.microsoft.com/office/drawing/2016/5/12/chartex" xmlns:cx7="http://schemas.microsoft.com/office/drawing/2016/5/13/chartex" xmlns:cx8="http://schemas.microsoft.com/office/drawing/2016/5/14/chartex" xmlns:mc="http://schemas.openxmlformats.org/markup-compatibility/2006" xmlns:aink="http://schemas.microsoft.com/office/drawing/2016/ink" xmlns:am3d="http://schemas.microsoft.com/office/drawing/2017/model3d" xmlns:o="urn:schemas-microsoft-com:office:office" xmlns:oel="http://schemas.microsoft.com/office/2019/extlst" xmlns:r="http://schemas.openxmlformats.org/officeDocument/2006/relationships" xmlns:m="http://schemas.openxmlformats.org/officeDocument/2006/math" xmlns:v="urn:schemas-microsoft-com:vml" xmlns:wp14="http://schemas.microsoft.com/office/word/2010/wordprocessingDrawing" xmlns:wp="http://schemas.openxmlformats.org/drawingml/2006/wordprocessingDrawing" xmlns:w10="urn:schemas-microsoft-com:office:word" xmlns:w="http://schemas.openxmlformats.org/wordprocessingml/2006/main" xmlns:w14="http://schemas.microsoft.com/office/word/2010/wordml" xmlns:w15="http://schemas.microsoft.com/office/word/2012/wordml" xmlns:w16cex="http://schemas.microsoft.com/office/word/2018/wordml/cex" xmlns:w16cid="http://schemas.microsoft.com/office/word/2016/wordml/cid" xmlns:w16="http://schemas.microsoft.com/office/word/2018/wordml" xmlns:w16sdtdh="http://schemas.microsoft.com/office/word/2020/wordml/sdtdatahash" xmlns:w16se="http://schemas.microsoft.com/office/word/2015/wordml/symex" xmlns:wpg="http://schemas.microsoft.com/office/word/2010/wordprocessingGroup" xmlns:wpi="http://schemas.microsoft.com/office/word/2010/wordprocessingInk" xmlns:wne="http://schemas.microsoft.com/office/word/2006/wordml" xmlns:wps="http://schemas.microsoft.com/office/word/2010/wordprocessingShape" mc:Ignorable="w14 w15 w16se w16cid w16 w16cex w16sdtdh wp14">
   <w:abstractNum w:abstractNumId="0" w15:restartNumberingAfterBreak="0">
     <w:nsid w:val="FFFFFF1D"/>
     <w:multiLevelType w:val="multilevel"/>
@@ -11902,76 +12035,76 @@
       </w:rPr>
     </w:lvl>
   </w:abstractNum>
-  <w:num w:numId="1">
+  <w:num w:numId="1" w16cid:durableId="1500923409">
     <w:abstractNumId w:val="1"/>
   </w:num>
-  <w:num w:numId="2">
+  <w:num w:numId="2" w16cid:durableId="500001234">
     <w:abstractNumId w:val="2"/>
   </w:num>
-  <w:num w:numId="3">
+  <w:num w:numId="3" w16cid:durableId="1651130233">
     <w:abstractNumId w:val="3"/>
   </w:num>
-  <w:num w:numId="4">
+  <w:num w:numId="4" w16cid:durableId="1072970898">
     <w:abstractNumId w:val="4"/>
   </w:num>
-  <w:num w:numId="5">
+  <w:num w:numId="5" w16cid:durableId="1030568950">
     <w:abstractNumId w:val="5"/>
   </w:num>
-  <w:num w:numId="6">
+  <w:num w:numId="6" w16cid:durableId="396586740">
     <w:abstractNumId w:val="6"/>
   </w:num>
-  <w:num w:numId="7">
+  <w:num w:numId="7" w16cid:durableId="1498956613">
     <w:abstractNumId w:val="7"/>
   </w:num>
-  <w:num w:numId="8">
+  <w:num w:numId="8" w16cid:durableId="237596777">
     <w:abstractNumId w:val="8"/>
   </w:num>
-  <w:num w:numId="9">
+  <w:num w:numId="9" w16cid:durableId="2025933527">
     <w:abstractNumId w:val="22"/>
   </w:num>
-  <w:num w:numId="10">
+  <w:num w:numId="10" w16cid:durableId="1324701127">
     <w:abstractNumId w:val="19"/>
   </w:num>
-  <w:num w:numId="11">
+  <w:num w:numId="11" w16cid:durableId="307444011">
     <w:abstractNumId w:val="0"/>
   </w:num>
-  <w:num w:numId="12">
+  <w:num w:numId="12" w16cid:durableId="266887343">
     <w:abstractNumId w:val="14"/>
   </w:num>
-  <w:num w:numId="13">
+  <w:num w:numId="13" w16cid:durableId="54864306">
     <w:abstractNumId w:val="17"/>
   </w:num>
-  <w:num w:numId="14">
+  <w:num w:numId="14" w16cid:durableId="1985891192">
     <w:abstractNumId w:val="10"/>
   </w:num>
-  <w:num w:numId="15">
+  <w:num w:numId="15" w16cid:durableId="1472744435">
     <w:abstractNumId w:val="18"/>
   </w:num>
-  <w:num w:numId="16">
+  <w:num w:numId="16" w16cid:durableId="525481029">
     <w:abstractNumId w:val="23"/>
   </w:num>
-  <w:num w:numId="17">
+  <w:num w:numId="17" w16cid:durableId="94248439">
     <w:abstractNumId w:val="20"/>
   </w:num>
-  <w:num w:numId="18">
+  <w:num w:numId="18" w16cid:durableId="575750176">
     <w:abstractNumId w:val="11"/>
   </w:num>
-  <w:num w:numId="19">
+  <w:num w:numId="19" w16cid:durableId="1691297216">
     <w:abstractNumId w:val="13"/>
   </w:num>
-  <w:num w:numId="20">
+  <w:num w:numId="20" w16cid:durableId="924069561">
     <w:abstractNumId w:val="21"/>
   </w:num>
-  <w:num w:numId="21">
+  <w:num w:numId="21" w16cid:durableId="916863284">
     <w:abstractNumId w:val="15"/>
   </w:num>
-  <w:num w:numId="22">
+  <w:num w:numId="22" w16cid:durableId="1957298201">
     <w:abstractNumId w:val="9"/>
   </w:num>
-  <w:num w:numId="23">
+  <w:num w:numId="23" w16cid:durableId="1758213491">
     <w:abstractNumId w:val="12"/>
   </w:num>
-  <w:num w:numId="24">
+  <w:num w:numId="24" w16cid:durableId="1122651409">
     <w:abstractNumId w:val="16"/>
   </w:num>
 </w:numbering>
@@ -13233,15 +13366,6 @@
 </file>
 
 <file path=customXml/item1.xml><?xml version="1.0" encoding="utf-8"?>
-<?mso-contentType ?>
-<FormTemplates xmlns="http://schemas.microsoft.com/sharepoint/v3/contenttype/forms">
-  <Display>DocumentLibraryForm</Display>
-  <Edit>DocumentLibraryForm</Edit>
-  <New>DocumentLibraryForm</New>
-</FormTemplates>
-</file>
-
-<file path=customXml/item2.xml><?xml version="1.0" encoding="utf-8"?>
 <p:properties xmlns:p="http://schemas.microsoft.com/office/2006/metadata/properties" xmlns:xsi="http://www.w3.org/2001/XMLSchema-instance" xmlns:pc="http://schemas.microsoft.com/office/infopath/2007/PartnerControls">
   <documentManagement>
     <_dlc_DocId xmlns="1592e4ae-ebca-45d1-99bb-f3c4aa0ca0ea">ESPACEWZONES-1448097408-35010</_dlc_DocId>
@@ -13253,7 +13377,70 @@
 </p:properties>
 </file>
 
+<file path=customXml/item2.xml><?xml version="1.0" encoding="utf-8"?>
+<?mso-contentType ?>
+<FormTemplates xmlns="http://schemas.microsoft.com/sharepoint/v3/contenttype/forms">
+  <Display>DocumentLibraryForm</Display>
+  <Edit>DocumentLibraryForm</Edit>
+  <New>DocumentLibraryForm</New>
+</FormTemplates>
+</file>
+
 <file path=customXml/item3.xml><?xml version="1.0" encoding="utf-8"?>
+<?mso-contentType ?>
+<spe:Receivers xmlns:spe="http://schemas.microsoft.com/sharepoint/events">
+  <Receiver>
+    <Name>Document ID Generator</Name>
+    <Synchronization>Synchronous</Synchronization>
+    <Type>10001</Type>
+    <SequenceNumber>1000</SequenceNumber>
+    <Url/>
+    <Assembly>Microsoft.Office.DocumentManagement, Version=15.0.0.0, Culture=neutral, PublicKeyToken=71e9bce111e9429c</Assembly>
+    <Class>Microsoft.Office.DocumentManagement.Internal.DocIdHandler</Class>
+    <Data/>
+    <Filter/>
+  </Receiver>
+  <Receiver>
+    <Name>Document ID Generator</Name>
+    <Synchronization>Synchronous</Synchronization>
+    <Type>10002</Type>
+    <SequenceNumber>1001</SequenceNumber>
+    <Url/>
+    <Assembly>Microsoft.Office.DocumentManagement, Version=15.0.0.0, Culture=neutral, PublicKeyToken=71e9bce111e9429c</Assembly>
+    <Class>Microsoft.Office.DocumentManagement.Internal.DocIdHandler</Class>
+    <Data/>
+    <Filter/>
+  </Receiver>
+  <Receiver>
+    <Name>Document ID Generator</Name>
+    <Synchronization>Synchronous</Synchronization>
+    <Type>10004</Type>
+    <SequenceNumber>1002</SequenceNumber>
+    <Url/>
+    <Assembly>Microsoft.Office.DocumentManagement, Version=15.0.0.0, Culture=neutral, PublicKeyToken=71e9bce111e9429c</Assembly>
+    <Class>Microsoft.Office.DocumentManagement.Internal.DocIdHandler</Class>
+    <Data/>
+    <Filter/>
+  </Receiver>
+  <Receiver>
+    <Name>Document ID Generator</Name>
+    <Synchronization>Synchronous</Synchronization>
+    <Type>10006</Type>
+    <SequenceNumber>1003</SequenceNumber>
+    <Url/>
+    <Assembly>Microsoft.Office.DocumentManagement, Version=15.0.0.0, Culture=neutral, PublicKeyToken=71e9bce111e9429c</Assembly>
+    <Class>Microsoft.Office.DocumentManagement.Internal.DocIdHandler</Class>
+    <Data/>
+    <Filter/>
+  </Receiver>
+</spe:Receivers>
+</file>
+
+<file path=customXml/item4.xml><?xml version="1.0" encoding="utf-8"?>
+<b:Sources xmlns:b="http://schemas.openxmlformats.org/officeDocument/2006/bibliography" xmlns="http://schemas.openxmlformats.org/officeDocument/2006/bibliography" SelectedStyle="\APA.XSL" StyleName="APA"/>
+</file>
+
+<file path=customXml/item5.xml><?xml version="1.0" encoding="utf-8"?>
 <ct:contentTypeSchema xmlns:ct="http://schemas.microsoft.com/office/2006/metadata/contentType" xmlns:ma="http://schemas.microsoft.com/office/2006/metadata/properties/metaAttributes" ct:_="" ma:_="" ma:contentTypeName="Document" ma:contentTypeID="0x0101006779DCF4E332264BBFDC48123C78ADC7" ma:contentTypeVersion="17" ma:contentTypeDescription="Create a new document." ma:contentTypeScope="" ma:versionID="12b2657a6498e0248b5f660b65bd46d0">
   <xsd:schema xmlns:xsd="http://www.w3.org/2001/XMLSchema" xmlns:xs="http://www.w3.org/2001/XMLSchema" xmlns:p="http://schemas.microsoft.com/office/2006/metadata/properties" xmlns:ns2="1592e4ae-ebca-45d1-99bb-f3c4aa0ca0ea" targetNamespace="http://schemas.microsoft.com/office/2006/metadata/properties" ma:root="true" ma:fieldsID="cdc85d881ea5f458a7acb0952a61058e" ns2:_="">
     <xsd:import namespace="1592e4ae-ebca-45d1-99bb-f3c4aa0ca0ea"/>
@@ -13398,69 +13585,7 @@
 </ct:contentTypeSchema>
 </file>
 
-<file path=customXml/item4.xml><?xml version="1.0" encoding="utf-8"?>
-<b:Sources xmlns:b="http://schemas.openxmlformats.org/officeDocument/2006/bibliography" xmlns="http://schemas.openxmlformats.org/officeDocument/2006/bibliography" SelectedStyle="\APA.XSL" StyleName="APA"/>
-</file>
-
-<file path=customXml/item5.xml><?xml version="1.0" encoding="utf-8"?>
-<?mso-contentType ?>
-<spe:Receivers xmlns:spe="http://schemas.microsoft.com/sharepoint/events">
-  <Receiver>
-    <Name>Document ID Generator</Name>
-    <Synchronization>Synchronous</Synchronization>
-    <Type>10001</Type>
-    <SequenceNumber>1000</SequenceNumber>
-    <Url/>
-    <Assembly>Microsoft.Office.DocumentManagement, Version=15.0.0.0, Culture=neutral, PublicKeyToken=71e9bce111e9429c</Assembly>
-    <Class>Microsoft.Office.DocumentManagement.Internal.DocIdHandler</Class>
-    <Data/>
-    <Filter/>
-  </Receiver>
-  <Receiver>
-    <Name>Document ID Generator</Name>
-    <Synchronization>Synchronous</Synchronization>
-    <Type>10002</Type>
-    <SequenceNumber>1001</SequenceNumber>
-    <Url/>
-    <Assembly>Microsoft.Office.DocumentManagement, Version=15.0.0.0, Culture=neutral, PublicKeyToken=71e9bce111e9429c</Assembly>
-    <Class>Microsoft.Office.DocumentManagement.Internal.DocIdHandler</Class>
-    <Data/>
-    <Filter/>
-  </Receiver>
-  <Receiver>
-    <Name>Document ID Generator</Name>
-    <Synchronization>Synchronous</Synchronization>
-    <Type>10004</Type>
-    <SequenceNumber>1002</SequenceNumber>
-    <Url/>
-    <Assembly>Microsoft.Office.DocumentManagement, Version=15.0.0.0, Culture=neutral, PublicKeyToken=71e9bce111e9429c</Assembly>
-    <Class>Microsoft.Office.DocumentManagement.Internal.DocIdHandler</Class>
-    <Data/>
-    <Filter/>
-  </Receiver>
-  <Receiver>
-    <Name>Document ID Generator</Name>
-    <Synchronization>Synchronous</Synchronization>
-    <Type>10006</Type>
-    <SequenceNumber>1003</SequenceNumber>
-    <Url/>
-    <Assembly>Microsoft.Office.DocumentManagement, Version=15.0.0.0, Culture=neutral, PublicKeyToken=71e9bce111e9429c</Assembly>
-    <Class>Microsoft.Office.DocumentManagement.Internal.DocIdHandler</Class>
-    <Data/>
-    <Filter/>
-  </Receiver>
-</spe:Receivers>
-</file>
-
 <file path=customXml/itemProps1.xml><?xml version="1.0" encoding="utf-8"?>
-<ds:datastoreItem xmlns:ds="http://schemas.openxmlformats.org/officeDocument/2006/customXml" ds:itemID="{7ABE5B7F-247D-4548-B501-992938939BBE}">
-  <ds:schemaRefs>
-    <ds:schemaRef ds:uri="http://schemas.microsoft.com/sharepoint/v3/contenttype/forms"/>
-  </ds:schemaRefs>
-</ds:datastoreItem>
-</file>
-
-<file path=customXml/itemProps2.xml><?xml version="1.0" encoding="utf-8"?>
 <ds:datastoreItem xmlns:ds="http://schemas.openxmlformats.org/officeDocument/2006/customXml" ds:itemID="{7484D67B-CA8E-4064-89CC-C0E421A68857}">
   <ds:schemaRefs>
     <ds:schemaRef ds:uri="http://schemas.microsoft.com/office/2006/metadata/properties"/>
@@ -13470,7 +13595,31 @@
 </ds:datastoreItem>
 </file>
 
+<file path=customXml/itemProps2.xml><?xml version="1.0" encoding="utf-8"?>
+<ds:datastoreItem xmlns:ds="http://schemas.openxmlformats.org/officeDocument/2006/customXml" ds:itemID="{7ABE5B7F-247D-4548-B501-992938939BBE}">
+  <ds:schemaRefs>
+    <ds:schemaRef ds:uri="http://schemas.microsoft.com/sharepoint/v3/contenttype/forms"/>
+  </ds:schemaRefs>
+</ds:datastoreItem>
+</file>
+
 <file path=customXml/itemProps3.xml><?xml version="1.0" encoding="utf-8"?>
+<ds:datastoreItem xmlns:ds="http://schemas.openxmlformats.org/officeDocument/2006/customXml" ds:itemID="{EE4CB299-94FB-4653-915F-018F34FB93B9}">
+  <ds:schemaRefs>
+    <ds:schemaRef ds:uri="http://schemas.microsoft.com/sharepoint/events"/>
+  </ds:schemaRefs>
+</ds:datastoreItem>
+</file>
+
+<file path=customXml/itemProps4.xml><?xml version="1.0" encoding="utf-8"?>
+<ds:datastoreItem xmlns:ds="http://schemas.openxmlformats.org/officeDocument/2006/customXml" ds:itemID="{004370E5-9EA9-46CB-ACEB-820D602992B7}">
+  <ds:schemaRefs>
+    <ds:schemaRef ds:uri="http://schemas.openxmlformats.org/officeDocument/2006/bibliography"/>
+  </ds:schemaRefs>
+</ds:datastoreItem>
+</file>
+
+<file path=customXml/itemProps5.xml><?xml version="1.0" encoding="utf-8"?>
 <ds:datastoreItem xmlns:ds="http://schemas.openxmlformats.org/officeDocument/2006/customXml" ds:itemID="{59D0B949-F775-422D-9B15-644D8DFFA048}">
   <ds:schemaRefs>
     <ds:schemaRef ds:uri="http://schemas.microsoft.com/office/2006/metadata/contentType"/>
@@ -13486,20 +13635,4 @@
     <ds:schemaRef ds:uri="http://schemas.microsoft.com/internal/obd"/>
   </ds:schemaRefs>
 </ds:datastoreItem>
-</file>
-
-<file path=customXml/itemProps4.xml><?xml version="1.0" encoding="utf-8"?>
-<ds:datastoreItem xmlns:ds="http://schemas.openxmlformats.org/officeDocument/2006/customXml" ds:itemID="{004370E5-9EA9-46CB-ACEB-820D602992B7}">
-  <ds:schemaRefs>
-    <ds:schemaRef ds:uri="http://schemas.openxmlformats.org/officeDocument/2006/bibliography"/>
-  </ds:schemaRefs>
-</ds:datastoreItem>
-</file>
-
-<file path=customXml/itemProps5.xml><?xml version="1.0" encoding="utf-8"?>
-<ds:datastoreItem xmlns:ds="http://schemas.openxmlformats.org/officeDocument/2006/customXml" ds:itemID="{EE4CB299-94FB-4653-915F-018F34FB93B9}">
-  <ds:schemaRefs>
-    <ds:schemaRef ds:uri="http://schemas.microsoft.com/sharepoint/events"/>
-  </ds:schemaRefs>
-</ds:datastoreItem>
 </file>
</xml_diff>

<commit_message>
Fixes reference to Access to HPC in TA form
</commit_message>
<xml_diff>
--- a/support-access/ta/ARCHER2-TA-form.docx
+++ b/support-access/ta/ARCHER2-TA-form.docx
@@ -109,7 +109,7 @@
                         <a:effectLst/>
                         <a:extLst>
                           <a:ext uri="{C572A759-6A51-4108-AA02-DFA0A04FC94B}">
-                            <ma14:wrappingTextBoxFlag xmlns:ma14="http://schemas.microsoft.com/office/mac/drawingml/2011/main" xmlns:w="http://schemas.openxmlformats.org/wordprocessingml/2006/main" xmlns:w10="urn:schemas-microsoft-com:office:word" xmlns:v="urn:schemas-microsoft-com:vml" xmlns:o="urn:schemas-microsoft-com:office:office" xmlns:mv="urn:schemas-microsoft-com:mac:vml" xmlns:mo="http://schemas.microsoft.com/office/mac/office/2008/main" xmlns=""/>
+                            <ma14:wrappingTextBoxFlag xmlns="" xmlns:mo="http://schemas.microsoft.com/office/mac/office/2008/main" xmlns:mv="urn:schemas-microsoft-com:mac:vml" xmlns:o="urn:schemas-microsoft-com:office:office" xmlns:v="urn:schemas-microsoft-com:vml" xmlns:w10="urn:schemas-microsoft-com:office:word" xmlns:w="http://schemas.openxmlformats.org/wordprocessingml/2006/main" xmlns:ma14="http://schemas.microsoft.com/office/mac/drawingml/2011/main"/>
                           </a:ext>
                         </a:extLst>
                       </wps:spPr>
@@ -712,14 +712,7 @@
           <w:rFonts w:asciiTheme="minorHAnsi" w:hAnsiTheme="minorHAnsi"/>
           <w:color w:val="000000" w:themeColor="text1"/>
         </w:rPr>
-        <w:t>/</w:t>
-      </w:r>
-      <w:r>
-        <w:rPr>
-          <w:rFonts w:asciiTheme="minorHAnsi" w:hAnsiTheme="minorHAnsi"/>
-          <w:color w:val="000000" w:themeColor="text1"/>
-        </w:rPr>
-        <w:t xml:space="preserve">Access to HPC </w:t>
+        <w:t xml:space="preserve"> </w:t>
       </w:r>
       <w:r>
         <w:rPr>
@@ -12939,18 +12932,60 @@
 </file>
 
 <file path=customXml/item2.xml><?xml version="1.0" encoding="utf-8"?>
-<p:properties xmlns:p="http://schemas.microsoft.com/office/2006/metadata/properties" xmlns:xsi="http://www.w3.org/2001/XMLSchema-instance" xmlns:pc="http://schemas.microsoft.com/office/infopath/2007/PartnerControls">
-  <documentManagement>
-    <_dlc_DocId xmlns="1592e4ae-ebca-45d1-99bb-f3c4aa0ca0ea">ESPACEWZONES-1448097408-35010</_dlc_DocId>
-    <_dlc_DocIdUrl xmlns="1592e4ae-ebca-45d1-99bb-f3c4aa0ca0ea">
-      <Url>https://psuportal.ahrc.ac.uk/espace/wzones/capt/ri/_layouts/15/DocIdRedir.aspx?ID=ESPACEWZONES-1448097408-35010</Url>
-      <Description>ESPACEWZONES-1448097408-35010</Description>
-    </_dlc_DocIdUrl>
-  </documentManagement>
-</p:properties>
+<?mso-contentType ?>
+<spe:Receivers xmlns:spe="http://schemas.microsoft.com/sharepoint/events">
+  <Receiver>
+    <Name>Document ID Generator</Name>
+    <Synchronization>Synchronous</Synchronization>
+    <Type>10001</Type>
+    <SequenceNumber>1000</SequenceNumber>
+    <Url/>
+    <Assembly>Microsoft.Office.DocumentManagement, Version=15.0.0.0, Culture=neutral, PublicKeyToken=71e9bce111e9429c</Assembly>
+    <Class>Microsoft.Office.DocumentManagement.Internal.DocIdHandler</Class>
+    <Data/>
+    <Filter/>
+  </Receiver>
+  <Receiver>
+    <Name>Document ID Generator</Name>
+    <Synchronization>Synchronous</Synchronization>
+    <Type>10002</Type>
+    <SequenceNumber>1001</SequenceNumber>
+    <Url/>
+    <Assembly>Microsoft.Office.DocumentManagement, Version=15.0.0.0, Culture=neutral, PublicKeyToken=71e9bce111e9429c</Assembly>
+    <Class>Microsoft.Office.DocumentManagement.Internal.DocIdHandler</Class>
+    <Data/>
+    <Filter/>
+  </Receiver>
+  <Receiver>
+    <Name>Document ID Generator</Name>
+    <Synchronization>Synchronous</Synchronization>
+    <Type>10004</Type>
+    <SequenceNumber>1002</SequenceNumber>
+    <Url/>
+    <Assembly>Microsoft.Office.DocumentManagement, Version=15.0.0.0, Culture=neutral, PublicKeyToken=71e9bce111e9429c</Assembly>
+    <Class>Microsoft.Office.DocumentManagement.Internal.DocIdHandler</Class>
+    <Data/>
+    <Filter/>
+  </Receiver>
+  <Receiver>
+    <Name>Document ID Generator</Name>
+    <Synchronization>Synchronous</Synchronization>
+    <Type>10006</Type>
+    <SequenceNumber>1003</SequenceNumber>
+    <Url/>
+    <Assembly>Microsoft.Office.DocumentManagement, Version=15.0.0.0, Culture=neutral, PublicKeyToken=71e9bce111e9429c</Assembly>
+    <Class>Microsoft.Office.DocumentManagement.Internal.DocIdHandler</Class>
+    <Data/>
+    <Filter/>
+  </Receiver>
+</spe:Receivers>
 </file>
 
 <file path=customXml/item3.xml><?xml version="1.0" encoding="utf-8"?>
+<b:Sources xmlns:b="http://schemas.openxmlformats.org/officeDocument/2006/bibliography" xmlns="http://schemas.openxmlformats.org/officeDocument/2006/bibliography" SelectedStyle="\APA.XSL" StyleName="APA"/>
+</file>
+
+<file path=customXml/item4.xml><?xml version="1.0" encoding="utf-8"?>
 <ct:contentTypeSchema xmlns:ct="http://schemas.microsoft.com/office/2006/metadata/contentType" xmlns:ma="http://schemas.microsoft.com/office/2006/metadata/properties/metaAttributes" ct:_="" ma:_="" ma:contentTypeName="Document" ma:contentTypeID="0x0101006779DCF4E332264BBFDC48123C78ADC7" ma:contentTypeVersion="17" ma:contentTypeDescription="Create a new document." ma:contentTypeScope="" ma:versionID="12b2657a6498e0248b5f660b65bd46d0">
   <xsd:schema xmlns:xsd="http://www.w3.org/2001/XMLSchema" xmlns:xs="http://www.w3.org/2001/XMLSchema" xmlns:p="http://schemas.microsoft.com/office/2006/metadata/properties" xmlns:ns2="1592e4ae-ebca-45d1-99bb-f3c4aa0ca0ea" targetNamespace="http://schemas.microsoft.com/office/2006/metadata/properties" ma:root="true" ma:fieldsID="cdc85d881ea5f458a7acb0952a61058e" ns2:_="">
     <xsd:import namespace="1592e4ae-ebca-45d1-99bb-f3c4aa0ca0ea"/>
@@ -13095,58 +13130,16 @@
 </ct:contentTypeSchema>
 </file>
 
-<file path=customXml/item4.xml><?xml version="1.0" encoding="utf-8"?>
-<b:Sources xmlns:b="http://schemas.openxmlformats.org/officeDocument/2006/bibliography" xmlns="http://schemas.openxmlformats.org/officeDocument/2006/bibliography" SelectedStyle="\APA.XSL" StyleName="APA"/>
-</file>
-
 <file path=customXml/item5.xml><?xml version="1.0" encoding="utf-8"?>
-<?mso-contentType ?>
-<spe:Receivers xmlns:spe="http://schemas.microsoft.com/sharepoint/events">
-  <Receiver>
-    <Name>Document ID Generator</Name>
-    <Synchronization>Synchronous</Synchronization>
-    <Type>10001</Type>
-    <SequenceNumber>1000</SequenceNumber>
-    <Url/>
-    <Assembly>Microsoft.Office.DocumentManagement, Version=15.0.0.0, Culture=neutral, PublicKeyToken=71e9bce111e9429c</Assembly>
-    <Class>Microsoft.Office.DocumentManagement.Internal.DocIdHandler</Class>
-    <Data/>
-    <Filter/>
-  </Receiver>
-  <Receiver>
-    <Name>Document ID Generator</Name>
-    <Synchronization>Synchronous</Synchronization>
-    <Type>10002</Type>
-    <SequenceNumber>1001</SequenceNumber>
-    <Url/>
-    <Assembly>Microsoft.Office.DocumentManagement, Version=15.0.0.0, Culture=neutral, PublicKeyToken=71e9bce111e9429c</Assembly>
-    <Class>Microsoft.Office.DocumentManagement.Internal.DocIdHandler</Class>
-    <Data/>
-    <Filter/>
-  </Receiver>
-  <Receiver>
-    <Name>Document ID Generator</Name>
-    <Synchronization>Synchronous</Synchronization>
-    <Type>10004</Type>
-    <SequenceNumber>1002</SequenceNumber>
-    <Url/>
-    <Assembly>Microsoft.Office.DocumentManagement, Version=15.0.0.0, Culture=neutral, PublicKeyToken=71e9bce111e9429c</Assembly>
-    <Class>Microsoft.Office.DocumentManagement.Internal.DocIdHandler</Class>
-    <Data/>
-    <Filter/>
-  </Receiver>
-  <Receiver>
-    <Name>Document ID Generator</Name>
-    <Synchronization>Synchronous</Synchronization>
-    <Type>10006</Type>
-    <SequenceNumber>1003</SequenceNumber>
-    <Url/>
-    <Assembly>Microsoft.Office.DocumentManagement, Version=15.0.0.0, Culture=neutral, PublicKeyToken=71e9bce111e9429c</Assembly>
-    <Class>Microsoft.Office.DocumentManagement.Internal.DocIdHandler</Class>
-    <Data/>
-    <Filter/>
-  </Receiver>
-</spe:Receivers>
+<p:properties xmlns:p="http://schemas.microsoft.com/office/2006/metadata/properties" xmlns:xsi="http://www.w3.org/2001/XMLSchema-instance" xmlns:pc="http://schemas.microsoft.com/office/infopath/2007/PartnerControls">
+  <documentManagement>
+    <_dlc_DocId xmlns="1592e4ae-ebca-45d1-99bb-f3c4aa0ca0ea">ESPACEWZONES-1448097408-35010</_dlc_DocId>
+    <_dlc_DocIdUrl xmlns="1592e4ae-ebca-45d1-99bb-f3c4aa0ca0ea">
+      <Url>https://psuportal.ahrc.ac.uk/espace/wzones/capt/ri/_layouts/15/DocIdRedir.aspx?ID=ESPACEWZONES-1448097408-35010</Url>
+      <Description>ESPACEWZONES-1448097408-35010</Description>
+    </_dlc_DocIdUrl>
+  </documentManagement>
+</p:properties>
 </file>
 
 <file path=customXml/itemProps1.xml><?xml version="1.0" encoding="utf-8"?>
@@ -13158,16 +13151,22 @@
 </file>
 
 <file path=customXml/itemProps2.xml><?xml version="1.0" encoding="utf-8"?>
-<ds:datastoreItem xmlns:ds="http://schemas.openxmlformats.org/officeDocument/2006/customXml" ds:itemID="{7484D67B-CA8E-4064-89CC-C0E421A68857}">
+<ds:datastoreItem xmlns:ds="http://schemas.openxmlformats.org/officeDocument/2006/customXml" ds:itemID="{EE4CB299-94FB-4653-915F-018F34FB93B9}">
   <ds:schemaRefs>
-    <ds:schemaRef ds:uri="http://schemas.microsoft.com/office/2006/metadata/properties"/>
-    <ds:schemaRef ds:uri="http://schemas.microsoft.com/office/infopath/2007/PartnerControls"/>
-    <ds:schemaRef ds:uri="1592e4ae-ebca-45d1-99bb-f3c4aa0ca0ea"/>
+    <ds:schemaRef ds:uri="http://schemas.microsoft.com/sharepoint/events"/>
   </ds:schemaRefs>
 </ds:datastoreItem>
 </file>
 
 <file path=customXml/itemProps3.xml><?xml version="1.0" encoding="utf-8"?>
+<ds:datastoreItem xmlns:ds="http://schemas.openxmlformats.org/officeDocument/2006/customXml" ds:itemID="{004370E5-9EA9-46CB-ACEB-820D602992B7}">
+  <ds:schemaRefs>
+    <ds:schemaRef ds:uri="http://schemas.openxmlformats.org/officeDocument/2006/bibliography"/>
+  </ds:schemaRefs>
+</ds:datastoreItem>
+</file>
+
+<file path=customXml/itemProps4.xml><?xml version="1.0" encoding="utf-8"?>
 <ds:datastoreItem xmlns:ds="http://schemas.openxmlformats.org/officeDocument/2006/customXml" ds:itemID="{59D0B949-F775-422D-9B15-644D8DFFA048}">
   <ds:schemaRefs>
     <ds:schemaRef ds:uri="http://schemas.microsoft.com/office/2006/metadata/contentType"/>
@@ -13185,18 +13184,12 @@
 </ds:datastoreItem>
 </file>
 
-<file path=customXml/itemProps4.xml><?xml version="1.0" encoding="utf-8"?>
-<ds:datastoreItem xmlns:ds="http://schemas.openxmlformats.org/officeDocument/2006/customXml" ds:itemID="{004370E5-9EA9-46CB-ACEB-820D602992B7}">
+<file path=customXml/itemProps5.xml><?xml version="1.0" encoding="utf-8"?>
+<ds:datastoreItem xmlns:ds="http://schemas.openxmlformats.org/officeDocument/2006/customXml" ds:itemID="{7484D67B-CA8E-4064-89CC-C0E421A68857}">
   <ds:schemaRefs>
-    <ds:schemaRef ds:uri="http://schemas.openxmlformats.org/officeDocument/2006/bibliography"/>
-  </ds:schemaRefs>
-</ds:datastoreItem>
-</file>
-
-<file path=customXml/itemProps5.xml><?xml version="1.0" encoding="utf-8"?>
-<ds:datastoreItem xmlns:ds="http://schemas.openxmlformats.org/officeDocument/2006/customXml" ds:itemID="{EE4CB299-94FB-4653-915F-018F34FB93B9}">
-  <ds:schemaRefs>
-    <ds:schemaRef ds:uri="http://schemas.microsoft.com/sharepoint/events"/>
+    <ds:schemaRef ds:uri="http://schemas.microsoft.com/office/2006/metadata/properties"/>
+    <ds:schemaRef ds:uri="http://schemas.microsoft.com/office/infopath/2007/PartnerControls"/>
+    <ds:schemaRef ds:uri="1592e4ae-ebca-45d1-99bb-f3c4aa0ca0ea"/>
   </ds:schemaRefs>
 </ds:datastoreItem>
 </file>
</xml_diff>